<commit_message>
add: estudo prova 1
</commit_message>
<xml_diff>
--- a/Tarefas/RevisãoP1/Estudo.DOCX
+++ b/Tarefas/RevisãoP1/Estudo.DOCX
@@ -23,12 +23,16 @@
         <w:rPr>
           <w:b/>
           <w:bCs/>
-        </w:rPr>
-      </w:pPr>
-      <w:r>
-        <w:rPr>
-          <w:b/>
-          <w:bCs/>
+          <w:sz w:val="32"/>
+          <w:szCs w:val="32"/>
+        </w:rPr>
+      </w:pPr>
+      <w:r>
+        <w:rPr>
+          <w:b/>
+          <w:bCs/>
+          <w:sz w:val="32"/>
+          <w:szCs w:val="32"/>
         </w:rPr>
         <w:t>Padrões de Projeto</w:t>
       </w:r>
@@ -43,16 +47,24 @@
         <w:rPr>
           <w:b/>
           <w:bCs/>
-        </w:rPr>
-      </w:pPr>
-      <w:r>
-        <w:rPr>
-          <w:b/>
-          <w:bCs/>
+          <w:sz w:val="24"/>
+          <w:szCs w:val="24"/>
+        </w:rPr>
+      </w:pPr>
+      <w:r>
+        <w:rPr>
+          <w:b/>
+          <w:bCs/>
+          <w:sz w:val="24"/>
+          <w:szCs w:val="24"/>
         </w:rPr>
         <w:t xml:space="preserve">Padrões de criação: </w:t>
       </w:r>
       <w:r>
+        <w:rPr>
+          <w:sz w:val="24"/>
+          <w:szCs w:val="24"/>
+        </w:rPr>
         <w:t>criação de classes e objetos. Definem maneiras de instanciar e inicializar objetos e classes.</w:t>
       </w:r>
     </w:p>
@@ -66,16 +78,24 @@
         <w:rPr>
           <w:b/>
           <w:bCs/>
-        </w:rPr>
-      </w:pPr>
-      <w:r>
-        <w:rPr>
-          <w:b/>
-          <w:bCs/>
+          <w:sz w:val="24"/>
+          <w:szCs w:val="24"/>
+        </w:rPr>
+      </w:pPr>
+      <w:r>
+        <w:rPr>
+          <w:b/>
+          <w:bCs/>
+          <w:sz w:val="24"/>
+          <w:szCs w:val="24"/>
         </w:rPr>
         <w:t>Padrões estruturais:</w:t>
       </w:r>
       <w:r>
+        <w:rPr>
+          <w:sz w:val="24"/>
+          <w:szCs w:val="24"/>
+        </w:rPr>
         <w:t xml:space="preserve"> Como classes e objetos podem ser compostos. Descrevem como classes e objetos podem ser combinados para formar estruturas maiores;</w:t>
       </w:r>
     </w:p>
@@ -89,16 +109,24 @@
         <w:rPr>
           <w:b/>
           <w:bCs/>
-        </w:rPr>
-      </w:pPr>
-      <w:r>
-        <w:rPr>
-          <w:b/>
-          <w:bCs/>
+          <w:sz w:val="24"/>
+          <w:szCs w:val="24"/>
+        </w:rPr>
+      </w:pPr>
+      <w:r>
+        <w:rPr>
+          <w:b/>
+          <w:bCs/>
+          <w:sz w:val="24"/>
+          <w:szCs w:val="24"/>
         </w:rPr>
         <w:t>Padrões comportamentais:</w:t>
       </w:r>
       <w:r>
+        <w:rPr>
+          <w:sz w:val="24"/>
+          <w:szCs w:val="24"/>
+        </w:rPr>
         <w:t xml:space="preserve"> Como os objetos e classes se comunicam. </w:t>
       </w:r>
     </w:p>
@@ -112,9 +140,15 @@
         <w:rPr>
           <w:b/>
           <w:bCs/>
-        </w:rPr>
-      </w:pPr>
-      <w:r>
+          <w:sz w:val="24"/>
+          <w:szCs w:val="24"/>
+        </w:rPr>
+      </w:pPr>
+      <w:r>
+        <w:rPr>
+          <w:sz w:val="24"/>
+          <w:szCs w:val="24"/>
+        </w:rPr>
         <w:t>Melhoram a flexibilidade ou performance do código</w:t>
       </w:r>
     </w:p>
@@ -128,9 +162,15 @@
         <w:rPr>
           <w:b/>
           <w:bCs/>
-        </w:rPr>
-      </w:pPr>
-      <w:r>
+          <w:sz w:val="24"/>
+          <w:szCs w:val="24"/>
+        </w:rPr>
+      </w:pPr>
+      <w:r>
+        <w:rPr>
+          <w:sz w:val="24"/>
+          <w:szCs w:val="24"/>
+        </w:rPr>
         <w:t>Podem aumentar complexidade quando há vantagens</w:t>
       </w:r>
     </w:p>
@@ -144,9 +184,15 @@
         <w:rPr>
           <w:b/>
           <w:bCs/>
-        </w:rPr>
-      </w:pPr>
-      <w:r>
+          <w:sz w:val="24"/>
+          <w:szCs w:val="24"/>
+        </w:rPr>
+      </w:pPr>
+      <w:r>
+        <w:rPr>
+          <w:sz w:val="24"/>
+          <w:szCs w:val="24"/>
+        </w:rPr>
         <w:t>Utilizados preservando o princípio de substituição</w:t>
       </w:r>
     </w:p>
@@ -155,12 +201,16 @@
         <w:rPr>
           <w:b/>
           <w:bCs/>
-        </w:rPr>
-      </w:pPr>
-      <w:r>
-        <w:rPr>
-          <w:b/>
-          <w:bCs/>
+          <w:sz w:val="24"/>
+          <w:szCs w:val="24"/>
+        </w:rPr>
+      </w:pPr>
+      <w:r>
+        <w:rPr>
+          <w:b/>
+          <w:bCs/>
+          <w:sz w:val="24"/>
+          <w:szCs w:val="24"/>
         </w:rPr>
         <w:t>Padrões de Criação</w:t>
       </w:r>
@@ -175,6 +225,8 @@
         <w:rPr>
           <w:b/>
           <w:bCs/>
+          <w:sz w:val="24"/>
+          <w:szCs w:val="24"/>
         </w:rPr>
       </w:pPr>
       <w:proofErr w:type="spellStart"/>
@@ -182,6 +234,8 @@
         <w:rPr>
           <w:b/>
           <w:bCs/>
+          <w:sz w:val="24"/>
+          <w:szCs w:val="24"/>
         </w:rPr>
         <w:t>Builder</w:t>
       </w:r>
@@ -190,10 +244,16 @@
         <w:rPr>
           <w:b/>
           <w:bCs/>
+          <w:sz w:val="24"/>
+          <w:szCs w:val="24"/>
         </w:rPr>
         <w:t xml:space="preserve">: </w:t>
       </w:r>
       <w:r>
+        <w:rPr>
+          <w:sz w:val="24"/>
+          <w:szCs w:val="24"/>
+        </w:rPr>
         <w:t>útil quando existem vários aspectos e opcionais no construtor</w:t>
       </w:r>
     </w:p>
@@ -207,6 +267,8 @@
         <w:rPr>
           <w:b/>
           <w:bCs/>
+          <w:sz w:val="24"/>
+          <w:szCs w:val="24"/>
         </w:rPr>
       </w:pPr>
       <w:proofErr w:type="spellStart"/>
@@ -214,6 +276,8 @@
         <w:rPr>
           <w:b/>
           <w:bCs/>
+          <w:sz w:val="24"/>
+          <w:szCs w:val="24"/>
         </w:rPr>
         <w:t>Singleton</w:t>
       </w:r>
@@ -222,10 +286,16 @@
         <w:rPr>
           <w:b/>
           <w:bCs/>
+          <w:sz w:val="24"/>
+          <w:szCs w:val="24"/>
         </w:rPr>
         <w:t xml:space="preserve">: </w:t>
       </w:r>
       <w:r>
+        <w:rPr>
+          <w:sz w:val="24"/>
+          <w:szCs w:val="24"/>
+        </w:rPr>
         <w:t>acessa uma única instância em qualquer lugar do código</w:t>
       </w:r>
     </w:p>
@@ -239,6 +309,8 @@
         <w:rPr>
           <w:b/>
           <w:bCs/>
+          <w:sz w:val="24"/>
+          <w:szCs w:val="24"/>
         </w:rPr>
       </w:pPr>
       <w:proofErr w:type="spellStart"/>
@@ -246,6 +318,8 @@
         <w:rPr>
           <w:b/>
           <w:bCs/>
+          <w:sz w:val="24"/>
+          <w:szCs w:val="24"/>
         </w:rPr>
         <w:t>Static</w:t>
       </w:r>
@@ -254,6 +328,8 @@
         <w:rPr>
           <w:b/>
           <w:bCs/>
+          <w:sz w:val="24"/>
+          <w:szCs w:val="24"/>
         </w:rPr>
         <w:t xml:space="preserve"> </w:t>
       </w:r>
@@ -262,6 +338,8 @@
         <w:rPr>
           <w:b/>
           <w:bCs/>
+          <w:sz w:val="24"/>
+          <w:szCs w:val="24"/>
         </w:rPr>
         <w:t>Factory</w:t>
       </w:r>
@@ -270,6 +348,8 @@
         <w:rPr>
           <w:b/>
           <w:bCs/>
+          <w:sz w:val="24"/>
+          <w:szCs w:val="24"/>
         </w:rPr>
         <w:t xml:space="preserve"> </w:t>
       </w:r>
@@ -278,6 +358,8 @@
         <w:rPr>
           <w:b/>
           <w:bCs/>
+          <w:sz w:val="24"/>
+          <w:szCs w:val="24"/>
         </w:rPr>
         <w:t>Method</w:t>
       </w:r>
@@ -286,27 +368,34 @@
         <w:rPr>
           <w:b/>
           <w:bCs/>
+          <w:sz w:val="24"/>
+          <w:szCs w:val="24"/>
         </w:rPr>
         <w:t xml:space="preserve">: </w:t>
       </w:r>
       <w:r>
-        <w:t>útil quando há mu</w:t>
-      </w:r>
-      <w:r>
-        <w:t>itas alternativas de instanciação</w:t>
-      </w:r>
-    </w:p>
-    <w:p>
-      <w:pPr>
-        <w:rPr>
-          <w:b/>
-          <w:bCs/>
-        </w:rPr>
-      </w:pPr>
-      <w:r>
-        <w:rPr>
-          <w:b/>
-          <w:bCs/>
+        <w:rPr>
+          <w:sz w:val="24"/>
+          <w:szCs w:val="24"/>
+        </w:rPr>
+        <w:t>útil quando há muitas alternativas de instanciação</w:t>
+      </w:r>
+    </w:p>
+    <w:p>
+      <w:pPr>
+        <w:rPr>
+          <w:b/>
+          <w:bCs/>
+          <w:sz w:val="24"/>
+          <w:szCs w:val="24"/>
+        </w:rPr>
+      </w:pPr>
+      <w:r>
+        <w:rPr>
+          <w:b/>
+          <w:bCs/>
+          <w:sz w:val="24"/>
+          <w:szCs w:val="24"/>
         </w:rPr>
         <w:t>Padrões Comportamentais</w:t>
       </w:r>
@@ -321,6 +410,8 @@
         <w:rPr>
           <w:b/>
           <w:bCs/>
+          <w:sz w:val="24"/>
+          <w:szCs w:val="24"/>
         </w:rPr>
       </w:pPr>
       <w:proofErr w:type="spellStart"/>
@@ -328,6 +419,8 @@
         <w:rPr>
           <w:b/>
           <w:bCs/>
+          <w:sz w:val="24"/>
+          <w:szCs w:val="24"/>
         </w:rPr>
         <w:t>Observer</w:t>
       </w:r>
@@ -336,10 +429,16 @@
         <w:rPr>
           <w:b/>
           <w:bCs/>
+          <w:sz w:val="24"/>
+          <w:szCs w:val="24"/>
         </w:rPr>
         <w:t xml:space="preserve">: </w:t>
       </w:r>
       <w:r>
+        <w:rPr>
+          <w:sz w:val="24"/>
+          <w:szCs w:val="24"/>
+        </w:rPr>
         <w:t>útil quando a alteração em um objeto possa requerer alterações em outros objetos também</w:t>
       </w:r>
     </w:p>
@@ -353,6 +452,8 @@
         <w:rPr>
           <w:b/>
           <w:bCs/>
+          <w:sz w:val="24"/>
+          <w:szCs w:val="24"/>
         </w:rPr>
       </w:pPr>
       <w:proofErr w:type="spellStart"/>
@@ -360,6 +461,8 @@
         <w:rPr>
           <w:b/>
           <w:bCs/>
+          <w:sz w:val="24"/>
+          <w:szCs w:val="24"/>
         </w:rPr>
         <w:t>Strategy</w:t>
       </w:r>
@@ -368,10 +471,16 @@
         <w:rPr>
           <w:b/>
           <w:bCs/>
+          <w:sz w:val="24"/>
+          <w:szCs w:val="24"/>
         </w:rPr>
         <w:t xml:space="preserve">: </w:t>
       </w:r>
       <w:r>
+        <w:rPr>
+          <w:sz w:val="24"/>
+          <w:szCs w:val="24"/>
+        </w:rPr>
         <w:t>permite que um algoritmo varie independente dos clientes que o usam, bom para manutenção de código</w:t>
       </w:r>
     </w:p>
@@ -385,20 +494,46 @@
         <w:rPr>
           <w:b/>
           <w:bCs/>
-        </w:rPr>
-      </w:pPr>
-      <w:r>
-        <w:rPr>
-          <w:b/>
-          <w:bCs/>
-        </w:rPr>
-        <w:t xml:space="preserve">Chain of </w:t>
+          <w:sz w:val="24"/>
+          <w:szCs w:val="24"/>
+        </w:rPr>
+      </w:pPr>
+      <w:r>
+        <w:rPr>
+          <w:b/>
+          <w:bCs/>
+          <w:sz w:val="24"/>
+          <w:szCs w:val="24"/>
+        </w:rPr>
+        <w:t xml:space="preserve">Chain </w:t>
       </w:r>
       <w:proofErr w:type="spellStart"/>
       <w:r>
         <w:rPr>
           <w:b/>
           <w:bCs/>
+          <w:sz w:val="24"/>
+          <w:szCs w:val="24"/>
+        </w:rPr>
+        <w:t>of</w:t>
+      </w:r>
+      <w:proofErr w:type="spellEnd"/>
+      <w:r>
+        <w:rPr>
+          <w:b/>
+          <w:bCs/>
+          <w:sz w:val="24"/>
+          <w:szCs w:val="24"/>
+        </w:rPr>
+        <w:t xml:space="preserve"> </w:t>
+      </w:r>
+      <w:proofErr w:type="spellStart"/>
+      <w:r>
+        <w:rPr>
+          <w:b/>
+          <w:bCs/>
+          <w:sz w:val="24"/>
+          <w:szCs w:val="24"/>
         </w:rPr>
         <w:t>Responsability</w:t>
       </w:r>
@@ -407,27 +542,34 @@
         <w:rPr>
           <w:b/>
           <w:bCs/>
+          <w:sz w:val="24"/>
+          <w:szCs w:val="24"/>
         </w:rPr>
         <w:t xml:space="preserve">: </w:t>
       </w:r>
       <w:r>
-        <w:t>útil quando h</w:t>
-      </w:r>
-      <w:r>
-        <w:t>á diferentes requisição em um só objeto, ordena e age como um só</w:t>
-      </w:r>
-    </w:p>
-    <w:p>
-      <w:pPr>
-        <w:rPr>
-          <w:b/>
-          <w:bCs/>
-        </w:rPr>
-      </w:pPr>
-      <w:r>
-        <w:rPr>
-          <w:b/>
-          <w:bCs/>
+        <w:rPr>
+          <w:sz w:val="24"/>
+          <w:szCs w:val="24"/>
+        </w:rPr>
+        <w:t>útil quando há diferentes requisição em um só objeto, ordena e age como um só</w:t>
+      </w:r>
+    </w:p>
+    <w:p>
+      <w:pPr>
+        <w:rPr>
+          <w:b/>
+          <w:bCs/>
+          <w:sz w:val="24"/>
+          <w:szCs w:val="24"/>
+        </w:rPr>
+      </w:pPr>
+      <w:r>
+        <w:rPr>
+          <w:b/>
+          <w:bCs/>
+          <w:sz w:val="24"/>
+          <w:szCs w:val="24"/>
         </w:rPr>
         <w:t>Padrões Estruturais</w:t>
       </w:r>
@@ -442,6 +584,8 @@
         <w:rPr>
           <w:b/>
           <w:bCs/>
+          <w:sz w:val="24"/>
+          <w:szCs w:val="24"/>
         </w:rPr>
       </w:pPr>
       <w:proofErr w:type="spellStart"/>
@@ -449,6 +593,8 @@
         <w:rPr>
           <w:b/>
           <w:bCs/>
+          <w:sz w:val="24"/>
+          <w:szCs w:val="24"/>
         </w:rPr>
         <w:t>Adapter</w:t>
       </w:r>
@@ -457,10 +603,16 @@
         <w:rPr>
           <w:b/>
           <w:bCs/>
+          <w:sz w:val="24"/>
+          <w:szCs w:val="24"/>
         </w:rPr>
         <w:t xml:space="preserve">: </w:t>
       </w:r>
       <w:r>
+        <w:rPr>
+          <w:sz w:val="24"/>
+          <w:szCs w:val="24"/>
+        </w:rPr>
         <w:t>útil quando precisa de objetos com interfaces compatíveis colaborem</w:t>
       </w:r>
     </w:p>
@@ -474,6 +626,8 @@
         <w:rPr>
           <w:b/>
           <w:bCs/>
+          <w:sz w:val="24"/>
+          <w:szCs w:val="24"/>
         </w:rPr>
       </w:pPr>
       <w:proofErr w:type="spellStart"/>
@@ -481,6 +635,8 @@
         <w:rPr>
           <w:b/>
           <w:bCs/>
+          <w:sz w:val="24"/>
+          <w:szCs w:val="24"/>
         </w:rPr>
         <w:t>Decorator</w:t>
       </w:r>
@@ -489,10 +645,16 @@
         <w:rPr>
           <w:b/>
           <w:bCs/>
+          <w:sz w:val="24"/>
+          <w:szCs w:val="24"/>
         </w:rPr>
         <w:t xml:space="preserve">: </w:t>
       </w:r>
       <w:r>
+        <w:rPr>
+          <w:sz w:val="24"/>
+          <w:szCs w:val="24"/>
+        </w:rPr>
         <w:t>útil para mudar o comportamento de um objeto sem modificar os outros objetos na classe</w:t>
       </w:r>
     </w:p>
@@ -506,16 +668,24 @@
         <w:rPr>
           <w:b/>
           <w:bCs/>
-        </w:rPr>
-      </w:pPr>
-      <w:r>
-        <w:rPr>
-          <w:b/>
-          <w:bCs/>
+          <w:sz w:val="24"/>
+          <w:szCs w:val="24"/>
+        </w:rPr>
+      </w:pPr>
+      <w:r>
+        <w:rPr>
+          <w:b/>
+          <w:bCs/>
+          <w:sz w:val="24"/>
+          <w:szCs w:val="24"/>
         </w:rPr>
         <w:t xml:space="preserve">Proxy: </w:t>
       </w:r>
       <w:r>
+        <w:rPr>
+          <w:sz w:val="24"/>
+          <w:szCs w:val="24"/>
+        </w:rPr>
         <w:t>útil para fornecer acesso condicional a um objeto real (pois cria um envelopamento nele com outra classe idêntica)</w:t>
       </w:r>
     </w:p>
@@ -529,6 +699,8 @@
         <w:rPr>
           <w:b/>
           <w:bCs/>
+          <w:sz w:val="24"/>
+          <w:szCs w:val="24"/>
         </w:rPr>
       </w:pPr>
       <w:proofErr w:type="spellStart"/>
@@ -536,6 +708,8 @@
         <w:rPr>
           <w:b/>
           <w:bCs/>
+          <w:sz w:val="24"/>
+          <w:szCs w:val="24"/>
         </w:rPr>
         <w:t>Facade</w:t>
       </w:r>
@@ -544,11 +718,2192 @@
         <w:rPr>
           <w:b/>
           <w:bCs/>
+          <w:sz w:val="24"/>
+          <w:szCs w:val="24"/>
         </w:rPr>
         <w:t xml:space="preserve">: </w:t>
       </w:r>
       <w:r>
+        <w:rPr>
+          <w:sz w:val="24"/>
+          <w:szCs w:val="24"/>
+        </w:rPr>
         <w:t>útil para fornecer uma única interface para um conjunto de interfaces</w:t>
+      </w:r>
+    </w:p>
+    <w:p>
+      <w:pPr>
+        <w:pStyle w:val="PargrafodaLista"/>
+        <w:rPr>
+          <w:b/>
+          <w:bCs/>
+        </w:rPr>
+      </w:pPr>
+    </w:p>
+    <w:p>
+      <w:pPr>
+        <w:rPr>
+          <w:b/>
+          <w:bCs/>
+          <w:sz w:val="32"/>
+          <w:szCs w:val="32"/>
+        </w:rPr>
+      </w:pPr>
+      <w:r>
+        <w:rPr>
+          <w:b/>
+          <w:bCs/>
+          <w:sz w:val="32"/>
+          <w:szCs w:val="32"/>
+        </w:rPr>
+        <w:t>Introdução aos Sistemas WEB</w:t>
+      </w:r>
+    </w:p>
+    <w:p>
+      <w:pPr>
+        <w:pStyle w:val="PargrafodaLista"/>
+        <w:numPr>
+          <w:ilvl w:val="0"/>
+          <w:numId w:val="13"/>
+        </w:numPr>
+        <w:rPr>
+          <w:b/>
+          <w:bCs/>
+          <w:sz w:val="24"/>
+          <w:szCs w:val="24"/>
+        </w:rPr>
+      </w:pPr>
+      <w:r>
+        <w:rPr>
+          <w:sz w:val="24"/>
+          <w:szCs w:val="24"/>
+        </w:rPr>
+        <w:t>Começou em 1993 quando CERN colocou domínio público (</w:t>
+      </w:r>
+      <w:proofErr w:type="spellStart"/>
+      <w:r>
+        <w:rPr>
+          <w:sz w:val="24"/>
+          <w:szCs w:val="24"/>
+        </w:rPr>
+        <w:t>www</w:t>
+      </w:r>
+      <w:proofErr w:type="spellEnd"/>
+      <w:r>
+        <w:rPr>
+          <w:sz w:val="24"/>
+          <w:szCs w:val="24"/>
+        </w:rPr>
+        <w:t>)</w:t>
+      </w:r>
+    </w:p>
+    <w:p>
+      <w:pPr>
+        <w:pStyle w:val="PargrafodaLista"/>
+        <w:numPr>
+          <w:ilvl w:val="0"/>
+          <w:numId w:val="13"/>
+        </w:numPr>
+        <w:rPr>
+          <w:b/>
+          <w:bCs/>
+          <w:sz w:val="24"/>
+          <w:szCs w:val="24"/>
+        </w:rPr>
+      </w:pPr>
+      <w:r>
+        <w:rPr>
+          <w:sz w:val="24"/>
+          <w:szCs w:val="24"/>
+        </w:rPr>
+        <w:t>No mesmo ano o primeiro navegador surgiu (Mosaic 1.0)</w:t>
+      </w:r>
+    </w:p>
+    <w:p>
+      <w:pPr>
+        <w:pStyle w:val="PargrafodaLista"/>
+        <w:numPr>
+          <w:ilvl w:val="0"/>
+          <w:numId w:val="4"/>
+        </w:numPr>
+        <w:rPr>
+          <w:b/>
+          <w:bCs/>
+          <w:sz w:val="24"/>
+          <w:szCs w:val="24"/>
+        </w:rPr>
+      </w:pPr>
+      <w:r>
+        <w:rPr>
+          <w:bCs/>
+          <w:sz w:val="24"/>
+          <w:szCs w:val="24"/>
+        </w:rPr>
+        <w:t>Os primeiros sites dinâmicos começaram a processar dados e gerar páginas de resposta, renderizando o HTML recebido</w:t>
+      </w:r>
+    </w:p>
+    <w:p>
+      <w:pPr>
+        <w:pStyle w:val="PargrafodaLista"/>
+        <w:rPr>
+          <w:b/>
+          <w:bCs/>
+          <w:sz w:val="24"/>
+          <w:szCs w:val="24"/>
+        </w:rPr>
+      </w:pPr>
+    </w:p>
+    <w:p>
+      <w:pPr>
+        <w:pStyle w:val="PargrafodaLista"/>
+        <w:numPr>
+          <w:ilvl w:val="0"/>
+          <w:numId w:val="4"/>
+        </w:numPr>
+        <w:rPr>
+          <w:b/>
+          <w:bCs/>
+          <w:sz w:val="24"/>
+          <w:szCs w:val="24"/>
+        </w:rPr>
+      </w:pPr>
+      <w:r>
+        <w:rPr>
+          <w:bCs/>
+          <w:sz w:val="24"/>
+          <w:szCs w:val="24"/>
+        </w:rPr>
+        <w:t xml:space="preserve">Evoluíram e passaram a acessar </w:t>
+      </w:r>
+      <w:proofErr w:type="spellStart"/>
+      <w:r>
+        <w:rPr>
+          <w:bCs/>
+          <w:sz w:val="24"/>
+          <w:szCs w:val="24"/>
+        </w:rPr>
+        <w:t>SGBDs</w:t>
+      </w:r>
+      <w:proofErr w:type="spellEnd"/>
+    </w:p>
+    <w:p>
+      <w:pPr>
+        <w:pStyle w:val="PargrafodaLista"/>
+        <w:rPr>
+          <w:b/>
+          <w:bCs/>
+          <w:sz w:val="24"/>
+          <w:szCs w:val="24"/>
+        </w:rPr>
+      </w:pPr>
+    </w:p>
+    <w:p>
+      <w:pPr>
+        <w:pStyle w:val="PargrafodaLista"/>
+        <w:rPr>
+          <w:b/>
+          <w:bCs/>
+          <w:sz w:val="24"/>
+          <w:szCs w:val="24"/>
+        </w:rPr>
+      </w:pPr>
+    </w:p>
+    <w:p>
+      <w:pPr>
+        <w:pStyle w:val="PargrafodaLista"/>
+        <w:rPr>
+          <w:b/>
+          <w:bCs/>
+          <w:sz w:val="24"/>
+          <w:szCs w:val="24"/>
+        </w:rPr>
+      </w:pPr>
+    </w:p>
+    <w:p>
+      <w:pPr>
+        <w:pStyle w:val="PargrafodaLista"/>
+        <w:rPr>
+          <w:b/>
+          <w:bCs/>
+          <w:sz w:val="24"/>
+          <w:szCs w:val="24"/>
+        </w:rPr>
+      </w:pPr>
+    </w:p>
+    <w:p>
+      <w:pPr>
+        <w:rPr>
+          <w:b/>
+          <w:bCs/>
+          <w:sz w:val="24"/>
+          <w:szCs w:val="24"/>
+        </w:rPr>
+      </w:pPr>
+      <w:r>
+        <w:rPr>
+          <w:b/>
+          <w:bCs/>
+          <w:sz w:val="24"/>
+          <w:szCs w:val="24"/>
+        </w:rPr>
+        <w:t>Arquitetura em camadas lógicas</w:t>
+      </w:r>
+    </w:p>
+    <w:p>
+      <w:pPr>
+        <w:pStyle w:val="PargrafodaLista"/>
+        <w:numPr>
+          <w:ilvl w:val="0"/>
+          <w:numId w:val="5"/>
+        </w:numPr>
+        <w:rPr>
+          <w:b/>
+          <w:bCs/>
+          <w:sz w:val="24"/>
+          <w:szCs w:val="24"/>
+        </w:rPr>
+      </w:pPr>
+      <w:r>
+        <w:rPr>
+          <w:bCs/>
+          <w:sz w:val="24"/>
+          <w:szCs w:val="24"/>
+        </w:rPr>
+        <w:t>Separação de responsabilidades</w:t>
+      </w:r>
+      <w:r>
+        <w:rPr>
+          <w:bCs/>
+          <w:sz w:val="24"/>
+          <w:szCs w:val="24"/>
+        </w:rPr>
+        <w:t>: apresentação, negócio e persistência</w:t>
+      </w:r>
+    </w:p>
+    <w:p>
+      <w:pPr>
+        <w:pStyle w:val="PargrafodaLista"/>
+        <w:numPr>
+          <w:ilvl w:val="0"/>
+          <w:numId w:val="5"/>
+        </w:numPr>
+        <w:rPr>
+          <w:b/>
+          <w:bCs/>
+          <w:sz w:val="24"/>
+          <w:szCs w:val="24"/>
+        </w:rPr>
+      </w:pPr>
+      <w:r>
+        <w:rPr>
+          <w:b/>
+          <w:bCs/>
+          <w:sz w:val="24"/>
+          <w:szCs w:val="24"/>
+        </w:rPr>
+        <w:t>Apresentação</w:t>
+      </w:r>
+      <w:r>
+        <w:rPr>
+          <w:bCs/>
+          <w:sz w:val="24"/>
+          <w:szCs w:val="24"/>
+        </w:rPr>
+        <w:t>: classes de interação com o usuário</w:t>
+      </w:r>
+    </w:p>
+    <w:p>
+      <w:pPr>
+        <w:pStyle w:val="PargrafodaLista"/>
+        <w:numPr>
+          <w:ilvl w:val="0"/>
+          <w:numId w:val="5"/>
+        </w:numPr>
+        <w:rPr>
+          <w:b/>
+          <w:bCs/>
+          <w:sz w:val="24"/>
+          <w:szCs w:val="24"/>
+        </w:rPr>
+      </w:pPr>
+      <w:r>
+        <w:rPr>
+          <w:b/>
+          <w:bCs/>
+          <w:sz w:val="24"/>
+          <w:szCs w:val="24"/>
+        </w:rPr>
+        <w:t>Negócio</w:t>
+      </w:r>
+      <w:r>
+        <w:rPr>
+          <w:sz w:val="24"/>
+          <w:szCs w:val="24"/>
+        </w:rPr>
+        <w:t>: toda lógica pertencente ao domínio</w:t>
+      </w:r>
+    </w:p>
+    <w:p>
+      <w:pPr>
+        <w:pStyle w:val="PargrafodaLista"/>
+        <w:numPr>
+          <w:ilvl w:val="0"/>
+          <w:numId w:val="5"/>
+        </w:numPr>
+        <w:rPr>
+          <w:b/>
+          <w:bCs/>
+          <w:sz w:val="24"/>
+          <w:szCs w:val="24"/>
+        </w:rPr>
+      </w:pPr>
+      <w:r>
+        <w:rPr>
+          <w:b/>
+          <w:bCs/>
+          <w:sz w:val="24"/>
+          <w:szCs w:val="24"/>
+        </w:rPr>
+        <w:t>Persistência</w:t>
+      </w:r>
+      <w:r>
+        <w:rPr>
+          <w:sz w:val="24"/>
+          <w:szCs w:val="24"/>
+        </w:rPr>
+        <w:t>: classes do acesso aos dados da aplicação</w:t>
+      </w:r>
+    </w:p>
+    <w:p>
+      <w:pPr>
+        <w:pStyle w:val="PargrafodaLista"/>
+        <w:numPr>
+          <w:ilvl w:val="0"/>
+          <w:numId w:val="5"/>
+        </w:numPr>
+        <w:rPr>
+          <w:b/>
+          <w:bCs/>
+          <w:sz w:val="24"/>
+          <w:szCs w:val="24"/>
+        </w:rPr>
+      </w:pPr>
+      <w:r>
+        <w:rPr>
+          <w:bCs/>
+          <w:sz w:val="24"/>
+          <w:szCs w:val="24"/>
+        </w:rPr>
+        <w:t>Simples e mais fácil de gerenciar</w:t>
+      </w:r>
+    </w:p>
+    <w:p>
+      <w:pPr>
+        <w:pStyle w:val="PargrafodaLista"/>
+        <w:numPr>
+          <w:ilvl w:val="0"/>
+          <w:numId w:val="5"/>
+        </w:numPr>
+        <w:rPr>
+          <w:b/>
+          <w:bCs/>
+          <w:sz w:val="24"/>
+          <w:szCs w:val="24"/>
+        </w:rPr>
+      </w:pPr>
+      <w:r>
+        <w:rPr>
+          <w:bCs/>
+          <w:sz w:val="24"/>
+          <w:szCs w:val="24"/>
+        </w:rPr>
+        <w:t>Não escala, monolítica e fluxo de camadas as vezes desnecessário</w:t>
+      </w:r>
+    </w:p>
+    <w:p>
+      <w:pPr>
+        <w:rPr>
+          <w:b/>
+          <w:bCs/>
+          <w:sz w:val="24"/>
+          <w:szCs w:val="24"/>
+        </w:rPr>
+      </w:pPr>
+      <w:r>
+        <w:rPr>
+          <w:b/>
+          <w:bCs/>
+          <w:sz w:val="24"/>
+          <w:szCs w:val="24"/>
+        </w:rPr>
+        <w:t>Arquitetura em camadas físicas</w:t>
+      </w:r>
+    </w:p>
+    <w:p>
+      <w:pPr>
+        <w:pStyle w:val="PargrafodaLista"/>
+        <w:numPr>
+          <w:ilvl w:val="0"/>
+          <w:numId w:val="7"/>
+        </w:numPr>
+        <w:rPr>
+          <w:b/>
+          <w:bCs/>
+          <w:sz w:val="24"/>
+          <w:szCs w:val="24"/>
+        </w:rPr>
+      </w:pPr>
+      <w:r>
+        <w:rPr>
+          <w:bCs/>
+          <w:sz w:val="24"/>
+          <w:szCs w:val="24"/>
+        </w:rPr>
+        <w:t>Separam responsabilidades entre o provedor de dados e o consumidor (cliente-servidor)</w:t>
+      </w:r>
+    </w:p>
+    <w:p>
+      <w:pPr>
+        <w:pStyle w:val="PargrafodaLista"/>
+        <w:numPr>
+          <w:ilvl w:val="0"/>
+          <w:numId w:val="7"/>
+        </w:numPr>
+        <w:rPr>
+          <w:b/>
+          <w:bCs/>
+          <w:sz w:val="24"/>
+          <w:szCs w:val="24"/>
+        </w:rPr>
+      </w:pPr>
+      <w:r>
+        <w:rPr>
+          <w:bCs/>
+          <w:sz w:val="24"/>
+          <w:szCs w:val="24"/>
+        </w:rPr>
+        <w:t>Pode ser organizada em várias camadas físicas</w:t>
+      </w:r>
+    </w:p>
+    <w:p>
+      <w:pPr>
+        <w:pStyle w:val="PargrafodaLista"/>
+        <w:numPr>
+          <w:ilvl w:val="0"/>
+          <w:numId w:val="7"/>
+        </w:numPr>
+        <w:rPr>
+          <w:b/>
+          <w:bCs/>
+          <w:sz w:val="24"/>
+          <w:szCs w:val="24"/>
+        </w:rPr>
+      </w:pPr>
+      <w:r>
+        <w:rPr>
+          <w:bCs/>
+          <w:sz w:val="24"/>
+          <w:szCs w:val="24"/>
+        </w:rPr>
+        <w:t>Oferece escalabilidade horizontal e vertical</w:t>
+      </w:r>
+    </w:p>
+    <w:p>
+      <w:pPr>
+        <w:rPr>
+          <w:b/>
+          <w:bCs/>
+          <w:sz w:val="24"/>
+          <w:szCs w:val="24"/>
+        </w:rPr>
+      </w:pPr>
+      <w:r>
+        <w:rPr>
+          <w:b/>
+          <w:bCs/>
+          <w:sz w:val="24"/>
+          <w:szCs w:val="24"/>
+        </w:rPr>
+        <w:t>Arquitetura orientada a serviços</w:t>
+      </w:r>
+      <w:r>
+        <w:rPr>
+          <w:b/>
+          <w:bCs/>
+          <w:sz w:val="24"/>
+          <w:szCs w:val="24"/>
+        </w:rPr>
+        <w:t xml:space="preserve"> (SOA)</w:t>
+      </w:r>
+    </w:p>
+    <w:p>
+      <w:pPr>
+        <w:pStyle w:val="PargrafodaLista"/>
+        <w:numPr>
+          <w:ilvl w:val="0"/>
+          <w:numId w:val="17"/>
+        </w:numPr>
+        <w:rPr>
+          <w:b/>
+          <w:bCs/>
+          <w:sz w:val="24"/>
+          <w:szCs w:val="24"/>
+        </w:rPr>
+      </w:pPr>
+      <w:r>
+        <w:rPr>
+          <w:sz w:val="24"/>
+          <w:szCs w:val="24"/>
+        </w:rPr>
+        <w:t>Comunicam-se entre si usando protocolos bem definidos</w:t>
+      </w:r>
+      <w:r>
+        <w:rPr>
+          <w:b/>
+          <w:bCs/>
+          <w:sz w:val="24"/>
+          <w:szCs w:val="24"/>
+        </w:rPr>
+        <w:t xml:space="preserve"> </w:t>
+      </w:r>
+      <w:r>
+        <w:rPr>
+          <w:sz w:val="24"/>
+          <w:szCs w:val="24"/>
+        </w:rPr>
+        <w:t>com regras de segurança e governança</w:t>
+      </w:r>
+    </w:p>
+    <w:p>
+      <w:pPr>
+        <w:pStyle w:val="PargrafodaLista"/>
+        <w:numPr>
+          <w:ilvl w:val="0"/>
+          <w:numId w:val="8"/>
+        </w:numPr>
+        <w:rPr>
+          <w:b/>
+          <w:bCs/>
+          <w:sz w:val="24"/>
+          <w:szCs w:val="24"/>
+        </w:rPr>
+      </w:pPr>
+      <w:r>
+        <w:rPr>
+          <w:bCs/>
+          <w:sz w:val="24"/>
+          <w:szCs w:val="24"/>
+        </w:rPr>
+        <w:t>Serviços atômicos: não podem ser decompostas</w:t>
+      </w:r>
+    </w:p>
+    <w:p>
+      <w:pPr>
+        <w:pStyle w:val="PargrafodaLista"/>
+        <w:numPr>
+          <w:ilvl w:val="0"/>
+          <w:numId w:val="8"/>
+        </w:numPr>
+        <w:rPr>
+          <w:b/>
+          <w:bCs/>
+          <w:sz w:val="24"/>
+          <w:szCs w:val="24"/>
+        </w:rPr>
+      </w:pPr>
+      <w:r>
+        <w:rPr>
+          <w:bCs/>
+          <w:sz w:val="24"/>
+          <w:szCs w:val="24"/>
+        </w:rPr>
+        <w:t>Serviços compostos: vários atômicos com funcionalidade complexa</w:t>
+      </w:r>
+    </w:p>
+    <w:p>
+      <w:pPr>
+        <w:pStyle w:val="PargrafodaLista"/>
+        <w:numPr>
+          <w:ilvl w:val="0"/>
+          <w:numId w:val="8"/>
+        </w:numPr>
+        <w:rPr>
+          <w:sz w:val="24"/>
+          <w:szCs w:val="24"/>
+        </w:rPr>
+      </w:pPr>
+      <w:r>
+        <w:rPr>
+          <w:sz w:val="24"/>
+          <w:szCs w:val="24"/>
+        </w:rPr>
+        <w:t>Embora SOAP tenha sido amplamente utilizado para comunicação entre sistemas distribuídos, sua popularidade diminuiu com o surgimento de abordagens mais leves e simplificadas, como REST (</w:t>
+      </w:r>
+      <w:proofErr w:type="spellStart"/>
+      <w:r>
+        <w:rPr>
+          <w:sz w:val="24"/>
+          <w:szCs w:val="24"/>
+        </w:rPr>
+        <w:t>Representational</w:t>
+      </w:r>
+      <w:proofErr w:type="spellEnd"/>
+      <w:r>
+        <w:rPr>
+          <w:sz w:val="24"/>
+          <w:szCs w:val="24"/>
+        </w:rPr>
+        <w:t xml:space="preserve"> </w:t>
+      </w:r>
+      <w:proofErr w:type="spellStart"/>
+      <w:r>
+        <w:rPr>
+          <w:sz w:val="24"/>
+          <w:szCs w:val="24"/>
+        </w:rPr>
+        <w:t>State</w:t>
+      </w:r>
+      <w:proofErr w:type="spellEnd"/>
+      <w:r>
+        <w:rPr>
+          <w:sz w:val="24"/>
+          <w:szCs w:val="24"/>
+        </w:rPr>
+        <w:t xml:space="preserve"> </w:t>
+      </w:r>
+      <w:proofErr w:type="spellStart"/>
+      <w:r>
+        <w:rPr>
+          <w:sz w:val="24"/>
+          <w:szCs w:val="24"/>
+        </w:rPr>
+        <w:t>Transfer</w:t>
+      </w:r>
+      <w:proofErr w:type="spellEnd"/>
+      <w:r>
+        <w:rPr>
+          <w:sz w:val="24"/>
+          <w:szCs w:val="24"/>
+        </w:rPr>
+        <w:t>), que utiliza formatos de mensagem mais leves, como JSON. No entanto, ainda existem casos de uso onde SOAP é preferido, especialmente em ambientes corporativos onde a segurança e a confiabilidade são prioridades.</w:t>
+      </w:r>
+    </w:p>
+    <w:p>
+      <w:pPr>
+        <w:pStyle w:val="PargrafodaLista"/>
+        <w:rPr>
+          <w:b/>
+          <w:bCs/>
+          <w:sz w:val="24"/>
+          <w:szCs w:val="24"/>
+        </w:rPr>
+      </w:pPr>
+    </w:p>
+    <w:p>
+      <w:pPr>
+        <w:rPr>
+          <w:b/>
+          <w:bCs/>
+          <w:sz w:val="24"/>
+          <w:szCs w:val="24"/>
+        </w:rPr>
+      </w:pPr>
+      <w:r>
+        <w:rPr>
+          <w:b/>
+          <w:bCs/>
+          <w:sz w:val="24"/>
+          <w:szCs w:val="24"/>
+        </w:rPr>
+        <w:t>Arquitetura de micros serviços</w:t>
+      </w:r>
+    </w:p>
+    <w:p>
+      <w:pPr>
+        <w:pStyle w:val="PargrafodaLista"/>
+        <w:numPr>
+          <w:ilvl w:val="0"/>
+          <w:numId w:val="9"/>
+        </w:numPr>
+        <w:rPr>
+          <w:b/>
+          <w:bCs/>
+          <w:sz w:val="24"/>
+          <w:szCs w:val="24"/>
+        </w:rPr>
+      </w:pPr>
+      <w:r>
+        <w:rPr>
+          <w:bCs/>
+          <w:sz w:val="24"/>
+          <w:szCs w:val="24"/>
+        </w:rPr>
+        <w:t>Única aplicação com pequenos serviços leves, constituídos ao redor de objetivos de negócio</w:t>
+      </w:r>
+    </w:p>
+    <w:p>
+      <w:pPr>
+        <w:pStyle w:val="PargrafodaLista"/>
+        <w:numPr>
+          <w:ilvl w:val="0"/>
+          <w:numId w:val="9"/>
+        </w:numPr>
+        <w:rPr>
+          <w:b/>
+          <w:bCs/>
+          <w:sz w:val="24"/>
+          <w:szCs w:val="24"/>
+        </w:rPr>
+      </w:pPr>
+      <w:r>
+        <w:rPr>
+          <w:bCs/>
+          <w:sz w:val="24"/>
+          <w:szCs w:val="24"/>
+        </w:rPr>
+        <w:t>Decompõem o software em vários componentes</w:t>
+      </w:r>
+    </w:p>
+    <w:p>
+      <w:pPr>
+        <w:pStyle w:val="PargrafodaLista"/>
+        <w:numPr>
+          <w:ilvl w:val="0"/>
+          <w:numId w:val="9"/>
+        </w:numPr>
+        <w:rPr>
+          <w:b/>
+          <w:bCs/>
+          <w:sz w:val="24"/>
+          <w:szCs w:val="24"/>
+        </w:rPr>
+      </w:pPr>
+      <w:r>
+        <w:rPr>
+          <w:bCs/>
+          <w:sz w:val="24"/>
+          <w:szCs w:val="24"/>
+        </w:rPr>
+        <w:t>Baixo acoplamento, flexibilidade</w:t>
+      </w:r>
+    </w:p>
+    <w:p>
+      <w:pPr>
+        <w:pStyle w:val="PargrafodaLista"/>
+        <w:numPr>
+          <w:ilvl w:val="0"/>
+          <w:numId w:val="9"/>
+        </w:numPr>
+        <w:rPr>
+          <w:b/>
+          <w:bCs/>
+          <w:sz w:val="24"/>
+          <w:szCs w:val="24"/>
+        </w:rPr>
+      </w:pPr>
+      <w:r>
+        <w:rPr>
+          <w:bCs/>
+          <w:sz w:val="24"/>
+          <w:szCs w:val="24"/>
+        </w:rPr>
+        <w:t>Grande chance de falha de comunicação, mais complexo, mais demorado</w:t>
+      </w:r>
+    </w:p>
+    <w:p>
+      <w:pPr>
+        <w:rPr>
+          <w:b/>
+          <w:bCs/>
+          <w:sz w:val="24"/>
+          <w:szCs w:val="24"/>
+        </w:rPr>
+      </w:pPr>
+      <w:r>
+        <w:rPr>
+          <w:b/>
+          <w:bCs/>
+          <w:sz w:val="24"/>
+          <w:szCs w:val="24"/>
+        </w:rPr>
+        <w:t>Introdução ao Spring Boot</w:t>
+      </w:r>
+    </w:p>
+    <w:p>
+      <w:pPr>
+        <w:pStyle w:val="PargrafodaLista"/>
+        <w:numPr>
+          <w:ilvl w:val="0"/>
+          <w:numId w:val="10"/>
+        </w:numPr>
+        <w:rPr>
+          <w:b/>
+          <w:bCs/>
+          <w:sz w:val="24"/>
+          <w:szCs w:val="24"/>
+        </w:rPr>
+      </w:pPr>
+      <w:r>
+        <w:rPr>
+          <w:bCs/>
+          <w:sz w:val="24"/>
+          <w:szCs w:val="24"/>
+        </w:rPr>
+        <w:lastRenderedPageBreak/>
+        <w:t>Fornece dependências de inicialização para simplificar a configuração</w:t>
+      </w:r>
+    </w:p>
+    <w:p>
+      <w:pPr>
+        <w:pStyle w:val="PargrafodaLista"/>
+        <w:numPr>
+          <w:ilvl w:val="0"/>
+          <w:numId w:val="10"/>
+        </w:numPr>
+        <w:rPr>
+          <w:b/>
+          <w:bCs/>
+          <w:sz w:val="24"/>
+          <w:szCs w:val="24"/>
+        </w:rPr>
+      </w:pPr>
+      <w:r>
+        <w:rPr>
+          <w:bCs/>
+          <w:sz w:val="24"/>
+          <w:szCs w:val="24"/>
+        </w:rPr>
+        <w:t>Ele automatiza as respostas das requisições HTTP, é convertida em JSON</w:t>
+      </w:r>
+    </w:p>
+    <w:p>
+      <w:pPr>
+        <w:rPr>
+          <w:b/>
+          <w:bCs/>
+          <w:sz w:val="24"/>
+          <w:szCs w:val="24"/>
+        </w:rPr>
+      </w:pPr>
+      <w:r>
+        <w:rPr>
+          <w:b/>
+          <w:bCs/>
+          <w:sz w:val="24"/>
+          <w:szCs w:val="24"/>
+        </w:rPr>
+        <w:t>Injeção de Dependência e Inversão de Controle</w:t>
+      </w:r>
+    </w:p>
+    <w:p>
+      <w:pPr>
+        <w:pStyle w:val="PargrafodaLista"/>
+        <w:numPr>
+          <w:ilvl w:val="0"/>
+          <w:numId w:val="12"/>
+        </w:numPr>
+        <w:rPr>
+          <w:b/>
+          <w:bCs/>
+          <w:sz w:val="24"/>
+          <w:szCs w:val="24"/>
+        </w:rPr>
+      </w:pPr>
+      <w:r>
+        <w:rPr>
+          <w:bCs/>
+          <w:sz w:val="24"/>
+          <w:szCs w:val="24"/>
+        </w:rPr>
+        <w:t>O princípio da inversão de controle é o framework que estivermos usando assumirem o controle do fluxo da aplicação</w:t>
+      </w:r>
+    </w:p>
+    <w:p>
+      <w:pPr>
+        <w:pStyle w:val="PargrafodaLista"/>
+        <w:rPr>
+          <w:b/>
+          <w:bCs/>
+        </w:rPr>
+      </w:pPr>
+    </w:p>
+    <w:p>
+      <w:pPr>
+        <w:rPr>
+          <w:b/>
+          <w:bCs/>
+          <w:sz w:val="32"/>
+          <w:szCs w:val="32"/>
+        </w:rPr>
+      </w:pPr>
+      <w:r>
+        <w:rPr>
+          <w:b/>
+          <w:bCs/>
+          <w:sz w:val="32"/>
+          <w:szCs w:val="32"/>
+        </w:rPr>
+        <w:t>Arquitetura de Sistemas Monolíticos</w:t>
+      </w:r>
+    </w:p>
+    <w:p>
+      <w:pPr>
+        <w:rPr>
+          <w:bCs/>
+          <w:sz w:val="24"/>
+          <w:szCs w:val="24"/>
+        </w:rPr>
+      </w:pPr>
+      <w:r>
+        <w:rPr>
+          <w:b/>
+          <w:bCs/>
+          <w:sz w:val="24"/>
+          <w:szCs w:val="24"/>
+        </w:rPr>
+        <w:t>Manutenibilidade</w:t>
+      </w:r>
+      <w:r>
+        <w:rPr>
+          <w:b/>
+          <w:bCs/>
+          <w:sz w:val="24"/>
+          <w:szCs w:val="24"/>
+        </w:rPr>
+        <w:t xml:space="preserve"> x Performance: </w:t>
+      </w:r>
+      <w:r>
+        <w:rPr>
+          <w:bCs/>
+          <w:sz w:val="24"/>
+          <w:szCs w:val="24"/>
+        </w:rPr>
+        <w:t xml:space="preserve">Um software com melhor </w:t>
+      </w:r>
+      <w:r>
+        <w:rPr>
+          <w:bCs/>
+          <w:sz w:val="24"/>
+          <w:szCs w:val="24"/>
+        </w:rPr>
+        <w:t>manutenibilidade</w:t>
+      </w:r>
+      <w:r>
+        <w:rPr>
+          <w:bCs/>
+          <w:sz w:val="24"/>
+          <w:szCs w:val="24"/>
+        </w:rPr>
+        <w:t xml:space="preserve"> é decomposto com um componente fazendo uma única coisa, mas a comunicação entre eles pode ficar mais lento, piorando a performance</w:t>
+      </w:r>
+    </w:p>
+    <w:p>
+      <w:pPr>
+        <w:rPr>
+          <w:bCs/>
+          <w:sz w:val="24"/>
+          <w:szCs w:val="24"/>
+        </w:rPr>
+      </w:pPr>
+      <w:r>
+        <w:rPr>
+          <w:b/>
+          <w:bCs/>
+          <w:sz w:val="24"/>
+          <w:szCs w:val="24"/>
+        </w:rPr>
+        <w:t xml:space="preserve">Segurança x Usabilidade: </w:t>
+      </w:r>
+      <w:r>
+        <w:rPr>
+          <w:bCs/>
+          <w:sz w:val="24"/>
+          <w:szCs w:val="24"/>
+        </w:rPr>
+        <w:t xml:space="preserve">Um sistema seguro pode ter uma série de camadas de autenticação, </w:t>
+      </w:r>
+      <w:proofErr w:type="gramStart"/>
+      <w:r>
+        <w:rPr>
+          <w:bCs/>
+          <w:sz w:val="24"/>
+          <w:szCs w:val="24"/>
+        </w:rPr>
+        <w:t>encriptação, etc.</w:t>
+      </w:r>
+      <w:proofErr w:type="gramEnd"/>
+      <w:r>
+        <w:rPr>
+          <w:bCs/>
+          <w:sz w:val="24"/>
+          <w:szCs w:val="24"/>
+        </w:rPr>
+        <w:t xml:space="preserve"> Porém, </w:t>
+      </w:r>
+      <w:r>
+        <w:rPr>
+          <w:bCs/>
+          <w:sz w:val="24"/>
+          <w:szCs w:val="24"/>
+        </w:rPr>
+        <w:t>pode afetar a usabilidade se houver excessivos níveis de segurança, fazendo o usuário se irritar</w:t>
+      </w:r>
+    </w:p>
+    <w:p>
+      <w:pPr>
+        <w:rPr>
+          <w:b/>
+          <w:bCs/>
+          <w:sz w:val="24"/>
+          <w:szCs w:val="24"/>
+        </w:rPr>
+      </w:pPr>
+      <w:r>
+        <w:rPr>
+          <w:b/>
+          <w:bCs/>
+          <w:sz w:val="24"/>
+          <w:szCs w:val="24"/>
+        </w:rPr>
+        <w:t>Padrões Arquiteturais Clássicos</w:t>
+      </w:r>
+    </w:p>
+    <w:p>
+      <w:pPr>
+        <w:pStyle w:val="PargrafodaLista"/>
+        <w:numPr>
+          <w:ilvl w:val="0"/>
+          <w:numId w:val="12"/>
+        </w:numPr>
+        <w:rPr>
+          <w:b/>
+          <w:bCs/>
+          <w:sz w:val="24"/>
+          <w:szCs w:val="24"/>
+        </w:rPr>
+      </w:pPr>
+      <w:r>
+        <w:rPr>
+          <w:b/>
+          <w:bCs/>
+          <w:sz w:val="24"/>
+          <w:szCs w:val="24"/>
+        </w:rPr>
+        <w:t xml:space="preserve">Padrão Arquitetural: </w:t>
+      </w:r>
+      <w:r>
+        <w:rPr>
+          <w:sz w:val="24"/>
+          <w:szCs w:val="24"/>
+        </w:rPr>
+        <w:t>visam o projeto em larga escala (MVC), cliente-servidor</w:t>
+      </w:r>
+    </w:p>
+    <w:p>
+      <w:pPr>
+        <w:pStyle w:val="PargrafodaLista"/>
+        <w:numPr>
+          <w:ilvl w:val="0"/>
+          <w:numId w:val="12"/>
+        </w:numPr>
+        <w:rPr>
+          <w:b/>
+          <w:bCs/>
+          <w:sz w:val="24"/>
+          <w:szCs w:val="24"/>
+        </w:rPr>
+      </w:pPr>
+      <w:r>
+        <w:rPr>
+          <w:b/>
+          <w:bCs/>
+          <w:sz w:val="24"/>
+          <w:szCs w:val="24"/>
+        </w:rPr>
+        <w:t>Padrão Camadas:</w:t>
+      </w:r>
+      <w:r>
+        <w:rPr>
+          <w:sz w:val="24"/>
+          <w:szCs w:val="24"/>
+        </w:rPr>
+        <w:t xml:space="preserve"> focado em aplicações corporativas</w:t>
+      </w:r>
+      <w:r>
+        <w:rPr>
+          <w:sz w:val="24"/>
+          <w:szCs w:val="24"/>
+        </w:rPr>
+        <w:t xml:space="preserve">, camadas cada uma com uma funcionalidade específica, usar quando for CRUD, separada em 3 camadas: </w:t>
+      </w:r>
+      <w:proofErr w:type="spellStart"/>
+      <w:r>
+        <w:rPr>
+          <w:sz w:val="24"/>
+          <w:szCs w:val="24"/>
+        </w:rPr>
+        <w:t>presentation</w:t>
+      </w:r>
+      <w:proofErr w:type="spellEnd"/>
+      <w:r>
+        <w:rPr>
+          <w:sz w:val="24"/>
+          <w:szCs w:val="24"/>
+        </w:rPr>
+        <w:t xml:space="preserve"> (experiência do usuário), business (comportamento das entidades </w:t>
+      </w:r>
+      <w:proofErr w:type="gramStart"/>
+      <w:r>
+        <w:rPr>
+          <w:sz w:val="24"/>
+          <w:szCs w:val="24"/>
+        </w:rPr>
+        <w:t>e  regras</w:t>
+      </w:r>
+      <w:proofErr w:type="gramEnd"/>
+      <w:r>
+        <w:rPr>
+          <w:sz w:val="24"/>
+          <w:szCs w:val="24"/>
+        </w:rPr>
+        <w:t xml:space="preserve"> </w:t>
+      </w:r>
+      <w:r>
+        <w:rPr>
+          <w:sz w:val="24"/>
+          <w:szCs w:val="24"/>
+        </w:rPr>
+        <w:t xml:space="preserve">de negócio) e Data </w:t>
+      </w:r>
+      <w:proofErr w:type="spellStart"/>
+      <w:r>
+        <w:rPr>
+          <w:sz w:val="24"/>
+          <w:szCs w:val="24"/>
+        </w:rPr>
+        <w:t>Acess</w:t>
+      </w:r>
+      <w:proofErr w:type="spellEnd"/>
+      <w:r>
+        <w:rPr>
+          <w:sz w:val="24"/>
+          <w:szCs w:val="24"/>
+        </w:rPr>
+        <w:t xml:space="preserve"> (conexão com as tecnologias de persistência de dados)</w:t>
+      </w:r>
+      <w:r>
+        <w:rPr>
+          <w:sz w:val="24"/>
+          <w:szCs w:val="24"/>
+        </w:rPr>
+        <w:t>. Problema: difícil de alterar com o tempo</w:t>
+      </w:r>
+    </w:p>
+    <w:p>
+      <w:pPr>
+        <w:rPr>
+          <w:b/>
+          <w:bCs/>
+          <w:sz w:val="32"/>
+          <w:szCs w:val="32"/>
+        </w:rPr>
+      </w:pPr>
+      <w:r>
+        <w:rPr>
+          <w:b/>
+          <w:bCs/>
+          <w:sz w:val="32"/>
+          <w:szCs w:val="32"/>
+        </w:rPr>
+        <w:t>Projeto Baseado em Domínio</w:t>
+      </w:r>
+    </w:p>
+    <w:p>
+      <w:pPr>
+        <w:rPr>
+          <w:b/>
+          <w:bCs/>
+          <w:sz w:val="24"/>
+          <w:szCs w:val="24"/>
+        </w:rPr>
+      </w:pPr>
+      <w:r>
+        <w:rPr>
+          <w:b/>
+          <w:bCs/>
+          <w:sz w:val="24"/>
+          <w:szCs w:val="24"/>
+        </w:rPr>
+        <w:t>Modelagem de Domínio (DDD)</w:t>
+      </w:r>
+    </w:p>
+    <w:p>
+      <w:pPr>
+        <w:pStyle w:val="PargrafodaLista"/>
+        <w:numPr>
+          <w:ilvl w:val="0"/>
+          <w:numId w:val="15"/>
+        </w:numPr>
+        <w:rPr>
+          <w:b/>
+          <w:bCs/>
+          <w:sz w:val="24"/>
+          <w:szCs w:val="24"/>
+        </w:rPr>
+      </w:pPr>
+      <w:r>
+        <w:rPr>
+          <w:sz w:val="24"/>
+          <w:szCs w:val="24"/>
+        </w:rPr>
+        <w:t>Começa conhecendo o domínio da aplicação</w:t>
+      </w:r>
+    </w:p>
+    <w:p>
+      <w:pPr>
+        <w:pStyle w:val="PargrafodaLista"/>
+        <w:numPr>
+          <w:ilvl w:val="0"/>
+          <w:numId w:val="15"/>
+        </w:numPr>
+        <w:rPr>
+          <w:b/>
+          <w:bCs/>
+          <w:sz w:val="24"/>
+          <w:szCs w:val="24"/>
+        </w:rPr>
+      </w:pPr>
+      <w:r>
+        <w:rPr>
+          <w:sz w:val="24"/>
+          <w:szCs w:val="24"/>
+        </w:rPr>
+        <w:t>Depois, para a modelagem (diagrama de classe)</w:t>
+      </w:r>
+    </w:p>
+    <w:p>
+      <w:pPr>
+        <w:pStyle w:val="PargrafodaLista"/>
+        <w:numPr>
+          <w:ilvl w:val="0"/>
+          <w:numId w:val="15"/>
+        </w:numPr>
+        <w:rPr>
+          <w:b/>
+          <w:bCs/>
+          <w:sz w:val="24"/>
+          <w:szCs w:val="24"/>
+        </w:rPr>
+      </w:pPr>
+      <w:r>
+        <w:rPr>
+          <w:sz w:val="24"/>
+          <w:szCs w:val="24"/>
+        </w:rPr>
+        <w:t>4 camadas</w:t>
+      </w:r>
+    </w:p>
+    <w:p>
+      <w:pPr>
+        <w:pStyle w:val="PargrafodaLista"/>
+        <w:numPr>
+          <w:ilvl w:val="0"/>
+          <w:numId w:val="15"/>
+        </w:numPr>
+        <w:rPr>
+          <w:sz w:val="24"/>
+          <w:szCs w:val="24"/>
+        </w:rPr>
+      </w:pPr>
+      <w:r>
+        <w:rPr>
+          <w:b/>
+          <w:bCs/>
+          <w:sz w:val="24"/>
+          <w:szCs w:val="24"/>
+        </w:rPr>
+        <w:t>Interface do Usuário</w:t>
+      </w:r>
+      <w:r>
+        <w:rPr>
+          <w:sz w:val="24"/>
+          <w:szCs w:val="24"/>
+        </w:rPr>
+        <w:t>: Interação com o usuário. Isso inclui qualquer forma de interface gráfica, web, aplicativo móvel ou interface de linha de comando.</w:t>
+      </w:r>
+    </w:p>
+    <w:p>
+      <w:pPr>
+        <w:pStyle w:val="PargrafodaLista"/>
+        <w:numPr>
+          <w:ilvl w:val="0"/>
+          <w:numId w:val="15"/>
+        </w:numPr>
+        <w:rPr>
+          <w:sz w:val="24"/>
+          <w:szCs w:val="24"/>
+        </w:rPr>
+      </w:pPr>
+      <w:r>
+        <w:rPr>
+          <w:b/>
+          <w:bCs/>
+          <w:sz w:val="24"/>
+          <w:szCs w:val="24"/>
+        </w:rPr>
+        <w:t>Aplicação</w:t>
+      </w:r>
+      <w:r>
+        <w:rPr>
+          <w:sz w:val="24"/>
+          <w:szCs w:val="24"/>
+        </w:rPr>
+        <w:t>: Coordena a interação entre a interface do usuário e o domínio. Receber as entradas do usuário, interpretá-las e chamar os serviços adequados no domínio para realizar as operações necessárias.</w:t>
+      </w:r>
+    </w:p>
+    <w:p>
+      <w:pPr>
+        <w:pStyle w:val="PargrafodaLista"/>
+        <w:numPr>
+          <w:ilvl w:val="0"/>
+          <w:numId w:val="15"/>
+        </w:numPr>
+        <w:rPr>
+          <w:sz w:val="24"/>
+          <w:szCs w:val="24"/>
+        </w:rPr>
+      </w:pPr>
+      <w:r>
+        <w:rPr>
+          <w:b/>
+          <w:bCs/>
+          <w:sz w:val="24"/>
+          <w:szCs w:val="24"/>
+        </w:rPr>
+        <w:t>Domínio</w:t>
+      </w:r>
+      <w:r>
+        <w:rPr>
+          <w:sz w:val="24"/>
+          <w:szCs w:val="24"/>
+        </w:rPr>
+        <w:t>: Esta é a camada central do DDD, onde reside a lógica de negócios e as regras do domínio. Aqui, as entidades, agregados, serviços e objetos de valor são definidos para modelar o problema do domínio.</w:t>
+      </w:r>
+    </w:p>
+    <w:p>
+      <w:pPr>
+        <w:pStyle w:val="PargrafodaLista"/>
+        <w:numPr>
+          <w:ilvl w:val="0"/>
+          <w:numId w:val="15"/>
+        </w:numPr>
+        <w:rPr>
+          <w:b/>
+          <w:bCs/>
+          <w:sz w:val="24"/>
+          <w:szCs w:val="24"/>
+        </w:rPr>
+      </w:pPr>
+      <w:r>
+        <w:rPr>
+          <w:b/>
+          <w:bCs/>
+          <w:sz w:val="24"/>
+          <w:szCs w:val="24"/>
+        </w:rPr>
+        <w:t>Infraestrutura</w:t>
+      </w:r>
+      <w:r>
+        <w:rPr>
+          <w:sz w:val="24"/>
+          <w:szCs w:val="24"/>
+        </w:rPr>
+        <w:t xml:space="preserve">: Fornece suporte técnico para as camadas superiores. Acesso a banco de dados, chamadas de API externas, </w:t>
+      </w:r>
+      <w:r>
+        <w:rPr>
+          <w:sz w:val="24"/>
+          <w:szCs w:val="24"/>
+        </w:rPr>
+        <w:t>autenticação etc.</w:t>
+      </w:r>
+    </w:p>
+    <w:p>
+      <w:pPr>
+        <w:rPr>
+          <w:b/>
+          <w:bCs/>
+          <w:sz w:val="24"/>
+          <w:szCs w:val="24"/>
+        </w:rPr>
+      </w:pPr>
+      <w:r>
+        <w:rPr>
+          <w:b/>
+          <w:bCs/>
+          <w:sz w:val="24"/>
+          <w:szCs w:val="24"/>
+        </w:rPr>
+        <w:lastRenderedPageBreak/>
+        <w:t>Arquitetura CLEAN</w:t>
+      </w:r>
+    </w:p>
+    <w:p>
+      <w:pPr>
+        <w:jc w:val="center"/>
+        <w:rPr>
+          <w:b/>
+          <w:bCs/>
+        </w:rPr>
+      </w:pPr>
+      <w:r>
+        <w:rPr>
+          <w:b/>
+          <w:bCs/>
+        </w:rPr>
+        <w:drawing>
+          <wp:inline distT="0" distB="0" distL="0" distR="0" wp14:anchorId="53531C0D" wp14:editId="4C5BA9B0">
+            <wp:extent cx="3143250" cy="2478570"/>
+            <wp:effectExtent l="0" t="0" r="0" b="0"/>
+            <wp:docPr id="984547045" name="Imagem 1" descr="Diagrama&#10;&#10;Descrição gerada automaticamente"/>
+            <wp:cNvGraphicFramePr>
+              <a:graphicFrameLocks xmlns:a="http://schemas.openxmlformats.org/drawingml/2006/main" noChangeAspect="1"/>
+            </wp:cNvGraphicFramePr>
+            <a:graphic xmlns:a="http://schemas.openxmlformats.org/drawingml/2006/main">
+              <a:graphicData uri="http://schemas.openxmlformats.org/drawingml/2006/picture">
+                <pic:pic xmlns:pic="http://schemas.openxmlformats.org/drawingml/2006/picture">
+                  <pic:nvPicPr>
+                    <pic:cNvPr id="984547045" name="Imagem 1" descr="Diagrama&#10;&#10;Descrição gerada automaticamente"/>
+                    <pic:cNvPicPr/>
+                  </pic:nvPicPr>
+                  <pic:blipFill>
+                    <a:blip r:embed="rId5"/>
+                    <a:stretch>
+                      <a:fillRect/>
+                    </a:stretch>
+                  </pic:blipFill>
+                  <pic:spPr>
+                    <a:xfrm>
+                      <a:off x="0" y="0"/>
+                      <a:ext cx="3147179" cy="2481668"/>
+                    </a:xfrm>
+                    <a:prstGeom prst="rect">
+                      <a:avLst/>
+                    </a:prstGeom>
+                  </pic:spPr>
+                </pic:pic>
+              </a:graphicData>
+            </a:graphic>
+          </wp:inline>
+        </w:drawing>
+      </w:r>
+    </w:p>
+    <w:p>
+      <w:pPr>
+        <w:rPr>
+          <w:b/>
+          <w:bCs/>
+          <w:sz w:val="32"/>
+          <w:szCs w:val="32"/>
+        </w:rPr>
+      </w:pPr>
+      <w:r>
+        <w:rPr>
+          <w:b/>
+          <w:bCs/>
+          <w:sz w:val="32"/>
+          <w:szCs w:val="32"/>
+        </w:rPr>
+        <w:t>SOLID</w:t>
+      </w:r>
+    </w:p>
+    <w:p>
+      <w:pPr>
+        <w:rPr>
+          <w:b/>
+          <w:bCs/>
+          <w:sz w:val="24"/>
+          <w:szCs w:val="24"/>
+        </w:rPr>
+      </w:pPr>
+      <w:r>
+        <w:rPr>
+          <w:b/>
+          <w:bCs/>
+          <w:sz w:val="24"/>
+          <w:szCs w:val="24"/>
+        </w:rPr>
+        <w:t xml:space="preserve">Single </w:t>
+      </w:r>
+      <w:proofErr w:type="spellStart"/>
+      <w:r>
+        <w:rPr>
+          <w:b/>
+          <w:bCs/>
+          <w:sz w:val="24"/>
+          <w:szCs w:val="24"/>
+        </w:rPr>
+        <w:t>Responsibility</w:t>
+      </w:r>
+      <w:proofErr w:type="spellEnd"/>
+      <w:r>
+        <w:rPr>
+          <w:b/>
+          <w:bCs/>
+          <w:sz w:val="24"/>
+          <w:szCs w:val="24"/>
+        </w:rPr>
+        <w:t xml:space="preserve"> </w:t>
+      </w:r>
+      <w:proofErr w:type="spellStart"/>
+      <w:r>
+        <w:rPr>
+          <w:b/>
+          <w:bCs/>
+          <w:sz w:val="24"/>
+          <w:szCs w:val="24"/>
+        </w:rPr>
+        <w:t>Principle</w:t>
+      </w:r>
+      <w:proofErr w:type="spellEnd"/>
+      <w:r>
+        <w:rPr>
+          <w:b/>
+          <w:bCs/>
+          <w:sz w:val="24"/>
+          <w:szCs w:val="24"/>
+        </w:rPr>
+        <w:t xml:space="preserve"> - SRP: </w:t>
+      </w:r>
+      <w:r>
+        <w:rPr>
+          <w:sz w:val="24"/>
+          <w:szCs w:val="24"/>
+        </w:rPr>
+        <w:t>Uma classe deve ter apenas uma razão para mudar, ou seja, deve ter apenas uma responsabilidade.</w:t>
+      </w:r>
+    </w:p>
+    <w:p>
+      <w:pPr>
+        <w:rPr>
+          <w:b/>
+          <w:bCs/>
+          <w:sz w:val="24"/>
+          <w:szCs w:val="24"/>
+        </w:rPr>
+      </w:pPr>
+      <w:r>
+        <w:rPr>
+          <w:b/>
+          <w:bCs/>
+          <w:sz w:val="24"/>
+          <w:szCs w:val="24"/>
+        </w:rPr>
+        <w:t>Open/</w:t>
+      </w:r>
+      <w:proofErr w:type="spellStart"/>
+      <w:r>
+        <w:rPr>
+          <w:b/>
+          <w:bCs/>
+          <w:sz w:val="24"/>
+          <w:szCs w:val="24"/>
+        </w:rPr>
+        <w:t>Closed</w:t>
+      </w:r>
+      <w:proofErr w:type="spellEnd"/>
+      <w:r>
+        <w:rPr>
+          <w:b/>
+          <w:bCs/>
+          <w:sz w:val="24"/>
+          <w:szCs w:val="24"/>
+        </w:rPr>
+        <w:t xml:space="preserve"> </w:t>
+      </w:r>
+      <w:proofErr w:type="spellStart"/>
+      <w:r>
+        <w:rPr>
+          <w:b/>
+          <w:bCs/>
+          <w:sz w:val="24"/>
+          <w:szCs w:val="24"/>
+        </w:rPr>
+        <w:t>Principle</w:t>
+      </w:r>
+      <w:proofErr w:type="spellEnd"/>
+      <w:r>
+        <w:rPr>
+          <w:b/>
+          <w:bCs/>
+          <w:sz w:val="24"/>
+          <w:szCs w:val="24"/>
+        </w:rPr>
+        <w:t xml:space="preserve"> - OCP: </w:t>
+      </w:r>
+      <w:r>
+        <w:rPr>
+          <w:sz w:val="24"/>
+          <w:szCs w:val="24"/>
+        </w:rPr>
+        <w:t xml:space="preserve">As entidades de software (classes, módulos, </w:t>
+      </w:r>
+      <w:proofErr w:type="gramStart"/>
+      <w:r>
+        <w:rPr>
+          <w:sz w:val="24"/>
+          <w:szCs w:val="24"/>
+        </w:rPr>
+        <w:t>funções, etc.</w:t>
+      </w:r>
+      <w:proofErr w:type="gramEnd"/>
+      <w:r>
+        <w:rPr>
+          <w:sz w:val="24"/>
+          <w:szCs w:val="24"/>
+        </w:rPr>
+        <w:t>) devem estar abertas para extensão, mas fechadas para modificação. Isso significa que novas funcionalidades devem ser implementadas através de extensões, não modificando o código já existente.</w:t>
+      </w:r>
+    </w:p>
+    <w:p>
+      <w:pPr>
+        <w:rPr>
+          <w:b/>
+          <w:bCs/>
+          <w:sz w:val="24"/>
+          <w:szCs w:val="24"/>
+        </w:rPr>
+      </w:pPr>
+      <w:proofErr w:type="spellStart"/>
+      <w:r>
+        <w:rPr>
+          <w:b/>
+          <w:bCs/>
+          <w:sz w:val="24"/>
+          <w:szCs w:val="24"/>
+        </w:rPr>
+        <w:t>Liskov</w:t>
+      </w:r>
+      <w:proofErr w:type="spellEnd"/>
+      <w:r>
+        <w:rPr>
+          <w:b/>
+          <w:bCs/>
+          <w:sz w:val="24"/>
+          <w:szCs w:val="24"/>
+        </w:rPr>
+        <w:t xml:space="preserve"> </w:t>
+      </w:r>
+      <w:proofErr w:type="spellStart"/>
+      <w:r>
+        <w:rPr>
+          <w:b/>
+          <w:bCs/>
+          <w:sz w:val="24"/>
+          <w:szCs w:val="24"/>
+        </w:rPr>
+        <w:t>Substitution</w:t>
+      </w:r>
+      <w:proofErr w:type="spellEnd"/>
+      <w:r>
+        <w:rPr>
+          <w:b/>
+          <w:bCs/>
+          <w:sz w:val="24"/>
+          <w:szCs w:val="24"/>
+        </w:rPr>
+        <w:t xml:space="preserve"> </w:t>
+      </w:r>
+      <w:proofErr w:type="spellStart"/>
+      <w:r>
+        <w:rPr>
+          <w:b/>
+          <w:bCs/>
+          <w:sz w:val="24"/>
+          <w:szCs w:val="24"/>
+        </w:rPr>
+        <w:t>Principle</w:t>
+      </w:r>
+      <w:proofErr w:type="spellEnd"/>
+      <w:r>
+        <w:rPr>
+          <w:b/>
+          <w:bCs/>
+          <w:sz w:val="24"/>
+          <w:szCs w:val="24"/>
+        </w:rPr>
+        <w:t xml:space="preserve"> - LSP: </w:t>
+      </w:r>
+      <w:r>
+        <w:rPr>
+          <w:sz w:val="24"/>
+          <w:szCs w:val="24"/>
+        </w:rPr>
+        <w:t>Uma classe derivada deve ser substituível por sua classe base sem afetar o comportamento do programa.</w:t>
+      </w:r>
+    </w:p>
+    <w:p>
+      <w:pPr>
+        <w:rPr>
+          <w:sz w:val="24"/>
+          <w:szCs w:val="24"/>
+        </w:rPr>
+      </w:pPr>
+      <w:r>
+        <w:rPr>
+          <w:b/>
+          <w:bCs/>
+          <w:sz w:val="24"/>
+          <w:szCs w:val="24"/>
+        </w:rPr>
+        <w:t xml:space="preserve">Interface </w:t>
+      </w:r>
+      <w:proofErr w:type="spellStart"/>
+      <w:r>
+        <w:rPr>
+          <w:b/>
+          <w:bCs/>
+          <w:sz w:val="24"/>
+          <w:szCs w:val="24"/>
+        </w:rPr>
+        <w:t>Segregation</w:t>
+      </w:r>
+      <w:proofErr w:type="spellEnd"/>
+      <w:r>
+        <w:rPr>
+          <w:b/>
+          <w:bCs/>
+          <w:sz w:val="24"/>
+          <w:szCs w:val="24"/>
+        </w:rPr>
+        <w:t xml:space="preserve"> </w:t>
+      </w:r>
+      <w:proofErr w:type="spellStart"/>
+      <w:r>
+        <w:rPr>
+          <w:b/>
+          <w:bCs/>
+          <w:sz w:val="24"/>
+          <w:szCs w:val="24"/>
+        </w:rPr>
+        <w:t>Principle</w:t>
+      </w:r>
+      <w:proofErr w:type="spellEnd"/>
+      <w:r>
+        <w:rPr>
+          <w:b/>
+          <w:bCs/>
+          <w:sz w:val="24"/>
+          <w:szCs w:val="24"/>
+        </w:rPr>
+        <w:t xml:space="preserve"> - ISP: </w:t>
+      </w:r>
+      <w:r>
+        <w:rPr>
+          <w:sz w:val="24"/>
+          <w:szCs w:val="24"/>
+        </w:rPr>
+        <w:t>Os clientes não devem ser forçados a depender de interfaces que eles não usam. Em vez disso, as interfaces devem ser segregadas de modo que os clientes só precisem saber sobre os métodos que estão interessados em utilizar.</w:t>
+      </w:r>
+    </w:p>
+    <w:p>
+      <w:pPr>
+        <w:rPr>
+          <w:sz w:val="24"/>
+          <w:szCs w:val="24"/>
+        </w:rPr>
+      </w:pPr>
+      <w:proofErr w:type="spellStart"/>
+      <w:r>
+        <w:rPr>
+          <w:b/>
+          <w:bCs/>
+          <w:sz w:val="24"/>
+          <w:szCs w:val="24"/>
+        </w:rPr>
+        <w:t>Dependency</w:t>
+      </w:r>
+      <w:proofErr w:type="spellEnd"/>
+      <w:r>
+        <w:rPr>
+          <w:b/>
+          <w:bCs/>
+          <w:sz w:val="24"/>
+          <w:szCs w:val="24"/>
+        </w:rPr>
+        <w:t xml:space="preserve"> </w:t>
+      </w:r>
+      <w:proofErr w:type="spellStart"/>
+      <w:r>
+        <w:rPr>
+          <w:b/>
+          <w:bCs/>
+          <w:sz w:val="24"/>
+          <w:szCs w:val="24"/>
+        </w:rPr>
+        <w:t>Inversion</w:t>
+      </w:r>
+      <w:proofErr w:type="spellEnd"/>
+      <w:r>
+        <w:rPr>
+          <w:b/>
+          <w:bCs/>
+          <w:sz w:val="24"/>
+          <w:szCs w:val="24"/>
+        </w:rPr>
+        <w:t xml:space="preserve"> </w:t>
+      </w:r>
+      <w:proofErr w:type="spellStart"/>
+      <w:r>
+        <w:rPr>
+          <w:b/>
+          <w:bCs/>
+          <w:sz w:val="24"/>
+          <w:szCs w:val="24"/>
+        </w:rPr>
+        <w:t>Principle</w:t>
+      </w:r>
+      <w:proofErr w:type="spellEnd"/>
+      <w:r>
+        <w:rPr>
+          <w:b/>
+          <w:bCs/>
+          <w:sz w:val="24"/>
+          <w:szCs w:val="24"/>
+        </w:rPr>
+        <w:t xml:space="preserve"> - DIP: </w:t>
+      </w:r>
+      <w:r>
+        <w:rPr>
+          <w:sz w:val="24"/>
+          <w:szCs w:val="24"/>
+        </w:rPr>
+        <w:t>As classes de alto nível não devem depender das classes de baixo nível. Ambos devem depender de abstrações. Além disso, abstrações não devem depender de detalhes, mas sim os detalhes devem depender das abstrações.</w:t>
+      </w:r>
+    </w:p>
+    <w:p/>
+    <w:p/>
+    <w:p>
+      <w:pPr>
+        <w:rPr>
+          <w:b/>
+          <w:bCs/>
+          <w:sz w:val="32"/>
+          <w:szCs w:val="32"/>
+        </w:rPr>
+      </w:pPr>
+      <w:r>
+        <w:rPr>
+          <w:b/>
+          <w:bCs/>
+          <w:sz w:val="32"/>
+          <w:szCs w:val="32"/>
+        </w:rPr>
+        <w:t>Exercícios</w:t>
+      </w:r>
+    </w:p>
+    <w:p>
+      <w:pPr>
+        <w:pStyle w:val="PargrafodaLista"/>
+        <w:numPr>
+          <w:ilvl w:val="0"/>
+          <w:numId w:val="19"/>
+        </w:numPr>
+        <w:rPr>
+          <w:b/>
+          <w:bCs/>
+          <w:sz w:val="24"/>
+          <w:szCs w:val="24"/>
+        </w:rPr>
+      </w:pPr>
+      <w:r>
+        <w:rPr>
+          <w:sz w:val="24"/>
+          <w:szCs w:val="24"/>
+        </w:rPr>
+        <w:t>Explique que valores a arquitetura de um sistema traz para o stakeholder</w:t>
+      </w:r>
+    </w:p>
+    <w:p>
+      <w:pPr>
+        <w:rPr>
+          <w:sz w:val="24"/>
+          <w:szCs w:val="24"/>
+        </w:rPr>
+      </w:pPr>
+      <w:r>
+        <w:rPr>
+          <w:sz w:val="24"/>
+          <w:szCs w:val="24"/>
+        </w:rPr>
+        <w:t xml:space="preserve">Resposta: </w:t>
+      </w:r>
+      <w:r>
+        <w:rPr>
+          <w:sz w:val="24"/>
+          <w:szCs w:val="24"/>
+        </w:rPr>
+        <w:t>A</w:t>
+      </w:r>
+      <w:r>
+        <w:rPr>
+          <w:sz w:val="24"/>
+          <w:szCs w:val="24"/>
+        </w:rPr>
+        <w:t xml:space="preserve"> arquitetura de um sistema agrega valor aos stakeholders fornecendo uma base sólida para o desenvolvimento, operação e evolução do sistema, alinhada com os objetivos e necessidades do negócio.</w:t>
+      </w:r>
+    </w:p>
+    <w:p>
+      <w:pPr>
+        <w:pStyle w:val="PargrafodaLista"/>
+        <w:rPr>
+          <w:b/>
+          <w:bCs/>
+          <w:sz w:val="24"/>
+          <w:szCs w:val="24"/>
+        </w:rPr>
+      </w:pPr>
+    </w:p>
+    <w:p>
+      <w:pPr>
+        <w:pStyle w:val="PargrafodaLista"/>
+        <w:numPr>
+          <w:ilvl w:val="0"/>
+          <w:numId w:val="19"/>
+        </w:numPr>
+        <w:rPr>
+          <w:b/>
+          <w:bCs/>
+          <w:sz w:val="24"/>
+          <w:szCs w:val="24"/>
+        </w:rPr>
+      </w:pPr>
+      <w:r>
+        <w:rPr>
+          <w:sz w:val="24"/>
+          <w:szCs w:val="24"/>
+        </w:rPr>
+        <w:t xml:space="preserve">Entre as propriedades não funcionais de um sistema de software podemos citar: responsividade, confiabilidade, disponibilidade, confiabilidade, usabilidade, </w:t>
+      </w:r>
+      <w:proofErr w:type="spellStart"/>
+      <w:r>
+        <w:rPr>
+          <w:sz w:val="24"/>
+          <w:szCs w:val="24"/>
+        </w:rPr>
+        <w:t>manutebilidade</w:t>
+      </w:r>
+      <w:proofErr w:type="spellEnd"/>
+      <w:r>
+        <w:rPr>
+          <w:sz w:val="24"/>
+          <w:szCs w:val="24"/>
+        </w:rPr>
+        <w:t xml:space="preserve"> e resiliência. De que maneira a arquitetura de um software interfere nessas propriedades?</w:t>
+      </w:r>
+    </w:p>
+    <w:p>
+      <w:pPr>
+        <w:rPr>
+          <w:sz w:val="24"/>
+          <w:szCs w:val="24"/>
+        </w:rPr>
+      </w:pPr>
+      <w:r>
+        <w:rPr>
+          <w:sz w:val="24"/>
+          <w:szCs w:val="24"/>
+        </w:rPr>
+        <w:t>Resposta: Uma arquitetura feita corretamente deixa um código sem espaço para erros. Sabendo o que cada componente faz e como executa deixa o código confiável, mutável e usável</w:t>
+      </w:r>
+      <w:r>
+        <w:rPr>
+          <w:sz w:val="24"/>
+          <w:szCs w:val="24"/>
+        </w:rPr>
+        <w:t>.</w:t>
+      </w:r>
+    </w:p>
+    <w:p>
+      <w:pPr>
+        <w:pStyle w:val="PargrafodaLista"/>
+        <w:numPr>
+          <w:ilvl w:val="0"/>
+          <w:numId w:val="19"/>
+        </w:numPr>
+        <w:rPr>
+          <w:b/>
+          <w:bCs/>
+          <w:sz w:val="24"/>
+          <w:szCs w:val="24"/>
+        </w:rPr>
+      </w:pPr>
+      <w:r>
+        <w:rPr>
+          <w:sz w:val="24"/>
+          <w:szCs w:val="24"/>
+        </w:rPr>
+        <w:t>A comunicação com serviços WEB pode ocorrer, principalmente, usando dois tipos de protocolos: protocolos SOAP e protocolos não SOAP. Explique as diferenças fundamentais entre eles e porque os protocolos “não SOAP” são a tendência atual.</w:t>
+      </w:r>
+    </w:p>
+    <w:p>
+      <w:pPr>
+        <w:rPr>
+          <w:sz w:val="24"/>
+          <w:szCs w:val="24"/>
+        </w:rPr>
+      </w:pPr>
+      <w:r>
+        <w:rPr>
+          <w:sz w:val="24"/>
+          <w:szCs w:val="24"/>
+        </w:rPr>
+        <w:t>Resposta: Um código com protocolos SOAP resulta em um sistema extremamente seguro. O problema é que um sistema precisa ser seguro até o limite que não prejudica o usuário. Por exemplo, usuários que perdem muito tempo com diferentes maneiras de verificações podem se incomodar e não usar mais o sistema. Por este motivo, os protocolos “não SOAP” são a tendência atual.</w:t>
+      </w:r>
+    </w:p>
+    <w:p>
+      <w:pPr>
+        <w:pStyle w:val="PargrafodaLista"/>
+        <w:numPr>
+          <w:ilvl w:val="0"/>
+          <w:numId w:val="19"/>
+        </w:numPr>
+        <w:rPr>
+          <w:b/>
+          <w:bCs/>
+          <w:sz w:val="24"/>
+          <w:szCs w:val="24"/>
+        </w:rPr>
+      </w:pPr>
+      <w:r>
+        <w:rPr>
+          <w:sz w:val="24"/>
+          <w:szCs w:val="24"/>
+        </w:rPr>
+        <w:t>Explique o que são padrão de projeto de injeção de dependência e o princípio da inversão de controle e qual a relação mais comum entre os dois</w:t>
+      </w:r>
+    </w:p>
+    <w:p>
+      <w:pPr>
+        <w:rPr>
+          <w:sz w:val="24"/>
+          <w:szCs w:val="24"/>
+        </w:rPr>
+      </w:pPr>
+      <w:r>
+        <w:rPr>
+          <w:sz w:val="24"/>
+          <w:szCs w:val="24"/>
+        </w:rPr>
+        <w:t xml:space="preserve">Resposta: O princípio da inversão de controle é um código que o framework, biblioteca ou outra ferramenta faça a aplicação inicial do código para o programador e a inversão de dependência é a criação de dependências para não deixar um componente responsável por tudo. A relação mais comum destes dois </w:t>
+      </w:r>
+    </w:p>
+    <w:p>
+      <w:pPr>
+        <w:pStyle w:val="PargrafodaLista"/>
+        <w:numPr>
+          <w:ilvl w:val="0"/>
+          <w:numId w:val="19"/>
+        </w:numPr>
+        <w:rPr>
+          <w:b/>
+          <w:bCs/>
+          <w:sz w:val="24"/>
+          <w:szCs w:val="24"/>
+        </w:rPr>
+      </w:pPr>
+      <w:r>
+        <w:rPr>
+          <w:sz w:val="24"/>
+          <w:szCs w:val="24"/>
+        </w:rPr>
+        <w:t xml:space="preserve">Explique as semelhanças e diferenças entre o padrão arquitetural camadas e o DDD (Domain </w:t>
+      </w:r>
+      <w:proofErr w:type="spellStart"/>
+      <w:r>
+        <w:rPr>
+          <w:sz w:val="24"/>
+          <w:szCs w:val="24"/>
+        </w:rPr>
+        <w:t>Driven</w:t>
+      </w:r>
+      <w:proofErr w:type="spellEnd"/>
+      <w:r>
+        <w:rPr>
+          <w:sz w:val="24"/>
+          <w:szCs w:val="24"/>
+        </w:rPr>
+        <w:t xml:space="preserve"> Design).</w:t>
+      </w:r>
+    </w:p>
+    <w:p>
+      <w:pPr>
+        <w:rPr>
+          <w:b/>
+          <w:bCs/>
+          <w:sz w:val="24"/>
+          <w:szCs w:val="24"/>
+        </w:rPr>
+      </w:pPr>
+    </w:p>
+    <w:p>
+      <w:pPr>
+        <w:pStyle w:val="PargrafodaLista"/>
+        <w:numPr>
+          <w:ilvl w:val="0"/>
+          <w:numId w:val="19"/>
+        </w:numPr>
+        <w:rPr>
+          <w:b/>
+          <w:bCs/>
+          <w:sz w:val="24"/>
+          <w:szCs w:val="24"/>
+        </w:rPr>
+      </w:pPr>
+      <w:r>
+        <w:rPr>
+          <w:sz w:val="24"/>
+          <w:szCs w:val="24"/>
+        </w:rPr>
+        <w:t xml:space="preserve">Os </w:t>
+      </w:r>
+      <w:r>
+        <w:rPr>
+          <w:sz w:val="24"/>
+          <w:szCs w:val="24"/>
+        </w:rPr>
+        <w:t>“Princípios SOLID” definidos por Robert Martin tem como principal objetivo desenvolver softwares mais fáceis de se manter. Explique o que vem a ser o princípio da responsabilidade única (SRP) e de que maneira ele contribui com este objetivo</w:t>
+      </w:r>
+    </w:p>
+    <w:p>
+      <w:pPr>
+        <w:rPr>
+          <w:sz w:val="24"/>
+          <w:szCs w:val="24"/>
+        </w:rPr>
+      </w:pPr>
+      <w:r>
+        <w:rPr>
+          <w:sz w:val="24"/>
+          <w:szCs w:val="24"/>
+        </w:rPr>
+        <w:t xml:space="preserve">O SRP é definido por um componente ser responsável de uma funcionalidade e apenas desta funcionalidade. Ele contribui com a </w:t>
+      </w:r>
+      <w:proofErr w:type="spellStart"/>
+      <w:r>
+        <w:rPr>
+          <w:sz w:val="24"/>
+          <w:szCs w:val="24"/>
+        </w:rPr>
+        <w:t>manutenabilidade</w:t>
+      </w:r>
+      <w:proofErr w:type="spellEnd"/>
+      <w:r>
+        <w:rPr>
+          <w:sz w:val="24"/>
+          <w:szCs w:val="24"/>
+        </w:rPr>
+        <w:t xml:space="preserve"> do código, deixando mais claro no sistema o que cada componente é responsável.</w:t>
       </w:r>
     </w:p>
     <w:sectPr>
@@ -564,9 +2919,235 @@
 <file path=word/numbering.xml><?xml version="1.0" encoding="utf-8"?>
 <w:numbering xmlns:wpc="http://schemas.microsoft.com/office/word/2010/wordprocessingCanvas" xmlns:cx="http://schemas.microsoft.com/office/drawing/2014/chartex" xmlns:cx1="http://schemas.microsoft.com/office/drawing/2015/9/8/chartex" xmlns:cx2="http://schemas.microsoft.com/office/drawing/2015/10/21/chartex" xmlns:cx3="http://schemas.microsoft.com/office/drawing/2016/5/9/chartex" xmlns:cx4="http://schemas.microsoft.com/office/drawing/2016/5/10/chartex" xmlns:cx5="http://schemas.microsoft.com/office/drawing/2016/5/11/chartex" xmlns:cx6="http://schemas.microsoft.com/office/drawing/2016/5/12/chartex" xmlns:cx7="http://schemas.microsoft.com/office/drawing/2016/5/13/chartex" xmlns:cx8="http://schemas.microsoft.com/office/drawing/2016/5/14/chartex" xmlns:mc="http://schemas.openxmlformats.org/markup-compatibility/2006" xmlns:aink="http://schemas.microsoft.com/office/drawing/2016/ink" xmlns:am3d="http://schemas.microsoft.com/office/drawing/2017/model3d" xmlns:o="urn:schemas-microsoft-com:office:office" xmlns:oel="http://schemas.microsoft.com/office/2019/extlst" xmlns:r="http://schemas.openxmlformats.org/officeDocument/2006/relationships" xmlns:m="http://schemas.openxmlformats.org/officeDocument/2006/math" xmlns:v="urn:schemas-microsoft-com:vml" xmlns:wp14="http://schemas.microsoft.com/office/word/2010/wordprocessingDrawing" xmlns:wp="http://schemas.openxmlformats.org/drawingml/2006/wordprocessingDrawing" xmlns:w10="urn:schemas-microsoft-com:office:word" xmlns:w="http://schemas.openxmlformats.org/wordprocessingml/2006/main" xmlns:w14="http://schemas.microsoft.com/office/word/2010/wordml" xmlns:w15="http://schemas.microsoft.com/office/word/2012/wordml" xmlns:w16cex="http://schemas.microsoft.com/office/word/2018/wordml/cex" xmlns:w16cid="http://schemas.microsoft.com/office/word/2016/wordml/cid" xmlns:w16="http://schemas.microsoft.com/office/word/2018/wordml" xmlns:w16sdtdh="http://schemas.microsoft.com/office/word/2020/wordml/sdtdatahash" xmlns:w16se="http://schemas.microsoft.com/office/word/2015/wordml/symex" xmlns:wpg="http://schemas.microsoft.com/office/word/2010/wordprocessingGroup" xmlns:wpi="http://schemas.microsoft.com/office/word/2010/wordprocessingInk" xmlns:wne="http://schemas.microsoft.com/office/word/2006/wordml" xmlns:wps="http://schemas.microsoft.com/office/word/2010/wordprocessingShape" mc:Ignorable="w14 w15 w16se w16cid w16 w16cex w16sdtdh wp14">
   <w:abstractNum w:abstractNumId="0" w15:restartNumberingAfterBreak="0">
+    <w:nsid w:val="10D55FAF"/>
+    <w:multiLevelType w:val="hybridMultilevel"/>
+    <w:tmpl w:val="2CB81426"/>
+    <w:lvl w:ilvl="0" w:tplc="04160001">
+      <w:start w:val="1"/>
+      <w:numFmt w:val="bullet"/>
+      <w:lvlText w:val=""/>
+      <w:lvlJc w:val="left"/>
+      <w:pPr>
+        <w:ind w:left="720" w:hanging="360"/>
+      </w:pPr>
+      <w:rPr>
+        <w:rFonts w:ascii="Symbol" w:hAnsi="Symbol" w:hint="default"/>
+      </w:rPr>
+    </w:lvl>
+    <w:lvl w:ilvl="1" w:tplc="04160003" w:tentative="1">
+      <w:start w:val="1"/>
+      <w:numFmt w:val="bullet"/>
+      <w:lvlText w:val="o"/>
+      <w:lvlJc w:val="left"/>
+      <w:pPr>
+        <w:ind w:left="1440" w:hanging="360"/>
+      </w:pPr>
+      <w:rPr>
+        <w:rFonts w:ascii="Courier New" w:hAnsi="Courier New" w:cs="Courier New" w:hint="default"/>
+      </w:rPr>
+    </w:lvl>
+    <w:lvl w:ilvl="2" w:tplc="04160005" w:tentative="1">
+      <w:start w:val="1"/>
+      <w:numFmt w:val="bullet"/>
+      <w:lvlText w:val=""/>
+      <w:lvlJc w:val="left"/>
+      <w:pPr>
+        <w:ind w:left="2160" w:hanging="360"/>
+      </w:pPr>
+      <w:rPr>
+        <w:rFonts w:ascii="Wingdings" w:hAnsi="Wingdings" w:hint="default"/>
+      </w:rPr>
+    </w:lvl>
+    <w:lvl w:ilvl="3" w:tplc="04160001" w:tentative="1">
+      <w:start w:val="1"/>
+      <w:numFmt w:val="bullet"/>
+      <w:lvlText w:val=""/>
+      <w:lvlJc w:val="left"/>
+      <w:pPr>
+        <w:ind w:left="2880" w:hanging="360"/>
+      </w:pPr>
+      <w:rPr>
+        <w:rFonts w:ascii="Symbol" w:hAnsi="Symbol" w:hint="default"/>
+      </w:rPr>
+    </w:lvl>
+    <w:lvl w:ilvl="4" w:tplc="04160003" w:tentative="1">
+      <w:start w:val="1"/>
+      <w:numFmt w:val="bullet"/>
+      <w:lvlText w:val="o"/>
+      <w:lvlJc w:val="left"/>
+      <w:pPr>
+        <w:ind w:left="3600" w:hanging="360"/>
+      </w:pPr>
+      <w:rPr>
+        <w:rFonts w:ascii="Courier New" w:hAnsi="Courier New" w:cs="Courier New" w:hint="default"/>
+      </w:rPr>
+    </w:lvl>
+    <w:lvl w:ilvl="5" w:tplc="04160005" w:tentative="1">
+      <w:start w:val="1"/>
+      <w:numFmt w:val="bullet"/>
+      <w:lvlText w:val=""/>
+      <w:lvlJc w:val="left"/>
+      <w:pPr>
+        <w:ind w:left="4320" w:hanging="360"/>
+      </w:pPr>
+      <w:rPr>
+        <w:rFonts w:ascii="Wingdings" w:hAnsi="Wingdings" w:hint="default"/>
+      </w:rPr>
+    </w:lvl>
+    <w:lvl w:ilvl="6" w:tplc="04160001" w:tentative="1">
+      <w:start w:val="1"/>
+      <w:numFmt w:val="bullet"/>
+      <w:lvlText w:val=""/>
+      <w:lvlJc w:val="left"/>
+      <w:pPr>
+        <w:ind w:left="5040" w:hanging="360"/>
+      </w:pPr>
+      <w:rPr>
+        <w:rFonts w:ascii="Symbol" w:hAnsi="Symbol" w:hint="default"/>
+      </w:rPr>
+    </w:lvl>
+    <w:lvl w:ilvl="7" w:tplc="04160003" w:tentative="1">
+      <w:start w:val="1"/>
+      <w:numFmt w:val="bullet"/>
+      <w:lvlText w:val="o"/>
+      <w:lvlJc w:val="left"/>
+      <w:pPr>
+        <w:ind w:left="5760" w:hanging="360"/>
+      </w:pPr>
+      <w:rPr>
+        <w:rFonts w:ascii="Courier New" w:hAnsi="Courier New" w:cs="Courier New" w:hint="default"/>
+      </w:rPr>
+    </w:lvl>
+    <w:lvl w:ilvl="8" w:tplc="04160005" w:tentative="1">
+      <w:start w:val="1"/>
+      <w:numFmt w:val="bullet"/>
+      <w:lvlText w:val=""/>
+      <w:lvlJc w:val="left"/>
+      <w:pPr>
+        <w:ind w:left="6480" w:hanging="360"/>
+      </w:pPr>
+      <w:rPr>
+        <w:rFonts w:ascii="Wingdings" w:hAnsi="Wingdings" w:hint="default"/>
+      </w:rPr>
+    </w:lvl>
+  </w:abstractNum>
+  <w:abstractNum w:abstractNumId="1" w15:restartNumberingAfterBreak="0">
+    <w:nsid w:val="12416BC7"/>
+    <w:multiLevelType w:val="hybridMultilevel"/>
+    <w:tmpl w:val="DD548498"/>
+    <w:lvl w:ilvl="0" w:tplc="04160001">
+      <w:start w:val="1"/>
+      <w:numFmt w:val="bullet"/>
+      <w:lvlText w:val=""/>
+      <w:lvlJc w:val="left"/>
+      <w:pPr>
+        <w:ind w:left="720" w:hanging="360"/>
+      </w:pPr>
+      <w:rPr>
+        <w:rFonts w:ascii="Symbol" w:hAnsi="Symbol" w:hint="default"/>
+      </w:rPr>
+    </w:lvl>
+    <w:lvl w:ilvl="1" w:tplc="04160003" w:tentative="1">
+      <w:start w:val="1"/>
+      <w:numFmt w:val="bullet"/>
+      <w:lvlText w:val="o"/>
+      <w:lvlJc w:val="left"/>
+      <w:pPr>
+        <w:ind w:left="1440" w:hanging="360"/>
+      </w:pPr>
+      <w:rPr>
+        <w:rFonts w:ascii="Courier New" w:hAnsi="Courier New" w:cs="Courier New" w:hint="default"/>
+      </w:rPr>
+    </w:lvl>
+    <w:lvl w:ilvl="2" w:tplc="04160005" w:tentative="1">
+      <w:start w:val="1"/>
+      <w:numFmt w:val="bullet"/>
+      <w:lvlText w:val=""/>
+      <w:lvlJc w:val="left"/>
+      <w:pPr>
+        <w:ind w:left="2160" w:hanging="360"/>
+      </w:pPr>
+      <w:rPr>
+        <w:rFonts w:ascii="Wingdings" w:hAnsi="Wingdings" w:hint="default"/>
+      </w:rPr>
+    </w:lvl>
+    <w:lvl w:ilvl="3" w:tplc="04160001" w:tentative="1">
+      <w:start w:val="1"/>
+      <w:numFmt w:val="bullet"/>
+      <w:lvlText w:val=""/>
+      <w:lvlJc w:val="left"/>
+      <w:pPr>
+        <w:ind w:left="2880" w:hanging="360"/>
+      </w:pPr>
+      <w:rPr>
+        <w:rFonts w:ascii="Symbol" w:hAnsi="Symbol" w:hint="default"/>
+      </w:rPr>
+    </w:lvl>
+    <w:lvl w:ilvl="4" w:tplc="04160003" w:tentative="1">
+      <w:start w:val="1"/>
+      <w:numFmt w:val="bullet"/>
+      <w:lvlText w:val="o"/>
+      <w:lvlJc w:val="left"/>
+      <w:pPr>
+        <w:ind w:left="3600" w:hanging="360"/>
+      </w:pPr>
+      <w:rPr>
+        <w:rFonts w:ascii="Courier New" w:hAnsi="Courier New" w:cs="Courier New" w:hint="default"/>
+      </w:rPr>
+    </w:lvl>
+    <w:lvl w:ilvl="5" w:tplc="04160005" w:tentative="1">
+      <w:start w:val="1"/>
+      <w:numFmt w:val="bullet"/>
+      <w:lvlText w:val=""/>
+      <w:lvlJc w:val="left"/>
+      <w:pPr>
+        <w:ind w:left="4320" w:hanging="360"/>
+      </w:pPr>
+      <w:rPr>
+        <w:rFonts w:ascii="Wingdings" w:hAnsi="Wingdings" w:hint="default"/>
+      </w:rPr>
+    </w:lvl>
+    <w:lvl w:ilvl="6" w:tplc="04160001" w:tentative="1">
+      <w:start w:val="1"/>
+      <w:numFmt w:val="bullet"/>
+      <w:lvlText w:val=""/>
+      <w:lvlJc w:val="left"/>
+      <w:pPr>
+        <w:ind w:left="5040" w:hanging="360"/>
+      </w:pPr>
+      <w:rPr>
+        <w:rFonts w:ascii="Symbol" w:hAnsi="Symbol" w:hint="default"/>
+      </w:rPr>
+    </w:lvl>
+    <w:lvl w:ilvl="7" w:tplc="04160003" w:tentative="1">
+      <w:start w:val="1"/>
+      <w:numFmt w:val="bullet"/>
+      <w:lvlText w:val="o"/>
+      <w:lvlJc w:val="left"/>
+      <w:pPr>
+        <w:ind w:left="5760" w:hanging="360"/>
+      </w:pPr>
+      <w:rPr>
+        <w:rFonts w:ascii="Courier New" w:hAnsi="Courier New" w:cs="Courier New" w:hint="default"/>
+      </w:rPr>
+    </w:lvl>
+    <w:lvl w:ilvl="8" w:tplc="04160005" w:tentative="1">
+      <w:start w:val="1"/>
+      <w:numFmt w:val="bullet"/>
+      <w:lvlText w:val=""/>
+      <w:lvlJc w:val="left"/>
+      <w:pPr>
+        <w:ind w:left="6480" w:hanging="360"/>
+      </w:pPr>
+      <w:rPr>
+        <w:rFonts w:ascii="Wingdings" w:hAnsi="Wingdings" w:hint="default"/>
+      </w:rPr>
+    </w:lvl>
+  </w:abstractNum>
+  <w:abstractNum w:abstractNumId="2" w15:restartNumberingAfterBreak="0">
     <w:nsid w:val="171E1205"/>
     <w:multiLevelType w:val="hybridMultilevel"/>
-    <w:tmpl w:val="0AB2AE86"/>
+    <w:tmpl w:val="F06C0620"/>
     <w:lvl w:ilvl="0" w:tplc="04160001">
       <w:start w:val="1"/>
       <w:numFmt w:val="bullet"/>
@@ -676,7 +3257,911 @@
       </w:rPr>
     </w:lvl>
   </w:abstractNum>
-  <w:abstractNum w:abstractNumId="1" w15:restartNumberingAfterBreak="0">
+  <w:abstractNum w:abstractNumId="3" w15:restartNumberingAfterBreak="0">
+    <w:nsid w:val="1C7730AC"/>
+    <w:multiLevelType w:val="hybridMultilevel"/>
+    <w:tmpl w:val="CA387BEA"/>
+    <w:lvl w:ilvl="0" w:tplc="04160001">
+      <w:start w:val="1"/>
+      <w:numFmt w:val="bullet"/>
+      <w:lvlText w:val=""/>
+      <w:lvlJc w:val="left"/>
+      <w:pPr>
+        <w:ind w:left="720" w:hanging="360"/>
+      </w:pPr>
+      <w:rPr>
+        <w:rFonts w:ascii="Symbol" w:hAnsi="Symbol" w:hint="default"/>
+      </w:rPr>
+    </w:lvl>
+    <w:lvl w:ilvl="1" w:tplc="04160003" w:tentative="1">
+      <w:start w:val="1"/>
+      <w:numFmt w:val="bullet"/>
+      <w:lvlText w:val="o"/>
+      <w:lvlJc w:val="left"/>
+      <w:pPr>
+        <w:ind w:left="1440" w:hanging="360"/>
+      </w:pPr>
+      <w:rPr>
+        <w:rFonts w:ascii="Courier New" w:hAnsi="Courier New" w:cs="Courier New" w:hint="default"/>
+      </w:rPr>
+    </w:lvl>
+    <w:lvl w:ilvl="2" w:tplc="04160005" w:tentative="1">
+      <w:start w:val="1"/>
+      <w:numFmt w:val="bullet"/>
+      <w:lvlText w:val=""/>
+      <w:lvlJc w:val="left"/>
+      <w:pPr>
+        <w:ind w:left="2160" w:hanging="360"/>
+      </w:pPr>
+      <w:rPr>
+        <w:rFonts w:ascii="Wingdings" w:hAnsi="Wingdings" w:hint="default"/>
+      </w:rPr>
+    </w:lvl>
+    <w:lvl w:ilvl="3" w:tplc="04160001" w:tentative="1">
+      <w:start w:val="1"/>
+      <w:numFmt w:val="bullet"/>
+      <w:lvlText w:val=""/>
+      <w:lvlJc w:val="left"/>
+      <w:pPr>
+        <w:ind w:left="2880" w:hanging="360"/>
+      </w:pPr>
+      <w:rPr>
+        <w:rFonts w:ascii="Symbol" w:hAnsi="Symbol" w:hint="default"/>
+      </w:rPr>
+    </w:lvl>
+    <w:lvl w:ilvl="4" w:tplc="04160003" w:tentative="1">
+      <w:start w:val="1"/>
+      <w:numFmt w:val="bullet"/>
+      <w:lvlText w:val="o"/>
+      <w:lvlJc w:val="left"/>
+      <w:pPr>
+        <w:ind w:left="3600" w:hanging="360"/>
+      </w:pPr>
+      <w:rPr>
+        <w:rFonts w:ascii="Courier New" w:hAnsi="Courier New" w:cs="Courier New" w:hint="default"/>
+      </w:rPr>
+    </w:lvl>
+    <w:lvl w:ilvl="5" w:tplc="04160005" w:tentative="1">
+      <w:start w:val="1"/>
+      <w:numFmt w:val="bullet"/>
+      <w:lvlText w:val=""/>
+      <w:lvlJc w:val="left"/>
+      <w:pPr>
+        <w:ind w:left="4320" w:hanging="360"/>
+      </w:pPr>
+      <w:rPr>
+        <w:rFonts w:ascii="Wingdings" w:hAnsi="Wingdings" w:hint="default"/>
+      </w:rPr>
+    </w:lvl>
+    <w:lvl w:ilvl="6" w:tplc="04160001" w:tentative="1">
+      <w:start w:val="1"/>
+      <w:numFmt w:val="bullet"/>
+      <w:lvlText w:val=""/>
+      <w:lvlJc w:val="left"/>
+      <w:pPr>
+        <w:ind w:left="5040" w:hanging="360"/>
+      </w:pPr>
+      <w:rPr>
+        <w:rFonts w:ascii="Symbol" w:hAnsi="Symbol" w:hint="default"/>
+      </w:rPr>
+    </w:lvl>
+    <w:lvl w:ilvl="7" w:tplc="04160003" w:tentative="1">
+      <w:start w:val="1"/>
+      <w:numFmt w:val="bullet"/>
+      <w:lvlText w:val="o"/>
+      <w:lvlJc w:val="left"/>
+      <w:pPr>
+        <w:ind w:left="5760" w:hanging="360"/>
+      </w:pPr>
+      <w:rPr>
+        <w:rFonts w:ascii="Courier New" w:hAnsi="Courier New" w:cs="Courier New" w:hint="default"/>
+      </w:rPr>
+    </w:lvl>
+    <w:lvl w:ilvl="8" w:tplc="04160005" w:tentative="1">
+      <w:start w:val="1"/>
+      <w:numFmt w:val="bullet"/>
+      <w:lvlText w:val=""/>
+      <w:lvlJc w:val="left"/>
+      <w:pPr>
+        <w:ind w:left="6480" w:hanging="360"/>
+      </w:pPr>
+      <w:rPr>
+        <w:rFonts w:ascii="Wingdings" w:hAnsi="Wingdings" w:hint="default"/>
+      </w:rPr>
+    </w:lvl>
+  </w:abstractNum>
+  <w:abstractNum w:abstractNumId="4" w15:restartNumberingAfterBreak="0">
+    <w:nsid w:val="20854C92"/>
+    <w:multiLevelType w:val="hybridMultilevel"/>
+    <w:tmpl w:val="A7B2DAD2"/>
+    <w:lvl w:ilvl="0" w:tplc="04160001">
+      <w:start w:val="1"/>
+      <w:numFmt w:val="bullet"/>
+      <w:lvlText w:val=""/>
+      <w:lvlJc w:val="left"/>
+      <w:pPr>
+        <w:ind w:left="1425" w:hanging="360"/>
+      </w:pPr>
+      <w:rPr>
+        <w:rFonts w:ascii="Symbol" w:hAnsi="Symbol" w:hint="default"/>
+      </w:rPr>
+    </w:lvl>
+    <w:lvl w:ilvl="1" w:tplc="04160003" w:tentative="1">
+      <w:start w:val="1"/>
+      <w:numFmt w:val="bullet"/>
+      <w:lvlText w:val="o"/>
+      <w:lvlJc w:val="left"/>
+      <w:pPr>
+        <w:ind w:left="2145" w:hanging="360"/>
+      </w:pPr>
+      <w:rPr>
+        <w:rFonts w:ascii="Courier New" w:hAnsi="Courier New" w:cs="Courier New" w:hint="default"/>
+      </w:rPr>
+    </w:lvl>
+    <w:lvl w:ilvl="2" w:tplc="04160005" w:tentative="1">
+      <w:start w:val="1"/>
+      <w:numFmt w:val="bullet"/>
+      <w:lvlText w:val=""/>
+      <w:lvlJc w:val="left"/>
+      <w:pPr>
+        <w:ind w:left="2865" w:hanging="360"/>
+      </w:pPr>
+      <w:rPr>
+        <w:rFonts w:ascii="Wingdings" w:hAnsi="Wingdings" w:hint="default"/>
+      </w:rPr>
+    </w:lvl>
+    <w:lvl w:ilvl="3" w:tplc="04160001" w:tentative="1">
+      <w:start w:val="1"/>
+      <w:numFmt w:val="bullet"/>
+      <w:lvlText w:val=""/>
+      <w:lvlJc w:val="left"/>
+      <w:pPr>
+        <w:ind w:left="3585" w:hanging="360"/>
+      </w:pPr>
+      <w:rPr>
+        <w:rFonts w:ascii="Symbol" w:hAnsi="Symbol" w:hint="default"/>
+      </w:rPr>
+    </w:lvl>
+    <w:lvl w:ilvl="4" w:tplc="04160003" w:tentative="1">
+      <w:start w:val="1"/>
+      <w:numFmt w:val="bullet"/>
+      <w:lvlText w:val="o"/>
+      <w:lvlJc w:val="left"/>
+      <w:pPr>
+        <w:ind w:left="4305" w:hanging="360"/>
+      </w:pPr>
+      <w:rPr>
+        <w:rFonts w:ascii="Courier New" w:hAnsi="Courier New" w:cs="Courier New" w:hint="default"/>
+      </w:rPr>
+    </w:lvl>
+    <w:lvl w:ilvl="5" w:tplc="04160005" w:tentative="1">
+      <w:start w:val="1"/>
+      <w:numFmt w:val="bullet"/>
+      <w:lvlText w:val=""/>
+      <w:lvlJc w:val="left"/>
+      <w:pPr>
+        <w:ind w:left="5025" w:hanging="360"/>
+      </w:pPr>
+      <w:rPr>
+        <w:rFonts w:ascii="Wingdings" w:hAnsi="Wingdings" w:hint="default"/>
+      </w:rPr>
+    </w:lvl>
+    <w:lvl w:ilvl="6" w:tplc="04160001" w:tentative="1">
+      <w:start w:val="1"/>
+      <w:numFmt w:val="bullet"/>
+      <w:lvlText w:val=""/>
+      <w:lvlJc w:val="left"/>
+      <w:pPr>
+        <w:ind w:left="5745" w:hanging="360"/>
+      </w:pPr>
+      <w:rPr>
+        <w:rFonts w:ascii="Symbol" w:hAnsi="Symbol" w:hint="default"/>
+      </w:rPr>
+    </w:lvl>
+    <w:lvl w:ilvl="7" w:tplc="04160003" w:tentative="1">
+      <w:start w:val="1"/>
+      <w:numFmt w:val="bullet"/>
+      <w:lvlText w:val="o"/>
+      <w:lvlJc w:val="left"/>
+      <w:pPr>
+        <w:ind w:left="6465" w:hanging="360"/>
+      </w:pPr>
+      <w:rPr>
+        <w:rFonts w:ascii="Courier New" w:hAnsi="Courier New" w:cs="Courier New" w:hint="default"/>
+      </w:rPr>
+    </w:lvl>
+    <w:lvl w:ilvl="8" w:tplc="04160005" w:tentative="1">
+      <w:start w:val="1"/>
+      <w:numFmt w:val="bullet"/>
+      <w:lvlText w:val=""/>
+      <w:lvlJc w:val="left"/>
+      <w:pPr>
+        <w:ind w:left="7185" w:hanging="360"/>
+      </w:pPr>
+      <w:rPr>
+        <w:rFonts w:ascii="Wingdings" w:hAnsi="Wingdings" w:hint="default"/>
+      </w:rPr>
+    </w:lvl>
+  </w:abstractNum>
+  <w:abstractNum w:abstractNumId="5" w15:restartNumberingAfterBreak="0">
+    <w:nsid w:val="20F47304"/>
+    <w:multiLevelType w:val="hybridMultilevel"/>
+    <w:tmpl w:val="50565D64"/>
+    <w:lvl w:ilvl="0" w:tplc="04160001">
+      <w:start w:val="1"/>
+      <w:numFmt w:val="bullet"/>
+      <w:lvlText w:val=""/>
+      <w:lvlJc w:val="left"/>
+      <w:pPr>
+        <w:ind w:left="720" w:hanging="360"/>
+      </w:pPr>
+      <w:rPr>
+        <w:rFonts w:ascii="Symbol" w:hAnsi="Symbol" w:hint="default"/>
+      </w:rPr>
+    </w:lvl>
+    <w:lvl w:ilvl="1" w:tplc="04160003" w:tentative="1">
+      <w:start w:val="1"/>
+      <w:numFmt w:val="bullet"/>
+      <w:lvlText w:val="o"/>
+      <w:lvlJc w:val="left"/>
+      <w:pPr>
+        <w:ind w:left="1440" w:hanging="360"/>
+      </w:pPr>
+      <w:rPr>
+        <w:rFonts w:ascii="Courier New" w:hAnsi="Courier New" w:cs="Courier New" w:hint="default"/>
+      </w:rPr>
+    </w:lvl>
+    <w:lvl w:ilvl="2" w:tplc="04160005" w:tentative="1">
+      <w:start w:val="1"/>
+      <w:numFmt w:val="bullet"/>
+      <w:lvlText w:val=""/>
+      <w:lvlJc w:val="left"/>
+      <w:pPr>
+        <w:ind w:left="2160" w:hanging="360"/>
+      </w:pPr>
+      <w:rPr>
+        <w:rFonts w:ascii="Wingdings" w:hAnsi="Wingdings" w:hint="default"/>
+      </w:rPr>
+    </w:lvl>
+    <w:lvl w:ilvl="3" w:tplc="04160001" w:tentative="1">
+      <w:start w:val="1"/>
+      <w:numFmt w:val="bullet"/>
+      <w:lvlText w:val=""/>
+      <w:lvlJc w:val="left"/>
+      <w:pPr>
+        <w:ind w:left="2880" w:hanging="360"/>
+      </w:pPr>
+      <w:rPr>
+        <w:rFonts w:ascii="Symbol" w:hAnsi="Symbol" w:hint="default"/>
+      </w:rPr>
+    </w:lvl>
+    <w:lvl w:ilvl="4" w:tplc="04160003" w:tentative="1">
+      <w:start w:val="1"/>
+      <w:numFmt w:val="bullet"/>
+      <w:lvlText w:val="o"/>
+      <w:lvlJc w:val="left"/>
+      <w:pPr>
+        <w:ind w:left="3600" w:hanging="360"/>
+      </w:pPr>
+      <w:rPr>
+        <w:rFonts w:ascii="Courier New" w:hAnsi="Courier New" w:cs="Courier New" w:hint="default"/>
+      </w:rPr>
+    </w:lvl>
+    <w:lvl w:ilvl="5" w:tplc="04160005" w:tentative="1">
+      <w:start w:val="1"/>
+      <w:numFmt w:val="bullet"/>
+      <w:lvlText w:val=""/>
+      <w:lvlJc w:val="left"/>
+      <w:pPr>
+        <w:ind w:left="4320" w:hanging="360"/>
+      </w:pPr>
+      <w:rPr>
+        <w:rFonts w:ascii="Wingdings" w:hAnsi="Wingdings" w:hint="default"/>
+      </w:rPr>
+    </w:lvl>
+    <w:lvl w:ilvl="6" w:tplc="04160001" w:tentative="1">
+      <w:start w:val="1"/>
+      <w:numFmt w:val="bullet"/>
+      <w:lvlText w:val=""/>
+      <w:lvlJc w:val="left"/>
+      <w:pPr>
+        <w:ind w:left="5040" w:hanging="360"/>
+      </w:pPr>
+      <w:rPr>
+        <w:rFonts w:ascii="Symbol" w:hAnsi="Symbol" w:hint="default"/>
+      </w:rPr>
+    </w:lvl>
+    <w:lvl w:ilvl="7" w:tplc="04160003" w:tentative="1">
+      <w:start w:val="1"/>
+      <w:numFmt w:val="bullet"/>
+      <w:lvlText w:val="o"/>
+      <w:lvlJc w:val="left"/>
+      <w:pPr>
+        <w:ind w:left="5760" w:hanging="360"/>
+      </w:pPr>
+      <w:rPr>
+        <w:rFonts w:ascii="Courier New" w:hAnsi="Courier New" w:cs="Courier New" w:hint="default"/>
+      </w:rPr>
+    </w:lvl>
+    <w:lvl w:ilvl="8" w:tplc="04160005" w:tentative="1">
+      <w:start w:val="1"/>
+      <w:numFmt w:val="bullet"/>
+      <w:lvlText w:val=""/>
+      <w:lvlJc w:val="left"/>
+      <w:pPr>
+        <w:ind w:left="6480" w:hanging="360"/>
+      </w:pPr>
+      <w:rPr>
+        <w:rFonts w:ascii="Wingdings" w:hAnsi="Wingdings" w:hint="default"/>
+      </w:rPr>
+    </w:lvl>
+  </w:abstractNum>
+  <w:abstractNum w:abstractNumId="6" w15:restartNumberingAfterBreak="0">
+    <w:nsid w:val="2B3F4EE6"/>
+    <w:multiLevelType w:val="hybridMultilevel"/>
+    <w:tmpl w:val="4ABEAD34"/>
+    <w:lvl w:ilvl="0" w:tplc="04160001">
+      <w:start w:val="1"/>
+      <w:numFmt w:val="bullet"/>
+      <w:lvlText w:val=""/>
+      <w:lvlJc w:val="left"/>
+      <w:pPr>
+        <w:ind w:left="720" w:hanging="360"/>
+      </w:pPr>
+      <w:rPr>
+        <w:rFonts w:ascii="Symbol" w:hAnsi="Symbol" w:hint="default"/>
+      </w:rPr>
+    </w:lvl>
+    <w:lvl w:ilvl="1" w:tplc="04160003" w:tentative="1">
+      <w:start w:val="1"/>
+      <w:numFmt w:val="bullet"/>
+      <w:lvlText w:val="o"/>
+      <w:lvlJc w:val="left"/>
+      <w:pPr>
+        <w:ind w:left="1440" w:hanging="360"/>
+      </w:pPr>
+      <w:rPr>
+        <w:rFonts w:ascii="Courier New" w:hAnsi="Courier New" w:cs="Courier New" w:hint="default"/>
+      </w:rPr>
+    </w:lvl>
+    <w:lvl w:ilvl="2" w:tplc="04160005" w:tentative="1">
+      <w:start w:val="1"/>
+      <w:numFmt w:val="bullet"/>
+      <w:lvlText w:val=""/>
+      <w:lvlJc w:val="left"/>
+      <w:pPr>
+        <w:ind w:left="2160" w:hanging="360"/>
+      </w:pPr>
+      <w:rPr>
+        <w:rFonts w:ascii="Wingdings" w:hAnsi="Wingdings" w:hint="default"/>
+      </w:rPr>
+    </w:lvl>
+    <w:lvl w:ilvl="3" w:tplc="04160001" w:tentative="1">
+      <w:start w:val="1"/>
+      <w:numFmt w:val="bullet"/>
+      <w:lvlText w:val=""/>
+      <w:lvlJc w:val="left"/>
+      <w:pPr>
+        <w:ind w:left="2880" w:hanging="360"/>
+      </w:pPr>
+      <w:rPr>
+        <w:rFonts w:ascii="Symbol" w:hAnsi="Symbol" w:hint="default"/>
+      </w:rPr>
+    </w:lvl>
+    <w:lvl w:ilvl="4" w:tplc="04160003" w:tentative="1">
+      <w:start w:val="1"/>
+      <w:numFmt w:val="bullet"/>
+      <w:lvlText w:val="o"/>
+      <w:lvlJc w:val="left"/>
+      <w:pPr>
+        <w:ind w:left="3600" w:hanging="360"/>
+      </w:pPr>
+      <w:rPr>
+        <w:rFonts w:ascii="Courier New" w:hAnsi="Courier New" w:cs="Courier New" w:hint="default"/>
+      </w:rPr>
+    </w:lvl>
+    <w:lvl w:ilvl="5" w:tplc="04160005" w:tentative="1">
+      <w:start w:val="1"/>
+      <w:numFmt w:val="bullet"/>
+      <w:lvlText w:val=""/>
+      <w:lvlJc w:val="left"/>
+      <w:pPr>
+        <w:ind w:left="4320" w:hanging="360"/>
+      </w:pPr>
+      <w:rPr>
+        <w:rFonts w:ascii="Wingdings" w:hAnsi="Wingdings" w:hint="default"/>
+      </w:rPr>
+    </w:lvl>
+    <w:lvl w:ilvl="6" w:tplc="04160001" w:tentative="1">
+      <w:start w:val="1"/>
+      <w:numFmt w:val="bullet"/>
+      <w:lvlText w:val=""/>
+      <w:lvlJc w:val="left"/>
+      <w:pPr>
+        <w:ind w:left="5040" w:hanging="360"/>
+      </w:pPr>
+      <w:rPr>
+        <w:rFonts w:ascii="Symbol" w:hAnsi="Symbol" w:hint="default"/>
+      </w:rPr>
+    </w:lvl>
+    <w:lvl w:ilvl="7" w:tplc="04160003" w:tentative="1">
+      <w:start w:val="1"/>
+      <w:numFmt w:val="bullet"/>
+      <w:lvlText w:val="o"/>
+      <w:lvlJc w:val="left"/>
+      <w:pPr>
+        <w:ind w:left="5760" w:hanging="360"/>
+      </w:pPr>
+      <w:rPr>
+        <w:rFonts w:ascii="Courier New" w:hAnsi="Courier New" w:cs="Courier New" w:hint="default"/>
+      </w:rPr>
+    </w:lvl>
+    <w:lvl w:ilvl="8" w:tplc="04160005" w:tentative="1">
+      <w:start w:val="1"/>
+      <w:numFmt w:val="bullet"/>
+      <w:lvlText w:val=""/>
+      <w:lvlJc w:val="left"/>
+      <w:pPr>
+        <w:ind w:left="6480" w:hanging="360"/>
+      </w:pPr>
+      <w:rPr>
+        <w:rFonts w:ascii="Wingdings" w:hAnsi="Wingdings" w:hint="default"/>
+      </w:rPr>
+    </w:lvl>
+  </w:abstractNum>
+  <w:abstractNum w:abstractNumId="7" w15:restartNumberingAfterBreak="0">
+    <w:nsid w:val="31F25833"/>
+    <w:multiLevelType w:val="hybridMultilevel"/>
+    <w:tmpl w:val="4CC0DE1A"/>
+    <w:lvl w:ilvl="0" w:tplc="04160001">
+      <w:start w:val="1"/>
+      <w:numFmt w:val="bullet"/>
+      <w:lvlText w:val=""/>
+      <w:lvlJc w:val="left"/>
+      <w:pPr>
+        <w:ind w:left="720" w:hanging="360"/>
+      </w:pPr>
+      <w:rPr>
+        <w:rFonts w:ascii="Symbol" w:hAnsi="Symbol" w:hint="default"/>
+      </w:rPr>
+    </w:lvl>
+    <w:lvl w:ilvl="1" w:tplc="04160003">
+      <w:start w:val="1"/>
+      <w:numFmt w:val="bullet"/>
+      <w:lvlText w:val="o"/>
+      <w:lvlJc w:val="left"/>
+      <w:pPr>
+        <w:ind w:left="1440" w:hanging="360"/>
+      </w:pPr>
+      <w:rPr>
+        <w:rFonts w:ascii="Courier New" w:hAnsi="Courier New" w:cs="Courier New" w:hint="default"/>
+      </w:rPr>
+    </w:lvl>
+    <w:lvl w:ilvl="2" w:tplc="04160005" w:tentative="1">
+      <w:start w:val="1"/>
+      <w:numFmt w:val="bullet"/>
+      <w:lvlText w:val=""/>
+      <w:lvlJc w:val="left"/>
+      <w:pPr>
+        <w:ind w:left="2160" w:hanging="360"/>
+      </w:pPr>
+      <w:rPr>
+        <w:rFonts w:ascii="Wingdings" w:hAnsi="Wingdings" w:hint="default"/>
+      </w:rPr>
+    </w:lvl>
+    <w:lvl w:ilvl="3" w:tplc="04160001" w:tentative="1">
+      <w:start w:val="1"/>
+      <w:numFmt w:val="bullet"/>
+      <w:lvlText w:val=""/>
+      <w:lvlJc w:val="left"/>
+      <w:pPr>
+        <w:ind w:left="2880" w:hanging="360"/>
+      </w:pPr>
+      <w:rPr>
+        <w:rFonts w:ascii="Symbol" w:hAnsi="Symbol" w:hint="default"/>
+      </w:rPr>
+    </w:lvl>
+    <w:lvl w:ilvl="4" w:tplc="04160003" w:tentative="1">
+      <w:start w:val="1"/>
+      <w:numFmt w:val="bullet"/>
+      <w:lvlText w:val="o"/>
+      <w:lvlJc w:val="left"/>
+      <w:pPr>
+        <w:ind w:left="3600" w:hanging="360"/>
+      </w:pPr>
+      <w:rPr>
+        <w:rFonts w:ascii="Courier New" w:hAnsi="Courier New" w:cs="Courier New" w:hint="default"/>
+      </w:rPr>
+    </w:lvl>
+    <w:lvl w:ilvl="5" w:tplc="04160005" w:tentative="1">
+      <w:start w:val="1"/>
+      <w:numFmt w:val="bullet"/>
+      <w:lvlText w:val=""/>
+      <w:lvlJc w:val="left"/>
+      <w:pPr>
+        <w:ind w:left="4320" w:hanging="360"/>
+      </w:pPr>
+      <w:rPr>
+        <w:rFonts w:ascii="Wingdings" w:hAnsi="Wingdings" w:hint="default"/>
+      </w:rPr>
+    </w:lvl>
+    <w:lvl w:ilvl="6" w:tplc="04160001" w:tentative="1">
+      <w:start w:val="1"/>
+      <w:numFmt w:val="bullet"/>
+      <w:lvlText w:val=""/>
+      <w:lvlJc w:val="left"/>
+      <w:pPr>
+        <w:ind w:left="5040" w:hanging="360"/>
+      </w:pPr>
+      <w:rPr>
+        <w:rFonts w:ascii="Symbol" w:hAnsi="Symbol" w:hint="default"/>
+      </w:rPr>
+    </w:lvl>
+    <w:lvl w:ilvl="7" w:tplc="04160003" w:tentative="1">
+      <w:start w:val="1"/>
+      <w:numFmt w:val="bullet"/>
+      <w:lvlText w:val="o"/>
+      <w:lvlJc w:val="left"/>
+      <w:pPr>
+        <w:ind w:left="5760" w:hanging="360"/>
+      </w:pPr>
+      <w:rPr>
+        <w:rFonts w:ascii="Courier New" w:hAnsi="Courier New" w:cs="Courier New" w:hint="default"/>
+      </w:rPr>
+    </w:lvl>
+    <w:lvl w:ilvl="8" w:tplc="04160005" w:tentative="1">
+      <w:start w:val="1"/>
+      <w:numFmt w:val="bullet"/>
+      <w:lvlText w:val=""/>
+      <w:lvlJc w:val="left"/>
+      <w:pPr>
+        <w:ind w:left="6480" w:hanging="360"/>
+      </w:pPr>
+      <w:rPr>
+        <w:rFonts w:ascii="Wingdings" w:hAnsi="Wingdings" w:hint="default"/>
+      </w:rPr>
+    </w:lvl>
+  </w:abstractNum>
+  <w:abstractNum w:abstractNumId="8" w15:restartNumberingAfterBreak="0">
+    <w:nsid w:val="3C54257A"/>
+    <w:multiLevelType w:val="hybridMultilevel"/>
+    <w:tmpl w:val="543CFA08"/>
+    <w:lvl w:ilvl="0" w:tplc="04160001">
+      <w:start w:val="1"/>
+      <w:numFmt w:val="bullet"/>
+      <w:lvlText w:val=""/>
+      <w:lvlJc w:val="left"/>
+      <w:pPr>
+        <w:ind w:left="720" w:hanging="360"/>
+      </w:pPr>
+      <w:rPr>
+        <w:rFonts w:ascii="Symbol" w:hAnsi="Symbol" w:hint="default"/>
+      </w:rPr>
+    </w:lvl>
+    <w:lvl w:ilvl="1" w:tplc="04160003" w:tentative="1">
+      <w:start w:val="1"/>
+      <w:numFmt w:val="bullet"/>
+      <w:lvlText w:val="o"/>
+      <w:lvlJc w:val="left"/>
+      <w:pPr>
+        <w:ind w:left="1440" w:hanging="360"/>
+      </w:pPr>
+      <w:rPr>
+        <w:rFonts w:ascii="Courier New" w:hAnsi="Courier New" w:cs="Courier New" w:hint="default"/>
+      </w:rPr>
+    </w:lvl>
+    <w:lvl w:ilvl="2" w:tplc="04160005" w:tentative="1">
+      <w:start w:val="1"/>
+      <w:numFmt w:val="bullet"/>
+      <w:lvlText w:val=""/>
+      <w:lvlJc w:val="left"/>
+      <w:pPr>
+        <w:ind w:left="2160" w:hanging="360"/>
+      </w:pPr>
+      <w:rPr>
+        <w:rFonts w:ascii="Wingdings" w:hAnsi="Wingdings" w:hint="default"/>
+      </w:rPr>
+    </w:lvl>
+    <w:lvl w:ilvl="3" w:tplc="04160001" w:tentative="1">
+      <w:start w:val="1"/>
+      <w:numFmt w:val="bullet"/>
+      <w:lvlText w:val=""/>
+      <w:lvlJc w:val="left"/>
+      <w:pPr>
+        <w:ind w:left="2880" w:hanging="360"/>
+      </w:pPr>
+      <w:rPr>
+        <w:rFonts w:ascii="Symbol" w:hAnsi="Symbol" w:hint="default"/>
+      </w:rPr>
+    </w:lvl>
+    <w:lvl w:ilvl="4" w:tplc="04160003" w:tentative="1">
+      <w:start w:val="1"/>
+      <w:numFmt w:val="bullet"/>
+      <w:lvlText w:val="o"/>
+      <w:lvlJc w:val="left"/>
+      <w:pPr>
+        <w:ind w:left="3600" w:hanging="360"/>
+      </w:pPr>
+      <w:rPr>
+        <w:rFonts w:ascii="Courier New" w:hAnsi="Courier New" w:cs="Courier New" w:hint="default"/>
+      </w:rPr>
+    </w:lvl>
+    <w:lvl w:ilvl="5" w:tplc="04160005" w:tentative="1">
+      <w:start w:val="1"/>
+      <w:numFmt w:val="bullet"/>
+      <w:lvlText w:val=""/>
+      <w:lvlJc w:val="left"/>
+      <w:pPr>
+        <w:ind w:left="4320" w:hanging="360"/>
+      </w:pPr>
+      <w:rPr>
+        <w:rFonts w:ascii="Wingdings" w:hAnsi="Wingdings" w:hint="default"/>
+      </w:rPr>
+    </w:lvl>
+    <w:lvl w:ilvl="6" w:tplc="04160001" w:tentative="1">
+      <w:start w:val="1"/>
+      <w:numFmt w:val="bullet"/>
+      <w:lvlText w:val=""/>
+      <w:lvlJc w:val="left"/>
+      <w:pPr>
+        <w:ind w:left="5040" w:hanging="360"/>
+      </w:pPr>
+      <w:rPr>
+        <w:rFonts w:ascii="Symbol" w:hAnsi="Symbol" w:hint="default"/>
+      </w:rPr>
+    </w:lvl>
+    <w:lvl w:ilvl="7" w:tplc="04160003" w:tentative="1">
+      <w:start w:val="1"/>
+      <w:numFmt w:val="bullet"/>
+      <w:lvlText w:val="o"/>
+      <w:lvlJc w:val="left"/>
+      <w:pPr>
+        <w:ind w:left="5760" w:hanging="360"/>
+      </w:pPr>
+      <w:rPr>
+        <w:rFonts w:ascii="Courier New" w:hAnsi="Courier New" w:cs="Courier New" w:hint="default"/>
+      </w:rPr>
+    </w:lvl>
+    <w:lvl w:ilvl="8" w:tplc="04160005" w:tentative="1">
+      <w:start w:val="1"/>
+      <w:numFmt w:val="bullet"/>
+      <w:lvlText w:val=""/>
+      <w:lvlJc w:val="left"/>
+      <w:pPr>
+        <w:ind w:left="6480" w:hanging="360"/>
+      </w:pPr>
+      <w:rPr>
+        <w:rFonts w:ascii="Wingdings" w:hAnsi="Wingdings" w:hint="default"/>
+      </w:rPr>
+    </w:lvl>
+  </w:abstractNum>
+  <w:abstractNum w:abstractNumId="9" w15:restartNumberingAfterBreak="0">
+    <w:nsid w:val="40194716"/>
+    <w:multiLevelType w:val="hybridMultilevel"/>
+    <w:tmpl w:val="BF62ACCE"/>
+    <w:lvl w:ilvl="0" w:tplc="04160001">
+      <w:start w:val="1"/>
+      <w:numFmt w:val="bullet"/>
+      <w:lvlText w:val=""/>
+      <w:lvlJc w:val="left"/>
+      <w:pPr>
+        <w:ind w:left="720" w:hanging="360"/>
+      </w:pPr>
+      <w:rPr>
+        <w:rFonts w:ascii="Symbol" w:hAnsi="Symbol" w:hint="default"/>
+      </w:rPr>
+    </w:lvl>
+    <w:lvl w:ilvl="1" w:tplc="04160003" w:tentative="1">
+      <w:start w:val="1"/>
+      <w:numFmt w:val="bullet"/>
+      <w:lvlText w:val="o"/>
+      <w:lvlJc w:val="left"/>
+      <w:pPr>
+        <w:ind w:left="1440" w:hanging="360"/>
+      </w:pPr>
+      <w:rPr>
+        <w:rFonts w:ascii="Courier New" w:hAnsi="Courier New" w:cs="Courier New" w:hint="default"/>
+      </w:rPr>
+    </w:lvl>
+    <w:lvl w:ilvl="2" w:tplc="04160005" w:tentative="1">
+      <w:start w:val="1"/>
+      <w:numFmt w:val="bullet"/>
+      <w:lvlText w:val=""/>
+      <w:lvlJc w:val="left"/>
+      <w:pPr>
+        <w:ind w:left="2160" w:hanging="360"/>
+      </w:pPr>
+      <w:rPr>
+        <w:rFonts w:ascii="Wingdings" w:hAnsi="Wingdings" w:hint="default"/>
+      </w:rPr>
+    </w:lvl>
+    <w:lvl w:ilvl="3" w:tplc="04160001" w:tentative="1">
+      <w:start w:val="1"/>
+      <w:numFmt w:val="bullet"/>
+      <w:lvlText w:val=""/>
+      <w:lvlJc w:val="left"/>
+      <w:pPr>
+        <w:ind w:left="2880" w:hanging="360"/>
+      </w:pPr>
+      <w:rPr>
+        <w:rFonts w:ascii="Symbol" w:hAnsi="Symbol" w:hint="default"/>
+      </w:rPr>
+    </w:lvl>
+    <w:lvl w:ilvl="4" w:tplc="04160003" w:tentative="1">
+      <w:start w:val="1"/>
+      <w:numFmt w:val="bullet"/>
+      <w:lvlText w:val="o"/>
+      <w:lvlJc w:val="left"/>
+      <w:pPr>
+        <w:ind w:left="3600" w:hanging="360"/>
+      </w:pPr>
+      <w:rPr>
+        <w:rFonts w:ascii="Courier New" w:hAnsi="Courier New" w:cs="Courier New" w:hint="default"/>
+      </w:rPr>
+    </w:lvl>
+    <w:lvl w:ilvl="5" w:tplc="04160005" w:tentative="1">
+      <w:start w:val="1"/>
+      <w:numFmt w:val="bullet"/>
+      <w:lvlText w:val=""/>
+      <w:lvlJc w:val="left"/>
+      <w:pPr>
+        <w:ind w:left="4320" w:hanging="360"/>
+      </w:pPr>
+      <w:rPr>
+        <w:rFonts w:ascii="Wingdings" w:hAnsi="Wingdings" w:hint="default"/>
+      </w:rPr>
+    </w:lvl>
+    <w:lvl w:ilvl="6" w:tplc="04160001" w:tentative="1">
+      <w:start w:val="1"/>
+      <w:numFmt w:val="bullet"/>
+      <w:lvlText w:val=""/>
+      <w:lvlJc w:val="left"/>
+      <w:pPr>
+        <w:ind w:left="5040" w:hanging="360"/>
+      </w:pPr>
+      <w:rPr>
+        <w:rFonts w:ascii="Symbol" w:hAnsi="Symbol" w:hint="default"/>
+      </w:rPr>
+    </w:lvl>
+    <w:lvl w:ilvl="7" w:tplc="04160003" w:tentative="1">
+      <w:start w:val="1"/>
+      <w:numFmt w:val="bullet"/>
+      <w:lvlText w:val="o"/>
+      <w:lvlJc w:val="left"/>
+      <w:pPr>
+        <w:ind w:left="5760" w:hanging="360"/>
+      </w:pPr>
+      <w:rPr>
+        <w:rFonts w:ascii="Courier New" w:hAnsi="Courier New" w:cs="Courier New" w:hint="default"/>
+      </w:rPr>
+    </w:lvl>
+    <w:lvl w:ilvl="8" w:tplc="04160005" w:tentative="1">
+      <w:start w:val="1"/>
+      <w:numFmt w:val="bullet"/>
+      <w:lvlText w:val=""/>
+      <w:lvlJc w:val="left"/>
+      <w:pPr>
+        <w:ind w:left="6480" w:hanging="360"/>
+      </w:pPr>
+      <w:rPr>
+        <w:rFonts w:ascii="Wingdings" w:hAnsi="Wingdings" w:hint="default"/>
+      </w:rPr>
+    </w:lvl>
+  </w:abstractNum>
+  <w:abstractNum w:abstractNumId="10" w15:restartNumberingAfterBreak="0">
+    <w:nsid w:val="41483BDF"/>
+    <w:multiLevelType w:val="hybridMultilevel"/>
+    <w:tmpl w:val="17F6ACE6"/>
+    <w:lvl w:ilvl="0" w:tplc="04160001">
+      <w:start w:val="1"/>
+      <w:numFmt w:val="bullet"/>
+      <w:lvlText w:val=""/>
+      <w:lvlJc w:val="left"/>
+      <w:pPr>
+        <w:ind w:left="1080" w:hanging="360"/>
+      </w:pPr>
+      <w:rPr>
+        <w:rFonts w:ascii="Symbol" w:hAnsi="Symbol" w:hint="default"/>
+      </w:rPr>
+    </w:lvl>
+    <w:lvl w:ilvl="1" w:tplc="04160003" w:tentative="1">
+      <w:start w:val="1"/>
+      <w:numFmt w:val="bullet"/>
+      <w:lvlText w:val="o"/>
+      <w:lvlJc w:val="left"/>
+      <w:pPr>
+        <w:ind w:left="1800" w:hanging="360"/>
+      </w:pPr>
+      <w:rPr>
+        <w:rFonts w:ascii="Courier New" w:hAnsi="Courier New" w:cs="Courier New" w:hint="default"/>
+      </w:rPr>
+    </w:lvl>
+    <w:lvl w:ilvl="2" w:tplc="04160005" w:tentative="1">
+      <w:start w:val="1"/>
+      <w:numFmt w:val="bullet"/>
+      <w:lvlText w:val=""/>
+      <w:lvlJc w:val="left"/>
+      <w:pPr>
+        <w:ind w:left="2520" w:hanging="360"/>
+      </w:pPr>
+      <w:rPr>
+        <w:rFonts w:ascii="Wingdings" w:hAnsi="Wingdings" w:hint="default"/>
+      </w:rPr>
+    </w:lvl>
+    <w:lvl w:ilvl="3" w:tplc="04160001" w:tentative="1">
+      <w:start w:val="1"/>
+      <w:numFmt w:val="bullet"/>
+      <w:lvlText w:val=""/>
+      <w:lvlJc w:val="left"/>
+      <w:pPr>
+        <w:ind w:left="3240" w:hanging="360"/>
+      </w:pPr>
+      <w:rPr>
+        <w:rFonts w:ascii="Symbol" w:hAnsi="Symbol" w:hint="default"/>
+      </w:rPr>
+    </w:lvl>
+    <w:lvl w:ilvl="4" w:tplc="04160003" w:tentative="1">
+      <w:start w:val="1"/>
+      <w:numFmt w:val="bullet"/>
+      <w:lvlText w:val="o"/>
+      <w:lvlJc w:val="left"/>
+      <w:pPr>
+        <w:ind w:left="3960" w:hanging="360"/>
+      </w:pPr>
+      <w:rPr>
+        <w:rFonts w:ascii="Courier New" w:hAnsi="Courier New" w:cs="Courier New" w:hint="default"/>
+      </w:rPr>
+    </w:lvl>
+    <w:lvl w:ilvl="5" w:tplc="04160005" w:tentative="1">
+      <w:start w:val="1"/>
+      <w:numFmt w:val="bullet"/>
+      <w:lvlText w:val=""/>
+      <w:lvlJc w:val="left"/>
+      <w:pPr>
+        <w:ind w:left="4680" w:hanging="360"/>
+      </w:pPr>
+      <w:rPr>
+        <w:rFonts w:ascii="Wingdings" w:hAnsi="Wingdings" w:hint="default"/>
+      </w:rPr>
+    </w:lvl>
+    <w:lvl w:ilvl="6" w:tplc="04160001" w:tentative="1">
+      <w:start w:val="1"/>
+      <w:numFmt w:val="bullet"/>
+      <w:lvlText w:val=""/>
+      <w:lvlJc w:val="left"/>
+      <w:pPr>
+        <w:ind w:left="5400" w:hanging="360"/>
+      </w:pPr>
+      <w:rPr>
+        <w:rFonts w:ascii="Symbol" w:hAnsi="Symbol" w:hint="default"/>
+      </w:rPr>
+    </w:lvl>
+    <w:lvl w:ilvl="7" w:tplc="04160003" w:tentative="1">
+      <w:start w:val="1"/>
+      <w:numFmt w:val="bullet"/>
+      <w:lvlText w:val="o"/>
+      <w:lvlJc w:val="left"/>
+      <w:pPr>
+        <w:ind w:left="6120" w:hanging="360"/>
+      </w:pPr>
+      <w:rPr>
+        <w:rFonts w:ascii="Courier New" w:hAnsi="Courier New" w:cs="Courier New" w:hint="default"/>
+      </w:rPr>
+    </w:lvl>
+    <w:lvl w:ilvl="8" w:tplc="04160005" w:tentative="1">
+      <w:start w:val="1"/>
+      <w:numFmt w:val="bullet"/>
+      <w:lvlText w:val=""/>
+      <w:lvlJc w:val="left"/>
+      <w:pPr>
+        <w:ind w:left="6840" w:hanging="360"/>
+      </w:pPr>
+      <w:rPr>
+        <w:rFonts w:ascii="Wingdings" w:hAnsi="Wingdings" w:hint="default"/>
+      </w:rPr>
+    </w:lvl>
+  </w:abstractNum>
+  <w:abstractNum w:abstractNumId="11" w15:restartNumberingAfterBreak="0">
     <w:nsid w:val="55847FF4"/>
     <w:multiLevelType w:val="hybridMultilevel"/>
     <w:tmpl w:val="28C0AA68"/>
@@ -789,7 +4274,120 @@
       </w:rPr>
     </w:lvl>
   </w:abstractNum>
-  <w:abstractNum w:abstractNumId="2" w15:restartNumberingAfterBreak="0">
+  <w:abstractNum w:abstractNumId="12" w15:restartNumberingAfterBreak="0">
+    <w:nsid w:val="5AD85340"/>
+    <w:multiLevelType w:val="hybridMultilevel"/>
+    <w:tmpl w:val="126E8788"/>
+    <w:lvl w:ilvl="0" w:tplc="04160001">
+      <w:start w:val="1"/>
+      <w:numFmt w:val="bullet"/>
+      <w:lvlText w:val=""/>
+      <w:lvlJc w:val="left"/>
+      <w:pPr>
+        <w:ind w:left="720" w:hanging="360"/>
+      </w:pPr>
+      <w:rPr>
+        <w:rFonts w:ascii="Symbol" w:hAnsi="Symbol" w:hint="default"/>
+      </w:rPr>
+    </w:lvl>
+    <w:lvl w:ilvl="1" w:tplc="04160003" w:tentative="1">
+      <w:start w:val="1"/>
+      <w:numFmt w:val="bullet"/>
+      <w:lvlText w:val="o"/>
+      <w:lvlJc w:val="left"/>
+      <w:pPr>
+        <w:ind w:left="1440" w:hanging="360"/>
+      </w:pPr>
+      <w:rPr>
+        <w:rFonts w:ascii="Courier New" w:hAnsi="Courier New" w:cs="Courier New" w:hint="default"/>
+      </w:rPr>
+    </w:lvl>
+    <w:lvl w:ilvl="2" w:tplc="04160005" w:tentative="1">
+      <w:start w:val="1"/>
+      <w:numFmt w:val="bullet"/>
+      <w:lvlText w:val=""/>
+      <w:lvlJc w:val="left"/>
+      <w:pPr>
+        <w:ind w:left="2160" w:hanging="360"/>
+      </w:pPr>
+      <w:rPr>
+        <w:rFonts w:ascii="Wingdings" w:hAnsi="Wingdings" w:hint="default"/>
+      </w:rPr>
+    </w:lvl>
+    <w:lvl w:ilvl="3" w:tplc="04160001" w:tentative="1">
+      <w:start w:val="1"/>
+      <w:numFmt w:val="bullet"/>
+      <w:lvlText w:val=""/>
+      <w:lvlJc w:val="left"/>
+      <w:pPr>
+        <w:ind w:left="2880" w:hanging="360"/>
+      </w:pPr>
+      <w:rPr>
+        <w:rFonts w:ascii="Symbol" w:hAnsi="Symbol" w:hint="default"/>
+      </w:rPr>
+    </w:lvl>
+    <w:lvl w:ilvl="4" w:tplc="04160003" w:tentative="1">
+      <w:start w:val="1"/>
+      <w:numFmt w:val="bullet"/>
+      <w:lvlText w:val="o"/>
+      <w:lvlJc w:val="left"/>
+      <w:pPr>
+        <w:ind w:left="3600" w:hanging="360"/>
+      </w:pPr>
+      <w:rPr>
+        <w:rFonts w:ascii="Courier New" w:hAnsi="Courier New" w:cs="Courier New" w:hint="default"/>
+      </w:rPr>
+    </w:lvl>
+    <w:lvl w:ilvl="5" w:tplc="04160005" w:tentative="1">
+      <w:start w:val="1"/>
+      <w:numFmt w:val="bullet"/>
+      <w:lvlText w:val=""/>
+      <w:lvlJc w:val="left"/>
+      <w:pPr>
+        <w:ind w:left="4320" w:hanging="360"/>
+      </w:pPr>
+      <w:rPr>
+        <w:rFonts w:ascii="Wingdings" w:hAnsi="Wingdings" w:hint="default"/>
+      </w:rPr>
+    </w:lvl>
+    <w:lvl w:ilvl="6" w:tplc="04160001" w:tentative="1">
+      <w:start w:val="1"/>
+      <w:numFmt w:val="bullet"/>
+      <w:lvlText w:val=""/>
+      <w:lvlJc w:val="left"/>
+      <w:pPr>
+        <w:ind w:left="5040" w:hanging="360"/>
+      </w:pPr>
+      <w:rPr>
+        <w:rFonts w:ascii="Symbol" w:hAnsi="Symbol" w:hint="default"/>
+      </w:rPr>
+    </w:lvl>
+    <w:lvl w:ilvl="7" w:tplc="04160003" w:tentative="1">
+      <w:start w:val="1"/>
+      <w:numFmt w:val="bullet"/>
+      <w:lvlText w:val="o"/>
+      <w:lvlJc w:val="left"/>
+      <w:pPr>
+        <w:ind w:left="5760" w:hanging="360"/>
+      </w:pPr>
+      <w:rPr>
+        <w:rFonts w:ascii="Courier New" w:hAnsi="Courier New" w:cs="Courier New" w:hint="default"/>
+      </w:rPr>
+    </w:lvl>
+    <w:lvl w:ilvl="8" w:tplc="04160005" w:tentative="1">
+      <w:start w:val="1"/>
+      <w:numFmt w:val="bullet"/>
+      <w:lvlText w:val=""/>
+      <w:lvlJc w:val="left"/>
+      <w:pPr>
+        <w:ind w:left="6480" w:hanging="360"/>
+      </w:pPr>
+      <w:rPr>
+        <w:rFonts w:ascii="Wingdings" w:hAnsi="Wingdings" w:hint="default"/>
+      </w:rPr>
+    </w:lvl>
+  </w:abstractNum>
+  <w:abstractNum w:abstractNumId="13" w15:restartNumberingAfterBreak="0">
     <w:nsid w:val="5FA75DED"/>
     <w:multiLevelType w:val="hybridMultilevel"/>
     <w:tmpl w:val="54047F8A"/>
@@ -902,7 +4500,435 @@
       </w:rPr>
     </w:lvl>
   </w:abstractNum>
-  <w:abstractNum w:abstractNumId="3" w15:restartNumberingAfterBreak="0">
+  <w:abstractNum w:abstractNumId="14" w15:restartNumberingAfterBreak="0">
+    <w:nsid w:val="5FE9385F"/>
+    <w:multiLevelType w:val="hybridMultilevel"/>
+    <w:tmpl w:val="8EDE7B74"/>
+    <w:lvl w:ilvl="0" w:tplc="04160001">
+      <w:start w:val="1"/>
+      <w:numFmt w:val="bullet"/>
+      <w:lvlText w:val=""/>
+      <w:lvlJc w:val="left"/>
+      <w:pPr>
+        <w:ind w:left="720" w:hanging="360"/>
+      </w:pPr>
+      <w:rPr>
+        <w:rFonts w:ascii="Symbol" w:hAnsi="Symbol" w:hint="default"/>
+      </w:rPr>
+    </w:lvl>
+    <w:lvl w:ilvl="1" w:tplc="04160003" w:tentative="1">
+      <w:start w:val="1"/>
+      <w:numFmt w:val="bullet"/>
+      <w:lvlText w:val="o"/>
+      <w:lvlJc w:val="left"/>
+      <w:pPr>
+        <w:ind w:left="1440" w:hanging="360"/>
+      </w:pPr>
+      <w:rPr>
+        <w:rFonts w:ascii="Courier New" w:hAnsi="Courier New" w:cs="Courier New" w:hint="default"/>
+      </w:rPr>
+    </w:lvl>
+    <w:lvl w:ilvl="2" w:tplc="04160005" w:tentative="1">
+      <w:start w:val="1"/>
+      <w:numFmt w:val="bullet"/>
+      <w:lvlText w:val=""/>
+      <w:lvlJc w:val="left"/>
+      <w:pPr>
+        <w:ind w:left="2160" w:hanging="360"/>
+      </w:pPr>
+      <w:rPr>
+        <w:rFonts w:ascii="Wingdings" w:hAnsi="Wingdings" w:hint="default"/>
+      </w:rPr>
+    </w:lvl>
+    <w:lvl w:ilvl="3" w:tplc="04160001" w:tentative="1">
+      <w:start w:val="1"/>
+      <w:numFmt w:val="bullet"/>
+      <w:lvlText w:val=""/>
+      <w:lvlJc w:val="left"/>
+      <w:pPr>
+        <w:ind w:left="2880" w:hanging="360"/>
+      </w:pPr>
+      <w:rPr>
+        <w:rFonts w:ascii="Symbol" w:hAnsi="Symbol" w:hint="default"/>
+      </w:rPr>
+    </w:lvl>
+    <w:lvl w:ilvl="4" w:tplc="04160003" w:tentative="1">
+      <w:start w:val="1"/>
+      <w:numFmt w:val="bullet"/>
+      <w:lvlText w:val="o"/>
+      <w:lvlJc w:val="left"/>
+      <w:pPr>
+        <w:ind w:left="3600" w:hanging="360"/>
+      </w:pPr>
+      <w:rPr>
+        <w:rFonts w:ascii="Courier New" w:hAnsi="Courier New" w:cs="Courier New" w:hint="default"/>
+      </w:rPr>
+    </w:lvl>
+    <w:lvl w:ilvl="5" w:tplc="04160005" w:tentative="1">
+      <w:start w:val="1"/>
+      <w:numFmt w:val="bullet"/>
+      <w:lvlText w:val=""/>
+      <w:lvlJc w:val="left"/>
+      <w:pPr>
+        <w:ind w:left="4320" w:hanging="360"/>
+      </w:pPr>
+      <w:rPr>
+        <w:rFonts w:ascii="Wingdings" w:hAnsi="Wingdings" w:hint="default"/>
+      </w:rPr>
+    </w:lvl>
+    <w:lvl w:ilvl="6" w:tplc="04160001" w:tentative="1">
+      <w:start w:val="1"/>
+      <w:numFmt w:val="bullet"/>
+      <w:lvlText w:val=""/>
+      <w:lvlJc w:val="left"/>
+      <w:pPr>
+        <w:ind w:left="5040" w:hanging="360"/>
+      </w:pPr>
+      <w:rPr>
+        <w:rFonts w:ascii="Symbol" w:hAnsi="Symbol" w:hint="default"/>
+      </w:rPr>
+    </w:lvl>
+    <w:lvl w:ilvl="7" w:tplc="04160003" w:tentative="1">
+      <w:start w:val="1"/>
+      <w:numFmt w:val="bullet"/>
+      <w:lvlText w:val="o"/>
+      <w:lvlJc w:val="left"/>
+      <w:pPr>
+        <w:ind w:left="5760" w:hanging="360"/>
+      </w:pPr>
+      <w:rPr>
+        <w:rFonts w:ascii="Courier New" w:hAnsi="Courier New" w:cs="Courier New" w:hint="default"/>
+      </w:rPr>
+    </w:lvl>
+    <w:lvl w:ilvl="8" w:tplc="04160005" w:tentative="1">
+      <w:start w:val="1"/>
+      <w:numFmt w:val="bullet"/>
+      <w:lvlText w:val=""/>
+      <w:lvlJc w:val="left"/>
+      <w:pPr>
+        <w:ind w:left="6480" w:hanging="360"/>
+      </w:pPr>
+      <w:rPr>
+        <w:rFonts w:ascii="Wingdings" w:hAnsi="Wingdings" w:hint="default"/>
+      </w:rPr>
+    </w:lvl>
+  </w:abstractNum>
+  <w:abstractNum w:abstractNumId="15" w15:restartNumberingAfterBreak="0">
+    <w:nsid w:val="6BBF57CB"/>
+    <w:multiLevelType w:val="hybridMultilevel"/>
+    <w:tmpl w:val="9BF0D768"/>
+    <w:lvl w:ilvl="0" w:tplc="04160001">
+      <w:start w:val="1"/>
+      <w:numFmt w:val="bullet"/>
+      <w:lvlText w:val=""/>
+      <w:lvlJc w:val="left"/>
+      <w:pPr>
+        <w:ind w:left="720" w:hanging="360"/>
+      </w:pPr>
+      <w:rPr>
+        <w:rFonts w:ascii="Symbol" w:hAnsi="Symbol" w:hint="default"/>
+      </w:rPr>
+    </w:lvl>
+    <w:lvl w:ilvl="1" w:tplc="04160003" w:tentative="1">
+      <w:start w:val="1"/>
+      <w:numFmt w:val="bullet"/>
+      <w:lvlText w:val="o"/>
+      <w:lvlJc w:val="left"/>
+      <w:pPr>
+        <w:ind w:left="1440" w:hanging="360"/>
+      </w:pPr>
+      <w:rPr>
+        <w:rFonts w:ascii="Courier New" w:hAnsi="Courier New" w:cs="Courier New" w:hint="default"/>
+      </w:rPr>
+    </w:lvl>
+    <w:lvl w:ilvl="2" w:tplc="04160005" w:tentative="1">
+      <w:start w:val="1"/>
+      <w:numFmt w:val="bullet"/>
+      <w:lvlText w:val=""/>
+      <w:lvlJc w:val="left"/>
+      <w:pPr>
+        <w:ind w:left="2160" w:hanging="360"/>
+      </w:pPr>
+      <w:rPr>
+        <w:rFonts w:ascii="Wingdings" w:hAnsi="Wingdings" w:hint="default"/>
+      </w:rPr>
+    </w:lvl>
+    <w:lvl w:ilvl="3" w:tplc="04160001" w:tentative="1">
+      <w:start w:val="1"/>
+      <w:numFmt w:val="bullet"/>
+      <w:lvlText w:val=""/>
+      <w:lvlJc w:val="left"/>
+      <w:pPr>
+        <w:ind w:left="2880" w:hanging="360"/>
+      </w:pPr>
+      <w:rPr>
+        <w:rFonts w:ascii="Symbol" w:hAnsi="Symbol" w:hint="default"/>
+      </w:rPr>
+    </w:lvl>
+    <w:lvl w:ilvl="4" w:tplc="04160003" w:tentative="1">
+      <w:start w:val="1"/>
+      <w:numFmt w:val="bullet"/>
+      <w:lvlText w:val="o"/>
+      <w:lvlJc w:val="left"/>
+      <w:pPr>
+        <w:ind w:left="3600" w:hanging="360"/>
+      </w:pPr>
+      <w:rPr>
+        <w:rFonts w:ascii="Courier New" w:hAnsi="Courier New" w:cs="Courier New" w:hint="default"/>
+      </w:rPr>
+    </w:lvl>
+    <w:lvl w:ilvl="5" w:tplc="04160005" w:tentative="1">
+      <w:start w:val="1"/>
+      <w:numFmt w:val="bullet"/>
+      <w:lvlText w:val=""/>
+      <w:lvlJc w:val="left"/>
+      <w:pPr>
+        <w:ind w:left="4320" w:hanging="360"/>
+      </w:pPr>
+      <w:rPr>
+        <w:rFonts w:ascii="Wingdings" w:hAnsi="Wingdings" w:hint="default"/>
+      </w:rPr>
+    </w:lvl>
+    <w:lvl w:ilvl="6" w:tplc="04160001" w:tentative="1">
+      <w:start w:val="1"/>
+      <w:numFmt w:val="bullet"/>
+      <w:lvlText w:val=""/>
+      <w:lvlJc w:val="left"/>
+      <w:pPr>
+        <w:ind w:left="5040" w:hanging="360"/>
+      </w:pPr>
+      <w:rPr>
+        <w:rFonts w:ascii="Symbol" w:hAnsi="Symbol" w:hint="default"/>
+      </w:rPr>
+    </w:lvl>
+    <w:lvl w:ilvl="7" w:tplc="04160003" w:tentative="1">
+      <w:start w:val="1"/>
+      <w:numFmt w:val="bullet"/>
+      <w:lvlText w:val="o"/>
+      <w:lvlJc w:val="left"/>
+      <w:pPr>
+        <w:ind w:left="5760" w:hanging="360"/>
+      </w:pPr>
+      <w:rPr>
+        <w:rFonts w:ascii="Courier New" w:hAnsi="Courier New" w:cs="Courier New" w:hint="default"/>
+      </w:rPr>
+    </w:lvl>
+    <w:lvl w:ilvl="8" w:tplc="04160005" w:tentative="1">
+      <w:start w:val="1"/>
+      <w:numFmt w:val="bullet"/>
+      <w:lvlText w:val=""/>
+      <w:lvlJc w:val="left"/>
+      <w:pPr>
+        <w:ind w:left="6480" w:hanging="360"/>
+      </w:pPr>
+      <w:rPr>
+        <w:rFonts w:ascii="Wingdings" w:hAnsi="Wingdings" w:hint="default"/>
+      </w:rPr>
+    </w:lvl>
+  </w:abstractNum>
+  <w:abstractNum w:abstractNumId="16" w15:restartNumberingAfterBreak="0">
+    <w:nsid w:val="79463C22"/>
+    <w:multiLevelType w:val="hybridMultilevel"/>
+    <w:tmpl w:val="2EB2BD1A"/>
+    <w:lvl w:ilvl="0" w:tplc="04160001">
+      <w:start w:val="1"/>
+      <w:numFmt w:val="bullet"/>
+      <w:lvlText w:val=""/>
+      <w:lvlJc w:val="left"/>
+      <w:pPr>
+        <w:ind w:left="720" w:hanging="360"/>
+      </w:pPr>
+      <w:rPr>
+        <w:rFonts w:ascii="Symbol" w:hAnsi="Symbol" w:hint="default"/>
+      </w:rPr>
+    </w:lvl>
+    <w:lvl w:ilvl="1" w:tplc="04160003" w:tentative="1">
+      <w:start w:val="1"/>
+      <w:numFmt w:val="bullet"/>
+      <w:lvlText w:val="o"/>
+      <w:lvlJc w:val="left"/>
+      <w:pPr>
+        <w:ind w:left="1440" w:hanging="360"/>
+      </w:pPr>
+      <w:rPr>
+        <w:rFonts w:ascii="Courier New" w:hAnsi="Courier New" w:cs="Courier New" w:hint="default"/>
+      </w:rPr>
+    </w:lvl>
+    <w:lvl w:ilvl="2" w:tplc="04160005" w:tentative="1">
+      <w:start w:val="1"/>
+      <w:numFmt w:val="bullet"/>
+      <w:lvlText w:val=""/>
+      <w:lvlJc w:val="left"/>
+      <w:pPr>
+        <w:ind w:left="2160" w:hanging="360"/>
+      </w:pPr>
+      <w:rPr>
+        <w:rFonts w:ascii="Wingdings" w:hAnsi="Wingdings" w:hint="default"/>
+      </w:rPr>
+    </w:lvl>
+    <w:lvl w:ilvl="3" w:tplc="04160001" w:tentative="1">
+      <w:start w:val="1"/>
+      <w:numFmt w:val="bullet"/>
+      <w:lvlText w:val=""/>
+      <w:lvlJc w:val="left"/>
+      <w:pPr>
+        <w:ind w:left="2880" w:hanging="360"/>
+      </w:pPr>
+      <w:rPr>
+        <w:rFonts w:ascii="Symbol" w:hAnsi="Symbol" w:hint="default"/>
+      </w:rPr>
+    </w:lvl>
+    <w:lvl w:ilvl="4" w:tplc="04160003" w:tentative="1">
+      <w:start w:val="1"/>
+      <w:numFmt w:val="bullet"/>
+      <w:lvlText w:val="o"/>
+      <w:lvlJc w:val="left"/>
+      <w:pPr>
+        <w:ind w:left="3600" w:hanging="360"/>
+      </w:pPr>
+      <w:rPr>
+        <w:rFonts w:ascii="Courier New" w:hAnsi="Courier New" w:cs="Courier New" w:hint="default"/>
+      </w:rPr>
+    </w:lvl>
+    <w:lvl w:ilvl="5" w:tplc="04160005" w:tentative="1">
+      <w:start w:val="1"/>
+      <w:numFmt w:val="bullet"/>
+      <w:lvlText w:val=""/>
+      <w:lvlJc w:val="left"/>
+      <w:pPr>
+        <w:ind w:left="4320" w:hanging="360"/>
+      </w:pPr>
+      <w:rPr>
+        <w:rFonts w:ascii="Wingdings" w:hAnsi="Wingdings" w:hint="default"/>
+      </w:rPr>
+    </w:lvl>
+    <w:lvl w:ilvl="6" w:tplc="04160001" w:tentative="1">
+      <w:start w:val="1"/>
+      <w:numFmt w:val="bullet"/>
+      <w:lvlText w:val=""/>
+      <w:lvlJc w:val="left"/>
+      <w:pPr>
+        <w:ind w:left="5040" w:hanging="360"/>
+      </w:pPr>
+      <w:rPr>
+        <w:rFonts w:ascii="Symbol" w:hAnsi="Symbol" w:hint="default"/>
+      </w:rPr>
+    </w:lvl>
+    <w:lvl w:ilvl="7" w:tplc="04160003" w:tentative="1">
+      <w:start w:val="1"/>
+      <w:numFmt w:val="bullet"/>
+      <w:lvlText w:val="o"/>
+      <w:lvlJc w:val="left"/>
+      <w:pPr>
+        <w:ind w:left="5760" w:hanging="360"/>
+      </w:pPr>
+      <w:rPr>
+        <w:rFonts w:ascii="Courier New" w:hAnsi="Courier New" w:cs="Courier New" w:hint="default"/>
+      </w:rPr>
+    </w:lvl>
+    <w:lvl w:ilvl="8" w:tplc="04160005" w:tentative="1">
+      <w:start w:val="1"/>
+      <w:numFmt w:val="bullet"/>
+      <w:lvlText w:val=""/>
+      <w:lvlJc w:val="left"/>
+      <w:pPr>
+        <w:ind w:left="6480" w:hanging="360"/>
+      </w:pPr>
+      <w:rPr>
+        <w:rFonts w:ascii="Wingdings" w:hAnsi="Wingdings" w:hint="default"/>
+      </w:rPr>
+    </w:lvl>
+  </w:abstractNum>
+  <w:abstractNum w:abstractNumId="17" w15:restartNumberingAfterBreak="0">
+    <w:nsid w:val="79F278D0"/>
+    <w:multiLevelType w:val="hybridMultilevel"/>
+    <w:tmpl w:val="22081052"/>
+    <w:lvl w:ilvl="0" w:tplc="04160011">
+      <w:start w:val="1"/>
+      <w:numFmt w:val="decimal"/>
+      <w:lvlText w:val="%1)"/>
+      <w:lvlJc w:val="left"/>
+      <w:pPr>
+        <w:ind w:left="720" w:hanging="360"/>
+      </w:pPr>
+      <w:rPr>
+        <w:rFonts w:hint="default"/>
+      </w:rPr>
+    </w:lvl>
+    <w:lvl w:ilvl="1" w:tplc="04160019" w:tentative="1">
+      <w:start w:val="1"/>
+      <w:numFmt w:val="lowerLetter"/>
+      <w:lvlText w:val="%2."/>
+      <w:lvlJc w:val="left"/>
+      <w:pPr>
+        <w:ind w:left="1440" w:hanging="360"/>
+      </w:pPr>
+    </w:lvl>
+    <w:lvl w:ilvl="2" w:tplc="0416001B" w:tentative="1">
+      <w:start w:val="1"/>
+      <w:numFmt w:val="lowerRoman"/>
+      <w:lvlText w:val="%3."/>
+      <w:lvlJc w:val="right"/>
+      <w:pPr>
+        <w:ind w:left="2160" w:hanging="180"/>
+      </w:pPr>
+    </w:lvl>
+    <w:lvl w:ilvl="3" w:tplc="0416000F" w:tentative="1">
+      <w:start w:val="1"/>
+      <w:numFmt w:val="decimal"/>
+      <w:lvlText w:val="%4."/>
+      <w:lvlJc w:val="left"/>
+      <w:pPr>
+        <w:ind w:left="2880" w:hanging="360"/>
+      </w:pPr>
+    </w:lvl>
+    <w:lvl w:ilvl="4" w:tplc="04160019" w:tentative="1">
+      <w:start w:val="1"/>
+      <w:numFmt w:val="lowerLetter"/>
+      <w:lvlText w:val="%5."/>
+      <w:lvlJc w:val="left"/>
+      <w:pPr>
+        <w:ind w:left="3600" w:hanging="360"/>
+      </w:pPr>
+    </w:lvl>
+    <w:lvl w:ilvl="5" w:tplc="0416001B" w:tentative="1">
+      <w:start w:val="1"/>
+      <w:numFmt w:val="lowerRoman"/>
+      <w:lvlText w:val="%6."/>
+      <w:lvlJc w:val="right"/>
+      <w:pPr>
+        <w:ind w:left="4320" w:hanging="180"/>
+      </w:pPr>
+    </w:lvl>
+    <w:lvl w:ilvl="6" w:tplc="0416000F" w:tentative="1">
+      <w:start w:val="1"/>
+      <w:numFmt w:val="decimal"/>
+      <w:lvlText w:val="%7."/>
+      <w:lvlJc w:val="left"/>
+      <w:pPr>
+        <w:ind w:left="5040" w:hanging="360"/>
+      </w:pPr>
+    </w:lvl>
+    <w:lvl w:ilvl="7" w:tplc="04160019" w:tentative="1">
+      <w:start w:val="1"/>
+      <w:numFmt w:val="lowerLetter"/>
+      <w:lvlText w:val="%8."/>
+      <w:lvlJc w:val="left"/>
+      <w:pPr>
+        <w:ind w:left="5760" w:hanging="360"/>
+      </w:pPr>
+    </w:lvl>
+    <w:lvl w:ilvl="8" w:tplc="0416001B" w:tentative="1">
+      <w:start w:val="1"/>
+      <w:numFmt w:val="lowerRoman"/>
+      <w:lvlText w:val="%9."/>
+      <w:lvlJc w:val="right"/>
+      <w:pPr>
+        <w:ind w:left="6480" w:hanging="180"/>
+      </w:pPr>
+    </w:lvl>
+  </w:abstractNum>
+  <w:abstractNum w:abstractNumId="18" w15:restartNumberingAfterBreak="0">
     <w:nsid w:val="7B7B6317"/>
     <w:multiLevelType w:val="hybridMultilevel"/>
     <w:tmpl w:val="7E92333A"/>
@@ -1015,17 +5041,62 @@
       </w:rPr>
     </w:lvl>
   </w:abstractNum>
-  <w:num w:numId="1" w16cid:durableId="212232310">
+  <w:num w:numId="1" w16cid:durableId="2118522401">
+    <w:abstractNumId w:val="11"/>
+  </w:num>
+  <w:num w:numId="2" w16cid:durableId="1379629633">
+    <w:abstractNumId w:val="18"/>
+  </w:num>
+  <w:num w:numId="3" w16cid:durableId="1691760981">
+    <w:abstractNumId w:val="13"/>
+  </w:num>
+  <w:num w:numId="4" w16cid:durableId="213126376">
+    <w:abstractNumId w:val="2"/>
+  </w:num>
+  <w:num w:numId="5" w16cid:durableId="1619482834">
+    <w:abstractNumId w:val="15"/>
+  </w:num>
+  <w:num w:numId="6" w16cid:durableId="1852840587">
+    <w:abstractNumId w:val="10"/>
+  </w:num>
+  <w:num w:numId="7" w16cid:durableId="560756209">
+    <w:abstractNumId w:val="8"/>
+  </w:num>
+  <w:num w:numId="8" w16cid:durableId="1053844088">
+    <w:abstractNumId w:val="16"/>
+  </w:num>
+  <w:num w:numId="9" w16cid:durableId="1829511511">
+    <w:abstractNumId w:val="0"/>
+  </w:num>
+  <w:num w:numId="10" w16cid:durableId="2130591122">
+    <w:abstractNumId w:val="14"/>
+  </w:num>
+  <w:num w:numId="11" w16cid:durableId="934169835">
+    <w:abstractNumId w:val="4"/>
+  </w:num>
+  <w:num w:numId="12" w16cid:durableId="195973995">
+    <w:abstractNumId w:val="7"/>
+  </w:num>
+  <w:num w:numId="13" w16cid:durableId="846137174">
+    <w:abstractNumId w:val="3"/>
+  </w:num>
+  <w:num w:numId="14" w16cid:durableId="696738379">
+    <w:abstractNumId w:val="6"/>
+  </w:num>
+  <w:num w:numId="15" w16cid:durableId="286082416">
     <w:abstractNumId w:val="1"/>
   </w:num>
-  <w:num w:numId="2" w16cid:durableId="1367296217">
-    <w:abstractNumId w:val="3"/>
+  <w:num w:numId="16" w16cid:durableId="779184673">
+    <w:abstractNumId w:val="9"/>
   </w:num>
-  <w:num w:numId="3" w16cid:durableId="1185942604">
-    <w:abstractNumId w:val="2"/>
+  <w:num w:numId="17" w16cid:durableId="1476722895">
+    <w:abstractNumId w:val="5"/>
   </w:num>
-  <w:num w:numId="4" w16cid:durableId="1349529366">
-    <w:abstractNumId w:val="0"/>
+  <w:num w:numId="18" w16cid:durableId="1956327809">
+    <w:abstractNumId w:val="12"/>
+  </w:num>
+  <w:num w:numId="19" w16cid:durableId="490296639">
+    <w:abstractNumId w:val="17"/>
   </w:num>
 </w:numbering>
 </file>
@@ -1430,6 +5501,7 @@
   <w:style w:type="paragraph" w:default="1" w:styleId="Normal">
     <w:name w:val="Normal"/>
     <w:qFormat/>
+    <w:rsid w:val="002E3D35"/>
   </w:style>
   <w:style w:type="paragraph" w:styleId="Ttulo1">
     <w:name w:val="heading 1"/>

</xml_diff>

<commit_message>
add: estudo prova 1 completo
</commit_message>
<xml_diff>
--- a/Tarefas/RevisãoP1/Estudo.DOCX
+++ b/Tarefas/RevisãoP1/Estudo.DOCX
@@ -1,6 +1,6 @@
 
 <file path=word/document.xml><?xml version="1.0" encoding="utf-8"?>
-<w:document xmlns:wpc="http://schemas.microsoft.com/office/word/2010/wordprocessingCanvas" xmlns:cx="http://schemas.microsoft.com/office/drawing/2014/chartex" xmlns:cx1="http://schemas.microsoft.com/office/drawing/2015/9/8/chartex" xmlns:cx2="http://schemas.microsoft.com/office/drawing/2015/10/21/chartex" xmlns:cx3="http://schemas.microsoft.com/office/drawing/2016/5/9/chartex" xmlns:cx4="http://schemas.microsoft.com/office/drawing/2016/5/10/chartex" xmlns:cx5="http://schemas.microsoft.com/office/drawing/2016/5/11/chartex" xmlns:cx6="http://schemas.microsoft.com/office/drawing/2016/5/12/chartex" xmlns:cx7="http://schemas.microsoft.com/office/drawing/2016/5/13/chartex" xmlns:cx8="http://schemas.microsoft.com/office/drawing/2016/5/14/chartex" xmlns:mc="http://schemas.openxmlformats.org/markup-compatibility/2006" xmlns:aink="http://schemas.microsoft.com/office/drawing/2016/ink" xmlns:am3d="http://schemas.microsoft.com/office/drawing/2017/model3d" xmlns:o="urn:schemas-microsoft-com:office:office" xmlns:oel="http://schemas.microsoft.com/office/2019/extlst" xmlns:r="http://schemas.openxmlformats.org/officeDocument/2006/relationships" xmlns:m="http://schemas.openxmlformats.org/officeDocument/2006/math" xmlns:v="urn:schemas-microsoft-com:vml" xmlns:wp14="http://schemas.microsoft.com/office/word/2010/wordprocessingDrawing" xmlns:wp="http://schemas.openxmlformats.org/drawingml/2006/wordprocessingDrawing" xmlns:w10="urn:schemas-microsoft-com:office:word" xmlns:w="http://schemas.openxmlformats.org/wordprocessingml/2006/main" xmlns:w14="http://schemas.microsoft.com/office/word/2010/wordml" xmlns:w15="http://schemas.microsoft.com/office/word/2012/wordml" xmlns:w16cex="http://schemas.microsoft.com/office/word/2018/wordml/cex" xmlns:w16cid="http://schemas.microsoft.com/office/word/2016/wordml/cid" xmlns:w16="http://schemas.microsoft.com/office/word/2018/wordml" xmlns:w16sdtdh="http://schemas.microsoft.com/office/word/2020/wordml/sdtdatahash" xmlns:w16se="http://schemas.microsoft.com/office/word/2015/wordml/symex" xmlns:wpg="http://schemas.microsoft.com/office/word/2010/wordprocessingGroup" xmlns:wpi="http://schemas.microsoft.com/office/word/2010/wordprocessingInk" xmlns:wne="http://schemas.microsoft.com/office/word/2006/wordml" xmlns:wps="http://schemas.microsoft.com/office/word/2010/wordprocessingShape" mc:Ignorable="w14 w15 w16se w16cid w16 w16cex w16sdtdh wp14">
+<w:document xmlns:wpc="http://schemas.microsoft.com/office/word/2010/wordprocessingCanvas" xmlns:cx="http://schemas.microsoft.com/office/drawing/2014/chartex" xmlns:cx1="http://schemas.microsoft.com/office/drawing/2015/9/8/chartex" xmlns:cx2="http://schemas.microsoft.com/office/drawing/2015/10/21/chartex" xmlns:cx3="http://schemas.microsoft.com/office/drawing/2016/5/9/chartex" xmlns:cx4="http://schemas.microsoft.com/office/drawing/2016/5/10/chartex" xmlns:cx5="http://schemas.microsoft.com/office/drawing/2016/5/11/chartex" xmlns:cx6="http://schemas.microsoft.com/office/drawing/2016/5/12/chartex" xmlns:cx7="http://schemas.microsoft.com/office/drawing/2016/5/13/chartex" xmlns:cx8="http://schemas.microsoft.com/office/drawing/2016/5/14/chartex" xmlns:mc="http://schemas.openxmlformats.org/markup-compatibility/2006" xmlns:aink="http://schemas.microsoft.com/office/drawing/2016/ink" xmlns:am3d="http://schemas.microsoft.com/office/drawing/2017/model3d" xmlns:o="urn:schemas-microsoft-com:office:office" xmlns:oel="http://schemas.microsoft.com/office/2019/extlst" xmlns:r="http://schemas.openxmlformats.org/officeDocument/2006/relationships" xmlns:m="http://schemas.openxmlformats.org/officeDocument/2006/math" xmlns:v="urn:schemas-microsoft-com:vml" xmlns:wp14="http://schemas.microsoft.com/office/word/2010/wordprocessingDrawing" xmlns:wp="http://schemas.openxmlformats.org/drawingml/2006/wordprocessingDrawing" xmlns:w10="urn:schemas-microsoft-com:office:word" xmlns:w="http://schemas.openxmlformats.org/wordprocessingml/2006/main" xmlns:w14="http://schemas.microsoft.com/office/word/2010/wordml" xmlns:w15="http://schemas.microsoft.com/office/word/2012/wordml" xmlns:w16cex="http://schemas.microsoft.com/office/word/2018/wordml/cex" xmlns:w16cid="http://schemas.microsoft.com/office/word/2016/wordml/cid" xmlns:w16="http://schemas.microsoft.com/office/word/2018/wordml" xmlns:w16du="http://schemas.microsoft.com/office/word/2023/wordml/word16du" xmlns:w16sdtdh="http://schemas.microsoft.com/office/word/2020/wordml/sdtdatahash" xmlns:w16se="http://schemas.microsoft.com/office/word/2015/wordml/symex" xmlns:wpg="http://schemas.microsoft.com/office/word/2010/wordprocessingGroup" xmlns:wpi="http://schemas.microsoft.com/office/word/2010/wordprocessingInk" xmlns:wne="http://schemas.microsoft.com/office/word/2006/wordml" xmlns:wps="http://schemas.microsoft.com/office/word/2010/wordprocessingShape" mc:Ignorable="w14 w15 w16se w16cid w16 w16cex w16sdtdh w16du wp14">
   <w:body>
     <w:p>
       <w:pPr>
@@ -845,17 +845,6 @@
     <w:p>
       <w:pPr>
         <w:pStyle w:val="PargrafodaLista"/>
-        <w:rPr>
-          <w:b/>
-          <w:bCs/>
-          <w:sz w:val="24"/>
-          <w:szCs w:val="24"/>
-        </w:rPr>
-      </w:pPr>
-    </w:p>
-    <w:p>
-      <w:pPr>
-        <w:pStyle w:val="PargrafodaLista"/>
         <w:numPr>
           <w:ilvl w:val="0"/>
           <w:numId w:val="4"/>
@@ -873,6 +862,7 @@
           <w:sz w:val="24"/>
           <w:szCs w:val="24"/>
         </w:rPr>
+        <w:lastRenderedPageBreak/>
         <w:t xml:space="preserve">Evoluíram e passaram a acessar </w:t>
       </w:r>
       <w:proofErr w:type="spellStart"/>
@@ -899,39 +889,6 @@
     </w:p>
     <w:p>
       <w:pPr>
-        <w:pStyle w:val="PargrafodaLista"/>
-        <w:rPr>
-          <w:b/>
-          <w:bCs/>
-          <w:sz w:val="24"/>
-          <w:szCs w:val="24"/>
-        </w:rPr>
-      </w:pPr>
-    </w:p>
-    <w:p>
-      <w:pPr>
-        <w:pStyle w:val="PargrafodaLista"/>
-        <w:rPr>
-          <w:b/>
-          <w:bCs/>
-          <w:sz w:val="24"/>
-          <w:szCs w:val="24"/>
-        </w:rPr>
-      </w:pPr>
-    </w:p>
-    <w:p>
-      <w:pPr>
-        <w:pStyle w:val="PargrafodaLista"/>
-        <w:rPr>
-          <w:b/>
-          <w:bCs/>
-          <w:sz w:val="24"/>
-          <w:szCs w:val="24"/>
-        </w:rPr>
-      </w:pPr>
-    </w:p>
-    <w:p>
-      <w:pPr>
         <w:rPr>
           <w:b/>
           <w:bCs/>
@@ -1549,49 +1506,60 @@
           <w:sz w:val="24"/>
           <w:szCs w:val="24"/>
         </w:rPr>
+        <w:t>Fornece dependências de inicialização para simplificar a configuração</w:t>
+      </w:r>
+    </w:p>
+    <w:p>
+      <w:pPr>
+        <w:pStyle w:val="PargrafodaLista"/>
+        <w:numPr>
+          <w:ilvl w:val="0"/>
+          <w:numId w:val="10"/>
+        </w:numPr>
+        <w:rPr>
+          <w:b/>
+          <w:bCs/>
+          <w:sz w:val="24"/>
+          <w:szCs w:val="24"/>
+        </w:rPr>
+      </w:pPr>
+      <w:r>
+        <w:rPr>
+          <w:bCs/>
+          <w:sz w:val="24"/>
+          <w:szCs w:val="24"/>
+        </w:rPr>
+        <w:t>Ele automatiza as respostas das requisições HTTP, é convertida em JSON</w:t>
+      </w:r>
+    </w:p>
+    <w:p>
+      <w:pPr>
+        <w:pStyle w:val="PargrafodaLista"/>
+        <w:rPr>
+          <w:b/>
+          <w:bCs/>
+          <w:sz w:val="24"/>
+          <w:szCs w:val="24"/>
+        </w:rPr>
+      </w:pPr>
+    </w:p>
+    <w:p>
+      <w:pPr>
+        <w:rPr>
+          <w:b/>
+          <w:bCs/>
+          <w:sz w:val="24"/>
+          <w:szCs w:val="24"/>
+        </w:rPr>
+      </w:pPr>
+      <w:r>
+        <w:rPr>
+          <w:b/>
+          <w:bCs/>
+          <w:sz w:val="24"/>
+          <w:szCs w:val="24"/>
+        </w:rPr>
         <w:lastRenderedPageBreak/>
-        <w:t>Fornece dependências de inicialização para simplificar a configuração</w:t>
-      </w:r>
-    </w:p>
-    <w:p>
-      <w:pPr>
-        <w:pStyle w:val="PargrafodaLista"/>
-        <w:numPr>
-          <w:ilvl w:val="0"/>
-          <w:numId w:val="10"/>
-        </w:numPr>
-        <w:rPr>
-          <w:b/>
-          <w:bCs/>
-          <w:sz w:val="24"/>
-          <w:szCs w:val="24"/>
-        </w:rPr>
-      </w:pPr>
-      <w:r>
-        <w:rPr>
-          <w:bCs/>
-          <w:sz w:val="24"/>
-          <w:szCs w:val="24"/>
-        </w:rPr>
-        <w:t>Ele automatiza as respostas das requisições HTTP, é convertida em JSON</w:t>
-      </w:r>
-    </w:p>
-    <w:p>
-      <w:pPr>
-        <w:rPr>
-          <w:b/>
-          <w:bCs/>
-          <w:sz w:val="24"/>
-          <w:szCs w:val="24"/>
-        </w:rPr>
-      </w:pPr>
-      <w:r>
-        <w:rPr>
-          <w:b/>
-          <w:bCs/>
-          <w:sz w:val="24"/>
-          <w:szCs w:val="24"/>
-        </w:rPr>
         <w:t>Injeção de Dependência e Inversão de Controle</w:t>
       </w:r>
     </w:p>
@@ -1722,16 +1690,14 @@
         </w:rPr>
         <w:t xml:space="preserve">Um sistema seguro pode ter uma série de camadas de autenticação, </w:t>
       </w:r>
-      <w:proofErr w:type="gramStart"/>
-      <w:r>
-        <w:rPr>
-          <w:bCs/>
-          <w:sz w:val="24"/>
-          <w:szCs w:val="24"/>
-        </w:rPr>
-        <w:t>encriptação, etc.</w:t>
-      </w:r>
-      <w:proofErr w:type="gramEnd"/>
+      <w:r>
+        <w:rPr>
+          <w:bCs/>
+          <w:sz w:val="24"/>
+          <w:szCs w:val="24"/>
+        </w:rPr>
+        <w:t>encriptação etc.</w:t>
+      </w:r>
       <w:r>
         <w:rPr>
           <w:bCs/>
@@ -1852,15 +1818,13 @@
         </w:rPr>
         <w:t xml:space="preserve"> (experiência do usuário), business (comportamento das entidades </w:t>
       </w:r>
-      <w:proofErr w:type="gramStart"/>
-      <w:r>
-        <w:rPr>
-          <w:sz w:val="24"/>
-          <w:szCs w:val="24"/>
-        </w:rPr>
-        <w:t>e  regras</w:t>
-      </w:r>
-      <w:proofErr w:type="gramEnd"/>
+      <w:r>
+        <w:rPr>
+          <w:sz w:val="24"/>
+          <w:szCs w:val="24"/>
+        </w:rPr>
+        <w:t>e regras</w:t>
+      </w:r>
       <w:r>
         <w:rPr>
           <w:sz w:val="24"/>
@@ -2118,49 +2082,43 @@
           <w:sz w:val="24"/>
           <w:szCs w:val="24"/>
         </w:rPr>
-        <w:t xml:space="preserve">: Fornece suporte técnico para as camadas superiores. Acesso a banco de dados, chamadas de API externas, </w:t>
-      </w:r>
-      <w:r>
-        <w:rPr>
-          <w:sz w:val="24"/>
-          <w:szCs w:val="24"/>
-        </w:rPr>
-        <w:t>autenticação etc.</w:t>
-      </w:r>
-    </w:p>
-    <w:p>
-      <w:pPr>
-        <w:rPr>
-          <w:b/>
-          <w:bCs/>
-          <w:sz w:val="24"/>
-          <w:szCs w:val="24"/>
-        </w:rPr>
-      </w:pPr>
-      <w:r>
-        <w:rPr>
-          <w:b/>
-          <w:bCs/>
-          <w:sz w:val="24"/>
-          <w:szCs w:val="24"/>
+        <w:t>: Fornece suporte técnico para as camadas superiores. Acesso a banco de dados, chamadas de API externas, autenticação etc.</w:t>
+      </w:r>
+    </w:p>
+    <w:p>
+      <w:pPr>
+        <w:rPr>
+          <w:b/>
+          <w:bCs/>
+          <w:sz w:val="24"/>
+          <w:szCs w:val="24"/>
+        </w:rPr>
+      </w:pPr>
+      <w:r>
+        <w:rPr>
+          <w:b/>
+          <w:bCs/>
+          <w:sz w:val="24"/>
+          <w:szCs w:val="24"/>
+        </w:rPr>
+        <w:t>Arquitetura CLEAN</w:t>
+      </w:r>
+    </w:p>
+    <w:p>
+      <w:pPr>
+        <w:jc w:val="center"/>
+        <w:rPr>
+          <w:b/>
+          <w:bCs/>
+        </w:rPr>
+      </w:pPr>
+      <w:r>
+        <w:rPr>
+          <w:b/>
+          <w:bCs/>
+          <w:noProof/>
         </w:rPr>
         <w:lastRenderedPageBreak/>
-        <w:t>Arquitetura CLEAN</w:t>
-      </w:r>
-    </w:p>
-    <w:p>
-      <w:pPr>
-        <w:jc w:val="center"/>
-        <w:rPr>
-          <w:b/>
-          <w:bCs/>
-        </w:rPr>
-      </w:pPr>
-      <w:r>
-        <w:rPr>
-          <w:b/>
-          <w:bCs/>
-        </w:rPr>
         <w:drawing>
           <wp:inline distT="0" distB="0" distL="0" distR="0" wp14:anchorId="53531C0D" wp14:editId="4C5BA9B0">
             <wp:extent cx="3143250" cy="2478570"/>
@@ -2633,6 +2591,422 @@
       </w:pPr>
       <w:r>
         <w:rPr>
+          <w:b/>
+          <w:bCs/>
+          <w:sz w:val="24"/>
+          <w:szCs w:val="24"/>
+        </w:rPr>
+        <w:t>Resposta:</w:t>
+      </w:r>
+      <w:r>
+        <w:rPr>
+          <w:sz w:val="24"/>
+          <w:szCs w:val="24"/>
+        </w:rPr>
+        <w:t xml:space="preserve"> </w:t>
+      </w:r>
+      <w:r>
+        <w:rPr>
+          <w:sz w:val="24"/>
+          <w:szCs w:val="24"/>
+        </w:rPr>
+        <w:t>A</w:t>
+      </w:r>
+      <w:r>
+        <w:rPr>
+          <w:sz w:val="24"/>
+          <w:szCs w:val="24"/>
+        </w:rPr>
+        <w:t xml:space="preserve"> arquitetura de um sistema agrega valor aos stakeholders fornecendo uma base sólida para o desenvolvimento, operação e evolução do sistema, alinhada com os objetivos e necessidades do negócio.</w:t>
+      </w:r>
+    </w:p>
+    <w:p>
+      <w:pPr>
+        <w:pStyle w:val="PargrafodaLista"/>
+        <w:rPr>
+          <w:b/>
+          <w:bCs/>
+          <w:sz w:val="24"/>
+          <w:szCs w:val="24"/>
+        </w:rPr>
+      </w:pPr>
+    </w:p>
+    <w:p>
+      <w:pPr>
+        <w:pStyle w:val="PargrafodaLista"/>
+        <w:numPr>
+          <w:ilvl w:val="0"/>
+          <w:numId w:val="19"/>
+        </w:numPr>
+        <w:rPr>
+          <w:b/>
+          <w:bCs/>
+          <w:sz w:val="24"/>
+          <w:szCs w:val="24"/>
+        </w:rPr>
+      </w:pPr>
+      <w:r>
+        <w:rPr>
+          <w:sz w:val="24"/>
+          <w:szCs w:val="24"/>
+        </w:rPr>
+        <w:lastRenderedPageBreak/>
+        <w:t xml:space="preserve">Entre as propriedades não funcionais de um sistema de software podemos citar: responsividade, confiabilidade, disponibilidade, confiabilidade, usabilidade, </w:t>
+      </w:r>
+      <w:proofErr w:type="spellStart"/>
+      <w:r>
+        <w:rPr>
+          <w:sz w:val="24"/>
+          <w:szCs w:val="24"/>
+        </w:rPr>
+        <w:t>manutebilidade</w:t>
+      </w:r>
+      <w:proofErr w:type="spellEnd"/>
+      <w:r>
+        <w:rPr>
+          <w:sz w:val="24"/>
+          <w:szCs w:val="24"/>
+        </w:rPr>
+        <w:t xml:space="preserve"> e resiliência. De que maneira a arquitetura de um software interfere nessas propriedades?</w:t>
+      </w:r>
+    </w:p>
+    <w:p>
+      <w:pPr>
+        <w:rPr>
+          <w:b/>
+          <w:bCs/>
+          <w:sz w:val="24"/>
+          <w:szCs w:val="24"/>
+        </w:rPr>
+      </w:pPr>
+      <w:r>
+        <w:rPr>
+          <w:b/>
+          <w:bCs/>
+          <w:sz w:val="24"/>
+          <w:szCs w:val="24"/>
+        </w:rPr>
+        <w:t>Resposta:</w:t>
+      </w:r>
+      <w:r>
+        <w:rPr>
+          <w:b/>
+          <w:bCs/>
+          <w:sz w:val="24"/>
+          <w:szCs w:val="24"/>
+        </w:rPr>
+        <w:t xml:space="preserve"> </w:t>
+      </w:r>
+    </w:p>
+    <w:p>
+      <w:pPr>
+        <w:pStyle w:val="PargrafodaLista"/>
+        <w:numPr>
+          <w:ilvl w:val="0"/>
+          <w:numId w:val="20"/>
+        </w:numPr>
+        <w:rPr>
+          <w:rFonts w:ascii="Segoe UI" w:hAnsi="Segoe UI" w:cs="Segoe UI"/>
+          <w:color w:val="ECECEC"/>
+          <w:shd w:val="clear" w:color="auto" w:fill="212121"/>
+        </w:rPr>
+      </w:pPr>
+      <w:r>
+        <w:rPr>
+          <w:sz w:val="24"/>
+          <w:szCs w:val="24"/>
+        </w:rPr>
+        <w:t xml:space="preserve">Influencia a responsividade do sistema projetando componentes que respondam rapidamente às solicitações dos usuários. </w:t>
+      </w:r>
+    </w:p>
+    <w:p>
+      <w:pPr>
+        <w:pStyle w:val="PargrafodaLista"/>
+        <w:numPr>
+          <w:ilvl w:val="0"/>
+          <w:numId w:val="20"/>
+        </w:numPr>
+        <w:rPr>
+          <w:rFonts w:ascii="Segoe UI" w:hAnsi="Segoe UI" w:cs="Segoe UI"/>
+          <w:color w:val="ECECEC"/>
+          <w:shd w:val="clear" w:color="auto" w:fill="212121"/>
+        </w:rPr>
+      </w:pPr>
+      <w:r>
+        <w:rPr>
+          <w:sz w:val="24"/>
+          <w:szCs w:val="24"/>
+        </w:rPr>
+        <w:t xml:space="preserve">Impacta a confiabilidade e resiliência do sistema ao projetar componentes que são robustos e resistentes a falhas. </w:t>
+      </w:r>
+    </w:p>
+    <w:p>
+      <w:pPr>
+        <w:pStyle w:val="PargrafodaLista"/>
+        <w:numPr>
+          <w:ilvl w:val="0"/>
+          <w:numId w:val="20"/>
+        </w:numPr>
+        <w:rPr>
+          <w:rFonts w:ascii="Segoe UI" w:hAnsi="Segoe UI" w:cs="Segoe UI"/>
+          <w:color w:val="ECECEC"/>
+          <w:shd w:val="clear" w:color="auto" w:fill="212121"/>
+        </w:rPr>
+      </w:pPr>
+      <w:r>
+        <w:rPr>
+          <w:sz w:val="24"/>
+          <w:szCs w:val="24"/>
+        </w:rPr>
+        <w:t>Influencia a disponibilidade do sistema projetando para escalabilidade horizontal, redundância de servidores e recuperação de desastres.</w:t>
+      </w:r>
+    </w:p>
+    <w:p>
+      <w:pPr>
+        <w:pStyle w:val="PargrafodaLista"/>
+        <w:numPr>
+          <w:ilvl w:val="0"/>
+          <w:numId w:val="20"/>
+        </w:numPr>
+        <w:rPr>
+          <w:rFonts w:ascii="Segoe UI" w:hAnsi="Segoe UI" w:cs="Segoe UI"/>
+          <w:color w:val="ECECEC"/>
+          <w:shd w:val="clear" w:color="auto" w:fill="212121"/>
+        </w:rPr>
+      </w:pPr>
+      <w:r>
+        <w:rPr>
+          <w:sz w:val="24"/>
+          <w:szCs w:val="24"/>
+        </w:rPr>
+        <w:t xml:space="preserve">Influencia indiretamente a usabilidade ao garantir que o sistema seja fácil de entender, navegar e interagir. </w:t>
+      </w:r>
+    </w:p>
+    <w:p>
+      <w:pPr>
+        <w:pStyle w:val="PargrafodaLista"/>
+        <w:numPr>
+          <w:ilvl w:val="0"/>
+          <w:numId w:val="20"/>
+        </w:numPr>
+        <w:rPr>
+          <w:rFonts w:ascii="Segoe UI" w:hAnsi="Segoe UI" w:cs="Segoe UI"/>
+          <w:color w:val="ECECEC"/>
+          <w:shd w:val="clear" w:color="auto" w:fill="212121"/>
+        </w:rPr>
+      </w:pPr>
+      <w:r>
+        <w:rPr>
+          <w:sz w:val="24"/>
+          <w:szCs w:val="24"/>
+        </w:rPr>
+        <w:t>Impacta a manutenibilidade do sistema ao promover a modularidade, baixo acoplamento e alta coesão</w:t>
+      </w:r>
+    </w:p>
+    <w:p>
+      <w:pPr>
+        <w:rPr>
+          <w:rFonts w:ascii="Segoe UI" w:hAnsi="Segoe UI" w:cs="Segoe UI"/>
+          <w:color w:val="ECECEC"/>
+          <w:shd w:val="clear" w:color="auto" w:fill="212121"/>
+        </w:rPr>
+      </w:pPr>
+    </w:p>
+    <w:p>
+      <w:pPr>
+        <w:pStyle w:val="PargrafodaLista"/>
+        <w:numPr>
+          <w:ilvl w:val="0"/>
+          <w:numId w:val="19"/>
+        </w:numPr>
+        <w:rPr>
+          <w:b/>
+          <w:bCs/>
+          <w:sz w:val="24"/>
+          <w:szCs w:val="24"/>
+        </w:rPr>
+      </w:pPr>
+      <w:r>
+        <w:rPr>
+          <w:sz w:val="24"/>
+          <w:szCs w:val="24"/>
+        </w:rPr>
+        <w:t>A comunicação com serviços WEB pode ocorrer, principalmente, usando dois tipos de protocolos: protocolos SOAP e protocolos não SOAP. Explique as diferenças fundamentais entre eles e porque os protocolos “não SOAP” são a tendência atual.</w:t>
+      </w:r>
+    </w:p>
+    <w:p>
+      <w:pPr>
+        <w:rPr>
+          <w:sz w:val="24"/>
+          <w:szCs w:val="24"/>
+        </w:rPr>
+      </w:pPr>
+      <w:r>
+        <w:rPr>
+          <w:b/>
+          <w:bCs/>
+          <w:sz w:val="24"/>
+          <w:szCs w:val="24"/>
+        </w:rPr>
+        <w:t>Resposta:</w:t>
+      </w:r>
+      <w:r>
+        <w:rPr>
+          <w:sz w:val="24"/>
+          <w:szCs w:val="24"/>
+        </w:rPr>
+        <w:t xml:space="preserve"> Um código com protocolos SOAP resulta em um sistema extremamente seguro. O problema é que um sistema precisa ser seguro até o limite que não prejudica o usuário. Por exemplo, usuários que perdem muito tempo com diferentes maneiras de verificações podem se incomodar e não usar mais o sistema. Por este motivo, os protocolos “não SOAP” são a tendência atual.</w:t>
+      </w:r>
+    </w:p>
+    <w:p>
+      <w:pPr>
+        <w:rPr>
+          <w:sz w:val="24"/>
+          <w:szCs w:val="24"/>
+        </w:rPr>
+      </w:pPr>
+    </w:p>
+    <w:p>
+      <w:pPr>
+        <w:pStyle w:val="PargrafodaLista"/>
+        <w:numPr>
+          <w:ilvl w:val="0"/>
+          <w:numId w:val="19"/>
+        </w:numPr>
+        <w:rPr>
+          <w:b/>
+          <w:bCs/>
+          <w:sz w:val="24"/>
+          <w:szCs w:val="24"/>
+        </w:rPr>
+      </w:pPr>
+      <w:r>
+        <w:rPr>
+          <w:sz w:val="24"/>
+          <w:szCs w:val="24"/>
+        </w:rPr>
+        <w:t>Explique o que são padrão de projeto de injeção de dependência e o princípio da inversão de controle e qual a relação mais comum entre os dois</w:t>
+      </w:r>
+    </w:p>
+    <w:p>
+      <w:pPr>
+        <w:rPr>
+          <w:sz w:val="24"/>
+          <w:szCs w:val="24"/>
+        </w:rPr>
+      </w:pPr>
+      <w:r>
+        <w:rPr>
+          <w:b/>
+          <w:bCs/>
+          <w:sz w:val="24"/>
+          <w:szCs w:val="24"/>
+        </w:rPr>
+        <w:t>Resposta:</w:t>
+      </w:r>
+      <w:r>
+        <w:rPr>
+          <w:sz w:val="24"/>
+          <w:szCs w:val="24"/>
+        </w:rPr>
+        <w:t xml:space="preserve"> </w:t>
+      </w:r>
+      <w:r>
+        <w:rPr>
+          <w:sz w:val="24"/>
+          <w:szCs w:val="24"/>
+        </w:rPr>
+        <w:t xml:space="preserve">O </w:t>
+      </w:r>
+      <w:r>
+        <w:rPr>
+          <w:sz w:val="24"/>
+          <w:szCs w:val="24"/>
+        </w:rPr>
+        <w:t>princípio da inversão de controle estabelece que a criação e gerenciamento de objetos devem ser controlados externamente, enquanto a injeção de dependência é uma técnica para alcançar isso, permitindo que as dependências de um objeto sejam injetadas nele a partir de uma fonte externa. A injeção de dependência é uma forma de implementar a inversão de controle e é comumente usada em conjunto com o princípio da inversão de controle para criar sistemas modulares, flexíveis e testáveis.</w:t>
+      </w:r>
+    </w:p>
+    <w:p>
+      <w:pPr>
+        <w:rPr>
+          <w:sz w:val="24"/>
+          <w:szCs w:val="24"/>
+        </w:rPr>
+      </w:pPr>
+    </w:p>
+    <w:p>
+      <w:pPr>
+        <w:rPr>
+          <w:sz w:val="24"/>
+          <w:szCs w:val="24"/>
+        </w:rPr>
+      </w:pPr>
+    </w:p>
+    <w:p>
+      <w:pPr>
+        <w:rPr>
+          <w:sz w:val="24"/>
+          <w:szCs w:val="24"/>
+        </w:rPr>
+      </w:pPr>
+      <w:r>
+        <w:rPr>
+          <w:sz w:val="24"/>
+          <w:szCs w:val="24"/>
+        </w:rPr>
+        <w:lastRenderedPageBreak/>
+        <w:t xml:space="preserve"> </w:t>
+      </w:r>
+    </w:p>
+    <w:p>
+      <w:pPr>
+        <w:pStyle w:val="PargrafodaLista"/>
+        <w:numPr>
+          <w:ilvl w:val="0"/>
+          <w:numId w:val="19"/>
+        </w:numPr>
+        <w:rPr>
+          <w:b/>
+          <w:bCs/>
+          <w:sz w:val="24"/>
+          <w:szCs w:val="24"/>
+        </w:rPr>
+      </w:pPr>
+      <w:r>
+        <w:rPr>
+          <w:sz w:val="24"/>
+          <w:szCs w:val="24"/>
+        </w:rPr>
+        <w:t xml:space="preserve">Explique as semelhanças e diferenças entre o padrão arquitetural camadas e o DDD (Domain </w:t>
+      </w:r>
+      <w:proofErr w:type="spellStart"/>
+      <w:r>
+        <w:rPr>
+          <w:sz w:val="24"/>
+          <w:szCs w:val="24"/>
+        </w:rPr>
+        <w:t>Driven</w:t>
+      </w:r>
+      <w:proofErr w:type="spellEnd"/>
+      <w:r>
+        <w:rPr>
+          <w:sz w:val="24"/>
+          <w:szCs w:val="24"/>
+        </w:rPr>
+        <w:t xml:space="preserve"> Design).</w:t>
+      </w:r>
+    </w:p>
+    <w:p>
+      <w:pPr>
+        <w:rPr>
+          <w:sz w:val="24"/>
+          <w:szCs w:val="24"/>
+        </w:rPr>
+      </w:pPr>
+      <w:r>
+        <w:rPr>
+          <w:b/>
+          <w:bCs/>
           <w:sz w:val="24"/>
           <w:szCs w:val="24"/>
         </w:rPr>
@@ -2643,19 +3017,18 @@
           <w:sz w:val="24"/>
           <w:szCs w:val="24"/>
         </w:rPr>
-        <w:t>A</w:t>
-      </w:r>
-      <w:r>
-        <w:rPr>
-          <w:sz w:val="24"/>
-          <w:szCs w:val="24"/>
-        </w:rPr>
-        <w:t xml:space="preserve"> arquitetura de um sistema agrega valor aos stakeholders fornecendo uma base sólida para o desenvolvimento, operação e evolução do sistema, alinhada com os objetivos e necessidades do negócio.</w:t>
-      </w:r>
-    </w:p>
-    <w:p>
-      <w:pPr>
-        <w:pStyle w:val="PargrafodaLista"/>
+        <w:t>E</w:t>
+      </w:r>
+      <w:r>
+        <w:rPr>
+          <w:sz w:val="24"/>
+          <w:szCs w:val="24"/>
+        </w:rPr>
+        <w:t>nquanto o padrão arquitetural em camadas foca na separação das diferentes camadas de abstração do sistema, o DDD concentra-se na modelagem do domínio do problema e na criação de um modelo de domínio rico e semântico. Ambos têm suas próprias vantagens e são adequados para diferentes contextos e requisitos de negócios.</w:t>
+      </w:r>
+    </w:p>
+    <w:p>
+      <w:pPr>
         <w:rPr>
           <w:b/>
           <w:bCs/>
@@ -2683,7 +3056,45 @@
           <w:sz w:val="24"/>
           <w:szCs w:val="24"/>
         </w:rPr>
-        <w:t xml:space="preserve">Entre as propriedades não funcionais de um sistema de software podemos citar: responsividade, confiabilidade, disponibilidade, confiabilidade, usabilidade, </w:t>
+        <w:t xml:space="preserve">Os </w:t>
+      </w:r>
+      <w:r>
+        <w:rPr>
+          <w:sz w:val="24"/>
+          <w:szCs w:val="24"/>
+        </w:rPr>
+        <w:t>“Princípios SOLID” definidos por Robert Martin tem como principal objetivo desenvolver softwares mais fáceis de se manter. Explique o que vem a ser o princípio da responsabilidade única (SRP) e de que maneira ele contribui com este objetivo</w:t>
+      </w:r>
+    </w:p>
+    <w:p>
+      <w:pPr>
+        <w:rPr>
+          <w:sz w:val="24"/>
+          <w:szCs w:val="24"/>
+        </w:rPr>
+      </w:pPr>
+      <w:r>
+        <w:rPr>
+          <w:b/>
+          <w:bCs/>
+          <w:sz w:val="24"/>
+          <w:szCs w:val="24"/>
+        </w:rPr>
+        <w:t>Reposta:</w:t>
+      </w:r>
+      <w:r>
+        <w:rPr>
+          <w:sz w:val="24"/>
+          <w:szCs w:val="24"/>
+        </w:rPr>
+        <w:t xml:space="preserve"> </w:t>
+      </w:r>
+      <w:r>
+        <w:rPr>
+          <w:sz w:val="24"/>
+          <w:szCs w:val="24"/>
+        </w:rPr>
+        <w:t xml:space="preserve">O SRP é definido por um componente ser responsável de uma funcionalidade e apenas desta funcionalidade. Ele contribui com a </w:t>
       </w:r>
       <w:proofErr w:type="spellStart"/>
       <w:r>
@@ -2691,6 +3102,325 @@
           <w:sz w:val="24"/>
           <w:szCs w:val="24"/>
         </w:rPr>
+        <w:t>manutenabilidade</w:t>
+      </w:r>
+      <w:proofErr w:type="spellEnd"/>
+      <w:r>
+        <w:rPr>
+          <w:sz w:val="24"/>
+          <w:szCs w:val="24"/>
+        </w:rPr>
+        <w:t xml:space="preserve"> do código, deixando mais claro no sistema o que cada componente é responsável.</w:t>
+      </w:r>
+    </w:p>
+    <w:p>
+      <w:pPr>
+        <w:rPr>
+          <w:sz w:val="24"/>
+          <w:szCs w:val="24"/>
+        </w:rPr>
+      </w:pPr>
+    </w:p>
+    <w:p>
+      <w:pPr>
+        <w:pStyle w:val="PargrafodaLista"/>
+        <w:numPr>
+          <w:ilvl w:val="0"/>
+          <w:numId w:val="19"/>
+        </w:numPr>
+        <w:rPr>
+          <w:b/>
+          <w:bCs/>
+          <w:sz w:val="24"/>
+          <w:szCs w:val="24"/>
+        </w:rPr>
+      </w:pPr>
+      <w:r>
+        <w:rPr>
+          <w:sz w:val="24"/>
+          <w:szCs w:val="24"/>
+        </w:rPr>
+        <w:t>Quais frases abaixo correspondem a características da Engenharia de Software Baseada em Produto?</w:t>
+      </w:r>
+    </w:p>
+    <w:p>
+      <w:pPr>
+        <w:pStyle w:val="PargrafodaLista"/>
+        <w:numPr>
+          <w:ilvl w:val="0"/>
+          <w:numId w:val="21"/>
+        </w:numPr>
+        <w:rPr>
+          <w:b/>
+          <w:bCs/>
+          <w:sz w:val="24"/>
+          <w:szCs w:val="24"/>
+        </w:rPr>
+      </w:pPr>
+      <w:r>
+        <w:rPr>
+          <w:sz w:val="24"/>
+          <w:szCs w:val="24"/>
+        </w:rPr>
+        <w:t>O ponto de partida é um conjunto de requisitos definido pelo cliente.</w:t>
+      </w:r>
+    </w:p>
+    <w:p>
+      <w:pPr>
+        <w:pStyle w:val="PargrafodaLista"/>
+        <w:numPr>
+          <w:ilvl w:val="0"/>
+          <w:numId w:val="21"/>
+        </w:numPr>
+        <w:rPr>
+          <w:b/>
+          <w:bCs/>
+          <w:sz w:val="24"/>
+          <w:szCs w:val="24"/>
+        </w:rPr>
+      </w:pPr>
+      <w:r>
+        <w:rPr>
+          <w:sz w:val="24"/>
+          <w:szCs w:val="24"/>
+        </w:rPr>
+        <w:t>A empresa que identifica a oportunidade projeto e implementa um conjunto de funcionalidades que concretizem a oportunidade de maneira que seja útil para os clientes.</w:t>
+      </w:r>
+    </w:p>
+    <w:p>
+      <w:pPr>
+        <w:pStyle w:val="PargrafodaLista"/>
+        <w:numPr>
+          <w:ilvl w:val="0"/>
+          <w:numId w:val="21"/>
+        </w:numPr>
+        <w:rPr>
+          <w:b/>
+          <w:bCs/>
+          <w:sz w:val="24"/>
+          <w:szCs w:val="24"/>
+        </w:rPr>
+      </w:pPr>
+      <w:r>
+        <w:rPr>
+          <w:sz w:val="24"/>
+          <w:szCs w:val="24"/>
+        </w:rPr>
+        <w:t>O cliente pode alterar os requisitos a qualquer tempo em resposta a alterações no negócio. A empresa de desenvolvimento deve alterar o software para refletir essas mudanças a partir de alterações no contrato e nos custos.</w:t>
+      </w:r>
+    </w:p>
+    <w:p>
+      <w:pPr>
+        <w:pStyle w:val="PargrafodaLista"/>
+        <w:numPr>
+          <w:ilvl w:val="0"/>
+          <w:numId w:val="21"/>
+        </w:numPr>
+        <w:rPr>
+          <w:b/>
+          <w:bCs/>
+          <w:sz w:val="24"/>
+          <w:szCs w:val="24"/>
+        </w:rPr>
+      </w:pPr>
+      <w:r>
+        <w:rPr>
+          <w:sz w:val="24"/>
+          <w:szCs w:val="24"/>
+        </w:rPr>
+        <w:t>O ponto de partida para o desenvolvimento do produto é uma oportunidade de negócio identificada por uma empresa ou por indivíduos</w:t>
+      </w:r>
+    </w:p>
+    <w:p>
+      <w:pPr>
+        <w:pStyle w:val="PargrafodaLista"/>
+        <w:numPr>
+          <w:ilvl w:val="0"/>
+          <w:numId w:val="21"/>
+        </w:numPr>
+        <w:rPr>
+          <w:b/>
+          <w:bCs/>
+          <w:sz w:val="24"/>
+          <w:szCs w:val="24"/>
+        </w:rPr>
+      </w:pPr>
+      <w:r>
+        <w:rPr>
+          <w:sz w:val="24"/>
+          <w:szCs w:val="24"/>
+        </w:rPr>
+        <w:t>É mais adequada para produtos genéricos, ou seja, aqueles que podem facilmente ser usados por diferentes pessoas e/ou empresas para resolver problemas comuns</w:t>
+      </w:r>
+    </w:p>
+    <w:p>
+      <w:pPr>
+        <w:rPr>
+          <w:sz w:val="24"/>
+          <w:szCs w:val="24"/>
+        </w:rPr>
+      </w:pPr>
+      <w:r>
+        <w:rPr>
+          <w:b/>
+          <w:bCs/>
+          <w:sz w:val="24"/>
+          <w:szCs w:val="24"/>
+        </w:rPr>
+        <w:t xml:space="preserve">VERDADEIRAS: </w:t>
+      </w:r>
+      <w:r>
+        <w:rPr>
+          <w:sz w:val="24"/>
+          <w:szCs w:val="24"/>
+        </w:rPr>
+        <w:t>II, IV E V</w:t>
+      </w:r>
+    </w:p>
+    <w:p>
+      <w:pPr>
+        <w:rPr>
+          <w:sz w:val="24"/>
+          <w:szCs w:val="24"/>
+        </w:rPr>
+      </w:pPr>
+    </w:p>
+    <w:p>
+      <w:pPr>
+        <w:rPr>
+          <w:sz w:val="24"/>
+          <w:szCs w:val="24"/>
+        </w:rPr>
+      </w:pPr>
+    </w:p>
+    <w:p>
+      <w:pPr>
+        <w:pStyle w:val="PargrafodaLista"/>
+        <w:numPr>
+          <w:ilvl w:val="0"/>
+          <w:numId w:val="19"/>
+        </w:numPr>
+        <w:rPr>
+          <w:b/>
+          <w:bCs/>
+          <w:sz w:val="24"/>
+          <w:szCs w:val="24"/>
+        </w:rPr>
+      </w:pPr>
+      <w:r>
+        <w:rPr>
+          <w:sz w:val="24"/>
+          <w:szCs w:val="24"/>
+        </w:rPr>
+        <w:lastRenderedPageBreak/>
+        <w:t>Um sistema pode ser organizado como um conjunto de componentes arquiteturais, onde cada componente provê um subconjunto da funcionalidade total do sistema. Considerando este contexto, indique a alternativa correta:</w:t>
+      </w:r>
+    </w:p>
+    <w:p>
+      <w:pPr>
+        <w:pStyle w:val="PargrafodaLista"/>
+        <w:numPr>
+          <w:ilvl w:val="0"/>
+          <w:numId w:val="22"/>
+        </w:numPr>
+        <w:rPr>
+          <w:sz w:val="24"/>
+          <w:szCs w:val="24"/>
+        </w:rPr>
+      </w:pPr>
+      <w:r>
+        <w:rPr>
+          <w:sz w:val="24"/>
+          <w:szCs w:val="24"/>
+        </w:rPr>
+        <w:t>Abstração em projeto de software significa focar nos detalhes</w:t>
+      </w:r>
+    </w:p>
+    <w:p>
+      <w:pPr>
+        <w:pStyle w:val="PargrafodaLista"/>
+        <w:numPr>
+          <w:ilvl w:val="0"/>
+          <w:numId w:val="22"/>
+        </w:numPr>
+        <w:rPr>
+          <w:sz w:val="24"/>
+          <w:szCs w:val="24"/>
+        </w:rPr>
+      </w:pPr>
+      <w:r>
+        <w:rPr>
+          <w:sz w:val="24"/>
+          <w:szCs w:val="24"/>
+        </w:rPr>
+        <w:t>Modelos de camada normalmente são usados para facilitar a comunicação entre componentes.</w:t>
+      </w:r>
+    </w:p>
+    <w:p>
+      <w:pPr>
+        <w:pStyle w:val="PargrafodaLista"/>
+        <w:numPr>
+          <w:ilvl w:val="0"/>
+          <w:numId w:val="22"/>
+        </w:numPr>
+        <w:rPr>
+          <w:sz w:val="24"/>
+          <w:szCs w:val="24"/>
+        </w:rPr>
+      </w:pPr>
+      <w:r>
+        <w:rPr>
+          <w:sz w:val="24"/>
+          <w:szCs w:val="24"/>
+        </w:rPr>
+        <w:t>A complexidade de uma arquitetura vem da quantidade e da natureza dos relacionamentos entre os componentes.</w:t>
+      </w:r>
+    </w:p>
+    <w:p>
+      <w:pPr>
+        <w:pStyle w:val="PargrafodaLista"/>
+        <w:numPr>
+          <w:ilvl w:val="0"/>
+          <w:numId w:val="22"/>
+        </w:numPr>
+        <w:rPr>
+          <w:sz w:val="24"/>
+          <w:szCs w:val="24"/>
+        </w:rPr>
+      </w:pPr>
+      <w:r>
+        <w:rPr>
+          <w:sz w:val="24"/>
+          <w:szCs w:val="24"/>
+        </w:rPr>
+        <w:t>É sempre preferível usar dados compartilhados em detrimento de dados locais.</w:t>
+      </w:r>
+    </w:p>
+    <w:p>
+      <w:pPr>
+        <w:pStyle w:val="PargrafodaLista"/>
+        <w:numPr>
+          <w:ilvl w:val="0"/>
+          <w:numId w:val="22"/>
+        </w:numPr>
+        <w:rPr>
+          <w:sz w:val="24"/>
+          <w:szCs w:val="24"/>
+        </w:rPr>
+      </w:pPr>
+      <w:r>
+        <w:rPr>
+          <w:sz w:val="24"/>
+          <w:szCs w:val="24"/>
+        </w:rPr>
+        <w:t xml:space="preserve">As interfaces entre camadas de uma arquitetura em camadas devem ser extremamente flexíveis de maneira a facilitar a </w:t>
+      </w:r>
+      <w:proofErr w:type="spellStart"/>
+      <w:r>
+        <w:rPr>
+          <w:sz w:val="24"/>
+          <w:szCs w:val="24"/>
+        </w:rPr>
         <w:t>manutebilidade</w:t>
       </w:r>
       <w:proofErr w:type="spellEnd"/>
@@ -2699,33 +3429,43 @@
           <w:sz w:val="24"/>
           <w:szCs w:val="24"/>
         </w:rPr>
-        <w:t xml:space="preserve"> e resiliência. De que maneira a arquitetura de um software interfere nessas propriedades?</w:t>
-      </w:r>
-    </w:p>
-    <w:p>
-      <w:pPr>
-        <w:rPr>
-          <w:sz w:val="24"/>
-          <w:szCs w:val="24"/>
-        </w:rPr>
-      </w:pPr>
-      <w:r>
-        <w:rPr>
-          <w:sz w:val="24"/>
-          <w:szCs w:val="24"/>
-        </w:rPr>
-        <w:t>Resposta: Uma arquitetura feita corretamente deixa um código sem espaço para erros. Sabendo o que cada componente faz e como executa deixa o código confiável, mutável e usável</w:t>
-      </w:r>
-      <w:r>
-        <w:rPr>
-          <w:sz w:val="24"/>
-          <w:szCs w:val="24"/>
-        </w:rPr>
         <w:t>.</w:t>
       </w:r>
     </w:p>
     <w:p>
       <w:pPr>
+        <w:rPr>
+          <w:sz w:val="24"/>
+          <w:szCs w:val="24"/>
+        </w:rPr>
+      </w:pPr>
+      <w:r>
+        <w:rPr>
+          <w:b/>
+          <w:bCs/>
+          <w:sz w:val="24"/>
+          <w:szCs w:val="24"/>
+        </w:rPr>
+        <w:t xml:space="preserve">Resposta: </w:t>
+      </w:r>
+      <w:r>
+        <w:rPr>
+          <w:sz w:val="24"/>
+          <w:szCs w:val="24"/>
+        </w:rPr>
+        <w:t>III</w:t>
+      </w:r>
+    </w:p>
+    <w:p>
+      <w:pPr>
+        <w:rPr>
+          <w:sz w:val="24"/>
+          <w:szCs w:val="24"/>
+        </w:rPr>
+      </w:pPr>
+    </w:p>
+    <w:p>
+      <w:pPr>
         <w:pStyle w:val="PargrafodaLista"/>
         <w:numPr>
           <w:ilvl w:val="0"/>
@@ -2743,23 +3483,247 @@
           <w:sz w:val="24"/>
           <w:szCs w:val="24"/>
         </w:rPr>
-        <w:t>A comunicação com serviços WEB pode ocorrer, principalmente, usando dois tipos de protocolos: protocolos SOAP e protocolos não SOAP. Explique as diferenças fundamentais entre eles e porque os protocolos “não SOAP” são a tendência atual.</w:t>
-      </w:r>
-    </w:p>
-    <w:p>
-      <w:pPr>
-        <w:rPr>
-          <w:sz w:val="24"/>
-          <w:szCs w:val="24"/>
-        </w:rPr>
-      </w:pPr>
-      <w:r>
-        <w:rPr>
-          <w:sz w:val="24"/>
-          <w:szCs w:val="24"/>
-        </w:rPr>
-        <w:t>Resposta: Um código com protocolos SOAP resulta em um sistema extremamente seguro. O problema é que um sistema precisa ser seguro até o limite que não prejudica o usuário. Por exemplo, usuários que perdem muito tempo com diferentes maneiras de verificações podem se incomodar e não usar mais o sistema. Por este motivo, os protocolos “não SOAP” são a tendência atual.</w:t>
-      </w:r>
+        <w:t xml:space="preserve">Imagine um sistema que faz a análise de pedidos que são enviados na forma de um texto escrito em português. O sistema deve identificar os produtos e as quantidades que estão sendo solicitados. O processo </w:t>
+      </w:r>
+      <w:r>
+        <w:rPr>
+          <w:sz w:val="24"/>
+          <w:szCs w:val="24"/>
+        </w:rPr>
+        <w:t>de reconhecimento foi dividido em 3 etapas que devem ser executadas em sequência: análise sintática, identificação dos produtos e quantidades, emissão do pedido. Considerando este sistema, qual dos padrões arquiteturais listados abaixo é o mais adequado?</w:t>
+      </w:r>
+    </w:p>
+    <w:p>
+      <w:pPr>
+        <w:pStyle w:val="PargrafodaLista"/>
+        <w:numPr>
+          <w:ilvl w:val="0"/>
+          <w:numId w:val="23"/>
+        </w:numPr>
+        <w:rPr>
+          <w:b/>
+          <w:bCs/>
+          <w:sz w:val="24"/>
+          <w:szCs w:val="24"/>
+        </w:rPr>
+      </w:pPr>
+      <w:r>
+        <w:rPr>
+          <w:sz w:val="24"/>
+          <w:szCs w:val="24"/>
+        </w:rPr>
+        <w:t>Broker</w:t>
+      </w:r>
+    </w:p>
+    <w:p>
+      <w:pPr>
+        <w:pStyle w:val="PargrafodaLista"/>
+        <w:numPr>
+          <w:ilvl w:val="0"/>
+          <w:numId w:val="23"/>
+        </w:numPr>
+        <w:rPr>
+          <w:b/>
+          <w:bCs/>
+          <w:sz w:val="24"/>
+          <w:szCs w:val="24"/>
+        </w:rPr>
+      </w:pPr>
+      <w:r>
+        <w:rPr>
+          <w:sz w:val="24"/>
+          <w:szCs w:val="24"/>
+        </w:rPr>
+        <w:t>Camadas</w:t>
+      </w:r>
+    </w:p>
+    <w:p>
+      <w:pPr>
+        <w:pStyle w:val="PargrafodaLista"/>
+        <w:numPr>
+          <w:ilvl w:val="0"/>
+          <w:numId w:val="23"/>
+        </w:numPr>
+        <w:rPr>
+          <w:b/>
+          <w:bCs/>
+          <w:sz w:val="24"/>
+          <w:szCs w:val="24"/>
+        </w:rPr>
+      </w:pPr>
+      <w:proofErr w:type="spellStart"/>
+      <w:r>
+        <w:rPr>
+          <w:sz w:val="24"/>
+          <w:szCs w:val="24"/>
+        </w:rPr>
+        <w:t>Pipes</w:t>
+      </w:r>
+      <w:proofErr w:type="spellEnd"/>
+      <w:r>
+        <w:rPr>
+          <w:sz w:val="24"/>
+          <w:szCs w:val="24"/>
+        </w:rPr>
+        <w:t xml:space="preserve"> </w:t>
+      </w:r>
+      <w:proofErr w:type="spellStart"/>
+      <w:r>
+        <w:rPr>
+          <w:sz w:val="24"/>
+          <w:szCs w:val="24"/>
+        </w:rPr>
+        <w:t>and</w:t>
+      </w:r>
+      <w:proofErr w:type="spellEnd"/>
+      <w:r>
+        <w:rPr>
+          <w:sz w:val="24"/>
+          <w:szCs w:val="24"/>
+        </w:rPr>
+        <w:t xml:space="preserve"> </w:t>
+      </w:r>
+      <w:proofErr w:type="spellStart"/>
+      <w:r>
+        <w:rPr>
+          <w:sz w:val="24"/>
+          <w:szCs w:val="24"/>
+        </w:rPr>
+        <w:t>Filters</w:t>
+      </w:r>
+      <w:proofErr w:type="spellEnd"/>
+    </w:p>
+    <w:p>
+      <w:pPr>
+        <w:pStyle w:val="PargrafodaLista"/>
+        <w:numPr>
+          <w:ilvl w:val="0"/>
+          <w:numId w:val="23"/>
+        </w:numPr>
+        <w:rPr>
+          <w:b/>
+          <w:bCs/>
+          <w:sz w:val="24"/>
+          <w:szCs w:val="24"/>
+        </w:rPr>
+      </w:pPr>
+      <w:r>
+        <w:rPr>
+          <w:sz w:val="24"/>
+          <w:szCs w:val="24"/>
+        </w:rPr>
+        <w:t>MVC</w:t>
+      </w:r>
+    </w:p>
+    <w:p>
+      <w:pPr>
+        <w:pStyle w:val="PargrafodaLista"/>
+        <w:numPr>
+          <w:ilvl w:val="0"/>
+          <w:numId w:val="23"/>
+        </w:numPr>
+        <w:rPr>
+          <w:b/>
+          <w:bCs/>
+          <w:sz w:val="24"/>
+          <w:szCs w:val="24"/>
+        </w:rPr>
+      </w:pPr>
+      <w:r>
+        <w:rPr>
+          <w:sz w:val="24"/>
+          <w:szCs w:val="24"/>
+        </w:rPr>
+        <w:t>Baseada em componentes</w:t>
+      </w:r>
+    </w:p>
+    <w:p>
+      <w:pPr>
+        <w:rPr>
+          <w:sz w:val="24"/>
+          <w:szCs w:val="24"/>
+        </w:rPr>
+      </w:pPr>
+      <w:r>
+        <w:rPr>
+          <w:b/>
+          <w:bCs/>
+          <w:sz w:val="24"/>
+          <w:szCs w:val="24"/>
+        </w:rPr>
+        <w:t xml:space="preserve">Resposta: </w:t>
+      </w:r>
+      <w:r>
+        <w:rPr>
+          <w:sz w:val="24"/>
+          <w:szCs w:val="24"/>
+        </w:rPr>
+        <w:t xml:space="preserve"> III</w:t>
+      </w:r>
+    </w:p>
+    <w:p>
+      <w:pPr>
+        <w:rPr>
+          <w:sz w:val="24"/>
+          <w:szCs w:val="24"/>
+        </w:rPr>
+      </w:pPr>
+    </w:p>
+    <w:p>
+      <w:pPr>
+        <w:rPr>
+          <w:sz w:val="24"/>
+          <w:szCs w:val="24"/>
+        </w:rPr>
+      </w:pPr>
+    </w:p>
+    <w:p>
+      <w:pPr>
+        <w:rPr>
+          <w:sz w:val="24"/>
+          <w:szCs w:val="24"/>
+        </w:rPr>
+      </w:pPr>
+    </w:p>
+    <w:p>
+      <w:pPr>
+        <w:rPr>
+          <w:sz w:val="24"/>
+          <w:szCs w:val="24"/>
+        </w:rPr>
+      </w:pPr>
+    </w:p>
+    <w:p>
+      <w:pPr>
+        <w:rPr>
+          <w:sz w:val="24"/>
+          <w:szCs w:val="24"/>
+        </w:rPr>
+      </w:pPr>
+    </w:p>
+    <w:p>
+      <w:pPr>
+        <w:rPr>
+          <w:sz w:val="24"/>
+          <w:szCs w:val="24"/>
+        </w:rPr>
+      </w:pPr>
+    </w:p>
+    <w:p>
+      <w:pPr>
+        <w:rPr>
+          <w:sz w:val="24"/>
+          <w:szCs w:val="24"/>
+        </w:rPr>
+      </w:pPr>
+    </w:p>
+    <w:p>
+      <w:pPr>
+        <w:rPr>
+          <w:sz w:val="24"/>
+          <w:szCs w:val="24"/>
+        </w:rPr>
+      </w:pPr>
     </w:p>
     <w:p>
       <w:pPr>
@@ -2780,130 +3744,122 @@
           <w:sz w:val="24"/>
           <w:szCs w:val="24"/>
         </w:rPr>
-        <w:t>Explique o que são padrão de projeto de injeção de dependência e o princípio da inversão de controle e qual a relação mais comum entre os dois</w:t>
-      </w:r>
-    </w:p>
-    <w:p>
-      <w:pPr>
-        <w:rPr>
-          <w:sz w:val="24"/>
-          <w:szCs w:val="24"/>
-        </w:rPr>
-      </w:pPr>
-      <w:r>
-        <w:rPr>
-          <w:sz w:val="24"/>
-          <w:szCs w:val="24"/>
-        </w:rPr>
-        <w:t xml:space="preserve">Resposta: O princípio da inversão de controle é um código que o framework, biblioteca ou outra ferramenta faça a aplicação inicial do código para o programador e a inversão de dependência é a criação de dependências para não deixar um componente responsável por tudo. A relação mais comum destes dois </w:t>
-      </w:r>
-    </w:p>
-    <w:p>
-      <w:pPr>
-        <w:pStyle w:val="PargrafodaLista"/>
-        <w:numPr>
-          <w:ilvl w:val="0"/>
-          <w:numId w:val="19"/>
-        </w:numPr>
-        <w:rPr>
-          <w:b/>
-          <w:bCs/>
-          <w:sz w:val="24"/>
-          <w:szCs w:val="24"/>
-        </w:rPr>
-      </w:pPr>
-      <w:r>
-        <w:rPr>
-          <w:sz w:val="24"/>
-          <w:szCs w:val="24"/>
-        </w:rPr>
-        <w:t xml:space="preserve">Explique as semelhanças e diferenças entre o padrão arquitetural camadas e o DDD (Domain </w:t>
-      </w:r>
-      <w:proofErr w:type="spellStart"/>
-      <w:r>
-        <w:rPr>
-          <w:sz w:val="24"/>
-          <w:szCs w:val="24"/>
-        </w:rPr>
-        <w:t>Driven</w:t>
-      </w:r>
-      <w:proofErr w:type="spellEnd"/>
-      <w:r>
-        <w:rPr>
-          <w:sz w:val="24"/>
-          <w:szCs w:val="24"/>
-        </w:rPr>
-        <w:t xml:space="preserve"> Design).</w:t>
-      </w:r>
-    </w:p>
-    <w:p>
-      <w:pPr>
-        <w:rPr>
-          <w:b/>
-          <w:bCs/>
-          <w:sz w:val="24"/>
-          <w:szCs w:val="24"/>
-        </w:rPr>
-      </w:pPr>
-    </w:p>
-    <w:p>
-      <w:pPr>
-        <w:pStyle w:val="PargrafodaLista"/>
-        <w:numPr>
-          <w:ilvl w:val="0"/>
-          <w:numId w:val="19"/>
-        </w:numPr>
-        <w:rPr>
-          <w:b/>
-          <w:bCs/>
-          <w:sz w:val="24"/>
-          <w:szCs w:val="24"/>
-        </w:rPr>
-      </w:pPr>
-      <w:r>
-        <w:rPr>
-          <w:sz w:val="24"/>
-          <w:szCs w:val="24"/>
-        </w:rPr>
-        <w:t xml:space="preserve">Os </w:t>
-      </w:r>
-      <w:r>
-        <w:rPr>
-          <w:sz w:val="24"/>
-          <w:szCs w:val="24"/>
-        </w:rPr>
-        <w:t>“Princípios SOLID” definidos por Robert Martin tem como principal objetivo desenvolver softwares mais fáceis de se manter. Explique o que vem a ser o princípio da responsabilidade única (SRP) e de que maneira ele contribui com este objetivo</w:t>
-      </w:r>
-    </w:p>
-    <w:p>
-      <w:pPr>
-        <w:rPr>
-          <w:sz w:val="24"/>
-          <w:szCs w:val="24"/>
-        </w:rPr>
-      </w:pPr>
-      <w:r>
-        <w:rPr>
-          <w:sz w:val="24"/>
-          <w:szCs w:val="24"/>
-        </w:rPr>
-        <w:t xml:space="preserve">O SRP é definido por um componente ser responsável de uma funcionalidade e apenas desta funcionalidade. Ele contribui com a </w:t>
-      </w:r>
-      <w:proofErr w:type="spellStart"/>
-      <w:r>
-        <w:rPr>
-          <w:sz w:val="24"/>
-          <w:szCs w:val="24"/>
-        </w:rPr>
-        <w:t>manutenabilidade</w:t>
-      </w:r>
-      <w:proofErr w:type="spellEnd"/>
-      <w:r>
-        <w:rPr>
-          <w:sz w:val="24"/>
-          <w:szCs w:val="24"/>
-        </w:rPr>
-        <w:t xml:space="preserve"> do código, deixando mais claro no sistema o que cada componente é responsável.</w:t>
+        <w:lastRenderedPageBreak/>
+        <w:t>Qual das afirmativas que seguem se tornam verdadeiras após a aplicação do padrão de injeção de dependência na classe Java listada abaixo?</w:t>
+      </w:r>
+    </w:p>
+    <w:p>
+      <w:pPr>
+        <w:pStyle w:val="PargrafodaLista"/>
+        <w:numPr>
+          <w:ilvl w:val="0"/>
+          <w:numId w:val="24"/>
+        </w:numPr>
+        <w:rPr>
+          <w:b/>
+          <w:bCs/>
+          <w:sz w:val="24"/>
+          <w:szCs w:val="24"/>
+        </w:rPr>
+      </w:pPr>
+      <w:r>
+        <w:rPr>
+          <w:sz w:val="24"/>
+          <w:szCs w:val="24"/>
+        </w:rPr>
+        <w:t>A manutenção do código fica .... que futuras alterações nos métodos construtores de Misturador, Geladeira e Termostato deixam de impactar Sorveteira.</w:t>
+      </w:r>
+    </w:p>
+    <w:p>
+      <w:pPr>
+        <w:pStyle w:val="PargrafodaLista"/>
+        <w:numPr>
+          <w:ilvl w:val="0"/>
+          <w:numId w:val="24"/>
+        </w:numPr>
+        <w:rPr>
+          <w:b/>
+          <w:bCs/>
+          <w:sz w:val="24"/>
+          <w:szCs w:val="24"/>
+        </w:rPr>
+      </w:pPr>
+      <w:r>
+        <w:rPr>
+          <w:sz w:val="24"/>
+          <w:szCs w:val="24"/>
+        </w:rPr>
+        <w:t>Embora o código fique mais “Limpo”, torna-se obrigatório o uso de um framework de inversão de controle para gerenciar as injeções de dependência.</w:t>
+      </w:r>
+    </w:p>
+    <w:p>
+      <w:pPr>
+        <w:pStyle w:val="PargrafodaLista"/>
+        <w:numPr>
+          <w:ilvl w:val="0"/>
+          <w:numId w:val="24"/>
+        </w:numPr>
+        <w:rPr>
+          <w:b/>
+          <w:bCs/>
+          <w:sz w:val="24"/>
+          <w:szCs w:val="24"/>
+        </w:rPr>
+      </w:pPr>
+      <w:r>
+        <w:rPr>
+          <w:sz w:val="24"/>
+          <w:szCs w:val="24"/>
+        </w:rPr>
+        <w:t>Ainda que o número de parâmetros do método construtor cresça, o teste unitário fica simplificado porque facilita o uso de dubles</w:t>
+      </w:r>
+    </w:p>
+    <w:p>
+      <w:pPr>
+        <w:rPr>
+          <w:sz w:val="24"/>
+          <w:szCs w:val="24"/>
+        </w:rPr>
+      </w:pPr>
+      <w:r>
+        <w:rPr>
+          <w:sz w:val="24"/>
+          <w:szCs w:val="24"/>
+        </w:rPr>
+        <w:t>*imagem de um código que faz um construtor instanciando misturador geladeira e termostato*</w:t>
+      </w:r>
+    </w:p>
+    <w:p>
+      <w:pPr>
+        <w:rPr>
+          <w:sz w:val="24"/>
+          <w:szCs w:val="24"/>
+        </w:rPr>
+      </w:pPr>
+      <w:r>
+        <w:rPr>
+          <w:b/>
+          <w:bCs/>
+          <w:sz w:val="24"/>
+          <w:szCs w:val="24"/>
+        </w:rPr>
+        <w:t>Reposta:</w:t>
+      </w:r>
+      <w:r>
+        <w:rPr>
+          <w:b/>
+          <w:bCs/>
+          <w:sz w:val="24"/>
+          <w:szCs w:val="24"/>
+        </w:rPr>
+        <w:t xml:space="preserve"> </w:t>
+      </w:r>
+      <w:r>
+        <w:rPr>
+          <w:sz w:val="24"/>
+          <w:szCs w:val="24"/>
+        </w:rPr>
+        <w:t>I e III.</w:t>
       </w:r>
     </w:p>
     <w:sectPr>
@@ -2917,8 +3873,301 @@
 </file>
 
 <file path=word/numbering.xml><?xml version="1.0" encoding="utf-8"?>
-<w:numbering xmlns:wpc="http://schemas.microsoft.com/office/word/2010/wordprocessingCanvas" xmlns:cx="http://schemas.microsoft.com/office/drawing/2014/chartex" xmlns:cx1="http://schemas.microsoft.com/office/drawing/2015/9/8/chartex" xmlns:cx2="http://schemas.microsoft.com/office/drawing/2015/10/21/chartex" xmlns:cx3="http://schemas.microsoft.com/office/drawing/2016/5/9/chartex" xmlns:cx4="http://schemas.microsoft.com/office/drawing/2016/5/10/chartex" xmlns:cx5="http://schemas.microsoft.com/office/drawing/2016/5/11/chartex" xmlns:cx6="http://schemas.microsoft.com/office/drawing/2016/5/12/chartex" xmlns:cx7="http://schemas.microsoft.com/office/drawing/2016/5/13/chartex" xmlns:cx8="http://schemas.microsoft.com/office/drawing/2016/5/14/chartex" xmlns:mc="http://schemas.openxmlformats.org/markup-compatibility/2006" xmlns:aink="http://schemas.microsoft.com/office/drawing/2016/ink" xmlns:am3d="http://schemas.microsoft.com/office/drawing/2017/model3d" xmlns:o="urn:schemas-microsoft-com:office:office" xmlns:oel="http://schemas.microsoft.com/office/2019/extlst" xmlns:r="http://schemas.openxmlformats.org/officeDocument/2006/relationships" xmlns:m="http://schemas.openxmlformats.org/officeDocument/2006/math" xmlns:v="urn:schemas-microsoft-com:vml" xmlns:wp14="http://schemas.microsoft.com/office/word/2010/wordprocessingDrawing" xmlns:wp="http://schemas.openxmlformats.org/drawingml/2006/wordprocessingDrawing" xmlns:w10="urn:schemas-microsoft-com:office:word" xmlns:w="http://schemas.openxmlformats.org/wordprocessingml/2006/main" xmlns:w14="http://schemas.microsoft.com/office/word/2010/wordml" xmlns:w15="http://schemas.microsoft.com/office/word/2012/wordml" xmlns:w16cex="http://schemas.microsoft.com/office/word/2018/wordml/cex" xmlns:w16cid="http://schemas.microsoft.com/office/word/2016/wordml/cid" xmlns:w16="http://schemas.microsoft.com/office/word/2018/wordml" xmlns:w16sdtdh="http://schemas.microsoft.com/office/word/2020/wordml/sdtdatahash" xmlns:w16se="http://schemas.microsoft.com/office/word/2015/wordml/symex" xmlns:wpg="http://schemas.microsoft.com/office/word/2010/wordprocessingGroup" xmlns:wpi="http://schemas.microsoft.com/office/word/2010/wordprocessingInk" xmlns:wne="http://schemas.microsoft.com/office/word/2006/wordml" xmlns:wps="http://schemas.microsoft.com/office/word/2010/wordprocessingShape" mc:Ignorable="w14 w15 w16se w16cid w16 w16cex w16sdtdh wp14">
+<w:numbering xmlns:wpc="http://schemas.microsoft.com/office/word/2010/wordprocessingCanvas" xmlns:cx="http://schemas.microsoft.com/office/drawing/2014/chartex" xmlns:cx1="http://schemas.microsoft.com/office/drawing/2015/9/8/chartex" xmlns:cx2="http://schemas.microsoft.com/office/drawing/2015/10/21/chartex" xmlns:cx3="http://schemas.microsoft.com/office/drawing/2016/5/9/chartex" xmlns:cx4="http://schemas.microsoft.com/office/drawing/2016/5/10/chartex" xmlns:cx5="http://schemas.microsoft.com/office/drawing/2016/5/11/chartex" xmlns:cx6="http://schemas.microsoft.com/office/drawing/2016/5/12/chartex" xmlns:cx7="http://schemas.microsoft.com/office/drawing/2016/5/13/chartex" xmlns:cx8="http://schemas.microsoft.com/office/drawing/2016/5/14/chartex" xmlns:mc="http://schemas.openxmlformats.org/markup-compatibility/2006" xmlns:aink="http://schemas.microsoft.com/office/drawing/2016/ink" xmlns:am3d="http://schemas.microsoft.com/office/drawing/2017/model3d" xmlns:o="urn:schemas-microsoft-com:office:office" xmlns:oel="http://schemas.microsoft.com/office/2019/extlst" xmlns:r="http://schemas.openxmlformats.org/officeDocument/2006/relationships" xmlns:m="http://schemas.openxmlformats.org/officeDocument/2006/math" xmlns:v="urn:schemas-microsoft-com:vml" xmlns:wp14="http://schemas.microsoft.com/office/word/2010/wordprocessingDrawing" xmlns:wp="http://schemas.openxmlformats.org/drawingml/2006/wordprocessingDrawing" xmlns:w10="urn:schemas-microsoft-com:office:word" xmlns:w="http://schemas.openxmlformats.org/wordprocessingml/2006/main" xmlns:w14="http://schemas.microsoft.com/office/word/2010/wordml" xmlns:w15="http://schemas.microsoft.com/office/word/2012/wordml" xmlns:w16cex="http://schemas.microsoft.com/office/word/2018/wordml/cex" xmlns:w16cid="http://schemas.microsoft.com/office/word/2016/wordml/cid" xmlns:w16="http://schemas.microsoft.com/office/word/2018/wordml" xmlns:w16du="http://schemas.microsoft.com/office/word/2023/wordml/word16du" xmlns:w16sdtdh="http://schemas.microsoft.com/office/word/2020/wordml/sdtdatahash" xmlns:w16se="http://schemas.microsoft.com/office/word/2015/wordml/symex" xmlns:wpg="http://schemas.microsoft.com/office/word/2010/wordprocessingGroup" xmlns:wpi="http://schemas.microsoft.com/office/word/2010/wordprocessingInk" xmlns:wne="http://schemas.microsoft.com/office/word/2006/wordml" xmlns:wps="http://schemas.microsoft.com/office/word/2010/wordprocessingShape" mc:Ignorable="w14 w15 w16se w16cid w16 w16cex w16sdtdh w16du wp14">
   <w:abstractNum w:abstractNumId="0" w15:restartNumberingAfterBreak="0">
+    <w:nsid w:val="025646F4"/>
+    <w:multiLevelType w:val="hybridMultilevel"/>
+    <w:tmpl w:val="657A8166"/>
+    <w:lvl w:ilvl="0" w:tplc="E6D4E7A6">
+      <w:start w:val="1"/>
+      <w:numFmt w:val="upperRoman"/>
+      <w:lvlText w:val="%1."/>
+      <w:lvlJc w:val="left"/>
+      <w:pPr>
+        <w:ind w:left="1440" w:hanging="720"/>
+      </w:pPr>
+      <w:rPr>
+        <w:rFonts w:hint="default"/>
+        <w:b w:val="0"/>
+      </w:rPr>
+    </w:lvl>
+    <w:lvl w:ilvl="1" w:tplc="04160019" w:tentative="1">
+      <w:start w:val="1"/>
+      <w:numFmt w:val="lowerLetter"/>
+      <w:lvlText w:val="%2."/>
+      <w:lvlJc w:val="left"/>
+      <w:pPr>
+        <w:ind w:left="1800" w:hanging="360"/>
+      </w:pPr>
+    </w:lvl>
+    <w:lvl w:ilvl="2" w:tplc="0416001B" w:tentative="1">
+      <w:start w:val="1"/>
+      <w:numFmt w:val="lowerRoman"/>
+      <w:lvlText w:val="%3."/>
+      <w:lvlJc w:val="right"/>
+      <w:pPr>
+        <w:ind w:left="2520" w:hanging="180"/>
+      </w:pPr>
+    </w:lvl>
+    <w:lvl w:ilvl="3" w:tplc="0416000F" w:tentative="1">
+      <w:start w:val="1"/>
+      <w:numFmt w:val="decimal"/>
+      <w:lvlText w:val="%4."/>
+      <w:lvlJc w:val="left"/>
+      <w:pPr>
+        <w:ind w:left="3240" w:hanging="360"/>
+      </w:pPr>
+    </w:lvl>
+    <w:lvl w:ilvl="4" w:tplc="04160019" w:tentative="1">
+      <w:start w:val="1"/>
+      <w:numFmt w:val="lowerLetter"/>
+      <w:lvlText w:val="%5."/>
+      <w:lvlJc w:val="left"/>
+      <w:pPr>
+        <w:ind w:left="3960" w:hanging="360"/>
+      </w:pPr>
+    </w:lvl>
+    <w:lvl w:ilvl="5" w:tplc="0416001B" w:tentative="1">
+      <w:start w:val="1"/>
+      <w:numFmt w:val="lowerRoman"/>
+      <w:lvlText w:val="%6."/>
+      <w:lvlJc w:val="right"/>
+      <w:pPr>
+        <w:ind w:left="4680" w:hanging="180"/>
+      </w:pPr>
+    </w:lvl>
+    <w:lvl w:ilvl="6" w:tplc="0416000F" w:tentative="1">
+      <w:start w:val="1"/>
+      <w:numFmt w:val="decimal"/>
+      <w:lvlText w:val="%7."/>
+      <w:lvlJc w:val="left"/>
+      <w:pPr>
+        <w:ind w:left="5400" w:hanging="360"/>
+      </w:pPr>
+    </w:lvl>
+    <w:lvl w:ilvl="7" w:tplc="04160019" w:tentative="1">
+      <w:start w:val="1"/>
+      <w:numFmt w:val="lowerLetter"/>
+      <w:lvlText w:val="%8."/>
+      <w:lvlJc w:val="left"/>
+      <w:pPr>
+        <w:ind w:left="6120" w:hanging="360"/>
+      </w:pPr>
+    </w:lvl>
+    <w:lvl w:ilvl="8" w:tplc="0416001B" w:tentative="1">
+      <w:start w:val="1"/>
+      <w:numFmt w:val="lowerRoman"/>
+      <w:lvlText w:val="%9."/>
+      <w:lvlJc w:val="right"/>
+      <w:pPr>
+        <w:ind w:left="6840" w:hanging="180"/>
+      </w:pPr>
+    </w:lvl>
+  </w:abstractNum>
+  <w:abstractNum w:abstractNumId="1" w15:restartNumberingAfterBreak="0">
+    <w:nsid w:val="046E14F6"/>
+    <w:multiLevelType w:val="hybridMultilevel"/>
+    <w:tmpl w:val="B854E3DC"/>
+    <w:lvl w:ilvl="0" w:tplc="04160001">
+      <w:start w:val="1"/>
+      <w:numFmt w:val="bullet"/>
+      <w:lvlText w:val=""/>
+      <w:lvlJc w:val="left"/>
+      <w:pPr>
+        <w:ind w:left="720" w:hanging="360"/>
+      </w:pPr>
+      <w:rPr>
+        <w:rFonts w:ascii="Symbol" w:hAnsi="Symbol" w:hint="default"/>
+      </w:rPr>
+    </w:lvl>
+    <w:lvl w:ilvl="1" w:tplc="04160003" w:tentative="1">
+      <w:start w:val="1"/>
+      <w:numFmt w:val="bullet"/>
+      <w:lvlText w:val="o"/>
+      <w:lvlJc w:val="left"/>
+      <w:pPr>
+        <w:ind w:left="1440" w:hanging="360"/>
+      </w:pPr>
+      <w:rPr>
+        <w:rFonts w:ascii="Courier New" w:hAnsi="Courier New" w:cs="Courier New" w:hint="default"/>
+      </w:rPr>
+    </w:lvl>
+    <w:lvl w:ilvl="2" w:tplc="04160005" w:tentative="1">
+      <w:start w:val="1"/>
+      <w:numFmt w:val="bullet"/>
+      <w:lvlText w:val=""/>
+      <w:lvlJc w:val="left"/>
+      <w:pPr>
+        <w:ind w:left="2160" w:hanging="360"/>
+      </w:pPr>
+      <w:rPr>
+        <w:rFonts w:ascii="Wingdings" w:hAnsi="Wingdings" w:hint="default"/>
+      </w:rPr>
+    </w:lvl>
+    <w:lvl w:ilvl="3" w:tplc="04160001" w:tentative="1">
+      <w:start w:val="1"/>
+      <w:numFmt w:val="bullet"/>
+      <w:lvlText w:val=""/>
+      <w:lvlJc w:val="left"/>
+      <w:pPr>
+        <w:ind w:left="2880" w:hanging="360"/>
+      </w:pPr>
+      <w:rPr>
+        <w:rFonts w:ascii="Symbol" w:hAnsi="Symbol" w:hint="default"/>
+      </w:rPr>
+    </w:lvl>
+    <w:lvl w:ilvl="4" w:tplc="04160003" w:tentative="1">
+      <w:start w:val="1"/>
+      <w:numFmt w:val="bullet"/>
+      <w:lvlText w:val="o"/>
+      <w:lvlJc w:val="left"/>
+      <w:pPr>
+        <w:ind w:left="3600" w:hanging="360"/>
+      </w:pPr>
+      <w:rPr>
+        <w:rFonts w:ascii="Courier New" w:hAnsi="Courier New" w:cs="Courier New" w:hint="default"/>
+      </w:rPr>
+    </w:lvl>
+    <w:lvl w:ilvl="5" w:tplc="04160005" w:tentative="1">
+      <w:start w:val="1"/>
+      <w:numFmt w:val="bullet"/>
+      <w:lvlText w:val=""/>
+      <w:lvlJc w:val="left"/>
+      <w:pPr>
+        <w:ind w:left="4320" w:hanging="360"/>
+      </w:pPr>
+      <w:rPr>
+        <w:rFonts w:ascii="Wingdings" w:hAnsi="Wingdings" w:hint="default"/>
+      </w:rPr>
+    </w:lvl>
+    <w:lvl w:ilvl="6" w:tplc="04160001" w:tentative="1">
+      <w:start w:val="1"/>
+      <w:numFmt w:val="bullet"/>
+      <w:lvlText w:val=""/>
+      <w:lvlJc w:val="left"/>
+      <w:pPr>
+        <w:ind w:left="5040" w:hanging="360"/>
+      </w:pPr>
+      <w:rPr>
+        <w:rFonts w:ascii="Symbol" w:hAnsi="Symbol" w:hint="default"/>
+      </w:rPr>
+    </w:lvl>
+    <w:lvl w:ilvl="7" w:tplc="04160003" w:tentative="1">
+      <w:start w:val="1"/>
+      <w:numFmt w:val="bullet"/>
+      <w:lvlText w:val="o"/>
+      <w:lvlJc w:val="left"/>
+      <w:pPr>
+        <w:ind w:left="5760" w:hanging="360"/>
+      </w:pPr>
+      <w:rPr>
+        <w:rFonts w:ascii="Courier New" w:hAnsi="Courier New" w:cs="Courier New" w:hint="default"/>
+      </w:rPr>
+    </w:lvl>
+    <w:lvl w:ilvl="8" w:tplc="04160005" w:tentative="1">
+      <w:start w:val="1"/>
+      <w:numFmt w:val="bullet"/>
+      <w:lvlText w:val=""/>
+      <w:lvlJc w:val="left"/>
+      <w:pPr>
+        <w:ind w:left="6480" w:hanging="360"/>
+      </w:pPr>
+      <w:rPr>
+        <w:rFonts w:ascii="Wingdings" w:hAnsi="Wingdings" w:hint="default"/>
+      </w:rPr>
+    </w:lvl>
+  </w:abstractNum>
+  <w:abstractNum w:abstractNumId="2" w15:restartNumberingAfterBreak="0">
+    <w:nsid w:val="0D400311"/>
+    <w:multiLevelType w:val="hybridMultilevel"/>
+    <w:tmpl w:val="E088864A"/>
+    <w:lvl w:ilvl="0" w:tplc="AC908A4A">
+      <w:start w:val="1"/>
+      <w:numFmt w:val="upperRoman"/>
+      <w:lvlText w:val="%1."/>
+      <w:lvlJc w:val="left"/>
+      <w:pPr>
+        <w:ind w:left="1440" w:hanging="720"/>
+      </w:pPr>
+      <w:rPr>
+        <w:rFonts w:hint="default"/>
+        <w:b w:val="0"/>
+      </w:rPr>
+    </w:lvl>
+    <w:lvl w:ilvl="1" w:tplc="04160019" w:tentative="1">
+      <w:start w:val="1"/>
+      <w:numFmt w:val="lowerLetter"/>
+      <w:lvlText w:val="%2."/>
+      <w:lvlJc w:val="left"/>
+      <w:pPr>
+        <w:ind w:left="1800" w:hanging="360"/>
+      </w:pPr>
+    </w:lvl>
+    <w:lvl w:ilvl="2" w:tplc="0416001B" w:tentative="1">
+      <w:start w:val="1"/>
+      <w:numFmt w:val="lowerRoman"/>
+      <w:lvlText w:val="%3."/>
+      <w:lvlJc w:val="right"/>
+      <w:pPr>
+        <w:ind w:left="2520" w:hanging="180"/>
+      </w:pPr>
+    </w:lvl>
+    <w:lvl w:ilvl="3" w:tplc="0416000F" w:tentative="1">
+      <w:start w:val="1"/>
+      <w:numFmt w:val="decimal"/>
+      <w:lvlText w:val="%4."/>
+      <w:lvlJc w:val="left"/>
+      <w:pPr>
+        <w:ind w:left="3240" w:hanging="360"/>
+      </w:pPr>
+    </w:lvl>
+    <w:lvl w:ilvl="4" w:tplc="04160019" w:tentative="1">
+      <w:start w:val="1"/>
+      <w:numFmt w:val="lowerLetter"/>
+      <w:lvlText w:val="%5."/>
+      <w:lvlJc w:val="left"/>
+      <w:pPr>
+        <w:ind w:left="3960" w:hanging="360"/>
+      </w:pPr>
+    </w:lvl>
+    <w:lvl w:ilvl="5" w:tplc="0416001B" w:tentative="1">
+      <w:start w:val="1"/>
+      <w:numFmt w:val="lowerRoman"/>
+      <w:lvlText w:val="%6."/>
+      <w:lvlJc w:val="right"/>
+      <w:pPr>
+        <w:ind w:left="4680" w:hanging="180"/>
+      </w:pPr>
+    </w:lvl>
+    <w:lvl w:ilvl="6" w:tplc="0416000F" w:tentative="1">
+      <w:start w:val="1"/>
+      <w:numFmt w:val="decimal"/>
+      <w:lvlText w:val="%7."/>
+      <w:lvlJc w:val="left"/>
+      <w:pPr>
+        <w:ind w:left="5400" w:hanging="360"/>
+      </w:pPr>
+    </w:lvl>
+    <w:lvl w:ilvl="7" w:tplc="04160019" w:tentative="1">
+      <w:start w:val="1"/>
+      <w:numFmt w:val="lowerLetter"/>
+      <w:lvlText w:val="%8."/>
+      <w:lvlJc w:val="left"/>
+      <w:pPr>
+        <w:ind w:left="6120" w:hanging="360"/>
+      </w:pPr>
+    </w:lvl>
+    <w:lvl w:ilvl="8" w:tplc="0416001B" w:tentative="1">
+      <w:start w:val="1"/>
+      <w:numFmt w:val="lowerRoman"/>
+      <w:lvlText w:val="%9."/>
+      <w:lvlJc w:val="right"/>
+      <w:pPr>
+        <w:ind w:left="6840" w:hanging="180"/>
+      </w:pPr>
+    </w:lvl>
+  </w:abstractNum>
+  <w:abstractNum w:abstractNumId="3" w15:restartNumberingAfterBreak="0">
     <w:nsid w:val="10D55FAF"/>
     <w:multiLevelType w:val="hybridMultilevel"/>
     <w:tmpl w:val="2CB81426"/>
@@ -3031,7 +4280,7 @@
       </w:rPr>
     </w:lvl>
   </w:abstractNum>
-  <w:abstractNum w:abstractNumId="1" w15:restartNumberingAfterBreak="0">
+  <w:abstractNum w:abstractNumId="4" w15:restartNumberingAfterBreak="0">
     <w:nsid w:val="12416BC7"/>
     <w:multiLevelType w:val="hybridMultilevel"/>
     <w:tmpl w:val="DD548498"/>
@@ -3144,7 +4393,7 @@
       </w:rPr>
     </w:lvl>
   </w:abstractNum>
-  <w:abstractNum w:abstractNumId="2" w15:restartNumberingAfterBreak="0">
+  <w:abstractNum w:abstractNumId="5" w15:restartNumberingAfterBreak="0">
     <w:nsid w:val="171E1205"/>
     <w:multiLevelType w:val="hybridMultilevel"/>
     <w:tmpl w:val="F06C0620"/>
@@ -3257,7 +4506,7 @@
       </w:rPr>
     </w:lvl>
   </w:abstractNum>
-  <w:abstractNum w:abstractNumId="3" w15:restartNumberingAfterBreak="0">
+  <w:abstractNum w:abstractNumId="6" w15:restartNumberingAfterBreak="0">
     <w:nsid w:val="1C7730AC"/>
     <w:multiLevelType w:val="hybridMultilevel"/>
     <w:tmpl w:val="CA387BEA"/>
@@ -3370,7 +4619,7 @@
       </w:rPr>
     </w:lvl>
   </w:abstractNum>
-  <w:abstractNum w:abstractNumId="4" w15:restartNumberingAfterBreak="0">
+  <w:abstractNum w:abstractNumId="7" w15:restartNumberingAfterBreak="0">
     <w:nsid w:val="20854C92"/>
     <w:multiLevelType w:val="hybridMultilevel"/>
     <w:tmpl w:val="A7B2DAD2"/>
@@ -3483,7 +4732,7 @@
       </w:rPr>
     </w:lvl>
   </w:abstractNum>
-  <w:abstractNum w:abstractNumId="5" w15:restartNumberingAfterBreak="0">
+  <w:abstractNum w:abstractNumId="8" w15:restartNumberingAfterBreak="0">
     <w:nsid w:val="20F47304"/>
     <w:multiLevelType w:val="hybridMultilevel"/>
     <w:tmpl w:val="50565D64"/>
@@ -3596,7 +4845,96 @@
       </w:rPr>
     </w:lvl>
   </w:abstractNum>
-  <w:abstractNum w:abstractNumId="6" w15:restartNumberingAfterBreak="0">
+  <w:abstractNum w:abstractNumId="9" w15:restartNumberingAfterBreak="0">
+    <w:nsid w:val="233863B4"/>
+    <w:multiLevelType w:val="hybridMultilevel"/>
+    <w:tmpl w:val="67A0FBFA"/>
+    <w:lvl w:ilvl="0" w:tplc="114A8F0C">
+      <w:start w:val="1"/>
+      <w:numFmt w:val="upperRoman"/>
+      <w:lvlText w:val="%1."/>
+      <w:lvlJc w:val="left"/>
+      <w:pPr>
+        <w:ind w:left="1440" w:hanging="720"/>
+      </w:pPr>
+      <w:rPr>
+        <w:rFonts w:hint="default"/>
+      </w:rPr>
+    </w:lvl>
+    <w:lvl w:ilvl="1" w:tplc="04160019" w:tentative="1">
+      <w:start w:val="1"/>
+      <w:numFmt w:val="lowerLetter"/>
+      <w:lvlText w:val="%2."/>
+      <w:lvlJc w:val="left"/>
+      <w:pPr>
+        <w:ind w:left="1800" w:hanging="360"/>
+      </w:pPr>
+    </w:lvl>
+    <w:lvl w:ilvl="2" w:tplc="0416001B" w:tentative="1">
+      <w:start w:val="1"/>
+      <w:numFmt w:val="lowerRoman"/>
+      <w:lvlText w:val="%3."/>
+      <w:lvlJc w:val="right"/>
+      <w:pPr>
+        <w:ind w:left="2520" w:hanging="180"/>
+      </w:pPr>
+    </w:lvl>
+    <w:lvl w:ilvl="3" w:tplc="0416000F" w:tentative="1">
+      <w:start w:val="1"/>
+      <w:numFmt w:val="decimal"/>
+      <w:lvlText w:val="%4."/>
+      <w:lvlJc w:val="left"/>
+      <w:pPr>
+        <w:ind w:left="3240" w:hanging="360"/>
+      </w:pPr>
+    </w:lvl>
+    <w:lvl w:ilvl="4" w:tplc="04160019" w:tentative="1">
+      <w:start w:val="1"/>
+      <w:numFmt w:val="lowerLetter"/>
+      <w:lvlText w:val="%5."/>
+      <w:lvlJc w:val="left"/>
+      <w:pPr>
+        <w:ind w:left="3960" w:hanging="360"/>
+      </w:pPr>
+    </w:lvl>
+    <w:lvl w:ilvl="5" w:tplc="0416001B" w:tentative="1">
+      <w:start w:val="1"/>
+      <w:numFmt w:val="lowerRoman"/>
+      <w:lvlText w:val="%6."/>
+      <w:lvlJc w:val="right"/>
+      <w:pPr>
+        <w:ind w:left="4680" w:hanging="180"/>
+      </w:pPr>
+    </w:lvl>
+    <w:lvl w:ilvl="6" w:tplc="0416000F" w:tentative="1">
+      <w:start w:val="1"/>
+      <w:numFmt w:val="decimal"/>
+      <w:lvlText w:val="%7."/>
+      <w:lvlJc w:val="left"/>
+      <w:pPr>
+        <w:ind w:left="5400" w:hanging="360"/>
+      </w:pPr>
+    </w:lvl>
+    <w:lvl w:ilvl="7" w:tplc="04160019" w:tentative="1">
+      <w:start w:val="1"/>
+      <w:numFmt w:val="lowerLetter"/>
+      <w:lvlText w:val="%8."/>
+      <w:lvlJc w:val="left"/>
+      <w:pPr>
+        <w:ind w:left="6120" w:hanging="360"/>
+      </w:pPr>
+    </w:lvl>
+    <w:lvl w:ilvl="8" w:tplc="0416001B" w:tentative="1">
+      <w:start w:val="1"/>
+      <w:numFmt w:val="lowerRoman"/>
+      <w:lvlText w:val="%9."/>
+      <w:lvlJc w:val="right"/>
+      <w:pPr>
+        <w:ind w:left="6840" w:hanging="180"/>
+      </w:pPr>
+    </w:lvl>
+  </w:abstractNum>
+  <w:abstractNum w:abstractNumId="10" w15:restartNumberingAfterBreak="0">
     <w:nsid w:val="2B3F4EE6"/>
     <w:multiLevelType w:val="hybridMultilevel"/>
     <w:tmpl w:val="4ABEAD34"/>
@@ -3709,7 +5047,7 @@
       </w:rPr>
     </w:lvl>
   </w:abstractNum>
-  <w:abstractNum w:abstractNumId="7" w15:restartNumberingAfterBreak="0">
+  <w:abstractNum w:abstractNumId="11" w15:restartNumberingAfterBreak="0">
     <w:nsid w:val="31F25833"/>
     <w:multiLevelType w:val="hybridMultilevel"/>
     <w:tmpl w:val="4CC0DE1A"/>
@@ -3822,7 +5160,7 @@
       </w:rPr>
     </w:lvl>
   </w:abstractNum>
-  <w:abstractNum w:abstractNumId="8" w15:restartNumberingAfterBreak="0">
+  <w:abstractNum w:abstractNumId="12" w15:restartNumberingAfterBreak="0">
     <w:nsid w:val="3C54257A"/>
     <w:multiLevelType w:val="hybridMultilevel"/>
     <w:tmpl w:val="543CFA08"/>
@@ -3935,7 +5273,7 @@
       </w:rPr>
     </w:lvl>
   </w:abstractNum>
-  <w:abstractNum w:abstractNumId="9" w15:restartNumberingAfterBreak="0">
+  <w:abstractNum w:abstractNumId="13" w15:restartNumberingAfterBreak="0">
     <w:nsid w:val="40194716"/>
     <w:multiLevelType w:val="hybridMultilevel"/>
     <w:tmpl w:val="BF62ACCE"/>
@@ -4048,7 +5386,7 @@
       </w:rPr>
     </w:lvl>
   </w:abstractNum>
-  <w:abstractNum w:abstractNumId="10" w15:restartNumberingAfterBreak="0">
+  <w:abstractNum w:abstractNumId="14" w15:restartNumberingAfterBreak="0">
     <w:nsid w:val="41483BDF"/>
     <w:multiLevelType w:val="hybridMultilevel"/>
     <w:tmpl w:val="17F6ACE6"/>
@@ -4161,7 +5499,7 @@
       </w:rPr>
     </w:lvl>
   </w:abstractNum>
-  <w:abstractNum w:abstractNumId="11" w15:restartNumberingAfterBreak="0">
+  <w:abstractNum w:abstractNumId="15" w15:restartNumberingAfterBreak="0">
     <w:nsid w:val="55847FF4"/>
     <w:multiLevelType w:val="hybridMultilevel"/>
     <w:tmpl w:val="28C0AA68"/>
@@ -4274,7 +5612,7 @@
       </w:rPr>
     </w:lvl>
   </w:abstractNum>
-  <w:abstractNum w:abstractNumId="12" w15:restartNumberingAfterBreak="0">
+  <w:abstractNum w:abstractNumId="16" w15:restartNumberingAfterBreak="0">
     <w:nsid w:val="5AD85340"/>
     <w:multiLevelType w:val="hybridMultilevel"/>
     <w:tmpl w:val="126E8788"/>
@@ -4387,7 +5725,7 @@
       </w:rPr>
     </w:lvl>
   </w:abstractNum>
-  <w:abstractNum w:abstractNumId="13" w15:restartNumberingAfterBreak="0">
+  <w:abstractNum w:abstractNumId="17" w15:restartNumberingAfterBreak="0">
     <w:nsid w:val="5FA75DED"/>
     <w:multiLevelType w:val="hybridMultilevel"/>
     <w:tmpl w:val="54047F8A"/>
@@ -4500,7 +5838,7 @@
       </w:rPr>
     </w:lvl>
   </w:abstractNum>
-  <w:abstractNum w:abstractNumId="14" w15:restartNumberingAfterBreak="0">
+  <w:abstractNum w:abstractNumId="18" w15:restartNumberingAfterBreak="0">
     <w:nsid w:val="5FE9385F"/>
     <w:multiLevelType w:val="hybridMultilevel"/>
     <w:tmpl w:val="8EDE7B74"/>
@@ -4613,7 +5951,7 @@
       </w:rPr>
     </w:lvl>
   </w:abstractNum>
-  <w:abstractNum w:abstractNumId="15" w15:restartNumberingAfterBreak="0">
+  <w:abstractNum w:abstractNumId="19" w15:restartNumberingAfterBreak="0">
     <w:nsid w:val="6BBF57CB"/>
     <w:multiLevelType w:val="hybridMultilevel"/>
     <w:tmpl w:val="9BF0D768"/>
@@ -4726,7 +6064,97 @@
       </w:rPr>
     </w:lvl>
   </w:abstractNum>
-  <w:abstractNum w:abstractNumId="16" w15:restartNumberingAfterBreak="0">
+  <w:abstractNum w:abstractNumId="20" w15:restartNumberingAfterBreak="0">
+    <w:nsid w:val="7561605D"/>
+    <w:multiLevelType w:val="hybridMultilevel"/>
+    <w:tmpl w:val="A19A0018"/>
+    <w:lvl w:ilvl="0" w:tplc="7DCA53CE">
+      <w:start w:val="1"/>
+      <w:numFmt w:val="upperRoman"/>
+      <w:lvlText w:val="%1."/>
+      <w:lvlJc w:val="left"/>
+      <w:pPr>
+        <w:ind w:left="1440" w:hanging="720"/>
+      </w:pPr>
+      <w:rPr>
+        <w:rFonts w:hint="default"/>
+        <w:b w:val="0"/>
+      </w:rPr>
+    </w:lvl>
+    <w:lvl w:ilvl="1" w:tplc="04160019" w:tentative="1">
+      <w:start w:val="1"/>
+      <w:numFmt w:val="lowerLetter"/>
+      <w:lvlText w:val="%2."/>
+      <w:lvlJc w:val="left"/>
+      <w:pPr>
+        <w:ind w:left="1800" w:hanging="360"/>
+      </w:pPr>
+    </w:lvl>
+    <w:lvl w:ilvl="2" w:tplc="0416001B" w:tentative="1">
+      <w:start w:val="1"/>
+      <w:numFmt w:val="lowerRoman"/>
+      <w:lvlText w:val="%3."/>
+      <w:lvlJc w:val="right"/>
+      <w:pPr>
+        <w:ind w:left="2520" w:hanging="180"/>
+      </w:pPr>
+    </w:lvl>
+    <w:lvl w:ilvl="3" w:tplc="0416000F" w:tentative="1">
+      <w:start w:val="1"/>
+      <w:numFmt w:val="decimal"/>
+      <w:lvlText w:val="%4."/>
+      <w:lvlJc w:val="left"/>
+      <w:pPr>
+        <w:ind w:left="3240" w:hanging="360"/>
+      </w:pPr>
+    </w:lvl>
+    <w:lvl w:ilvl="4" w:tplc="04160019" w:tentative="1">
+      <w:start w:val="1"/>
+      <w:numFmt w:val="lowerLetter"/>
+      <w:lvlText w:val="%5."/>
+      <w:lvlJc w:val="left"/>
+      <w:pPr>
+        <w:ind w:left="3960" w:hanging="360"/>
+      </w:pPr>
+    </w:lvl>
+    <w:lvl w:ilvl="5" w:tplc="0416001B" w:tentative="1">
+      <w:start w:val="1"/>
+      <w:numFmt w:val="lowerRoman"/>
+      <w:lvlText w:val="%6."/>
+      <w:lvlJc w:val="right"/>
+      <w:pPr>
+        <w:ind w:left="4680" w:hanging="180"/>
+      </w:pPr>
+    </w:lvl>
+    <w:lvl w:ilvl="6" w:tplc="0416000F" w:tentative="1">
+      <w:start w:val="1"/>
+      <w:numFmt w:val="decimal"/>
+      <w:lvlText w:val="%7."/>
+      <w:lvlJc w:val="left"/>
+      <w:pPr>
+        <w:ind w:left="5400" w:hanging="360"/>
+      </w:pPr>
+    </w:lvl>
+    <w:lvl w:ilvl="7" w:tplc="04160019" w:tentative="1">
+      <w:start w:val="1"/>
+      <w:numFmt w:val="lowerLetter"/>
+      <w:lvlText w:val="%8."/>
+      <w:lvlJc w:val="left"/>
+      <w:pPr>
+        <w:ind w:left="6120" w:hanging="360"/>
+      </w:pPr>
+    </w:lvl>
+    <w:lvl w:ilvl="8" w:tplc="0416001B" w:tentative="1">
+      <w:start w:val="1"/>
+      <w:numFmt w:val="lowerRoman"/>
+      <w:lvlText w:val="%9."/>
+      <w:lvlJc w:val="right"/>
+      <w:pPr>
+        <w:ind w:left="6840" w:hanging="180"/>
+      </w:pPr>
+    </w:lvl>
+  </w:abstractNum>
+  <w:abstractNum w:abstractNumId="21" w15:restartNumberingAfterBreak="0">
     <w:nsid w:val="79463C22"/>
     <w:multiLevelType w:val="hybridMultilevel"/>
     <w:tmpl w:val="2EB2BD1A"/>
@@ -4839,7 +6267,7 @@
       </w:rPr>
     </w:lvl>
   </w:abstractNum>
-  <w:abstractNum w:abstractNumId="17" w15:restartNumberingAfterBreak="0">
+  <w:abstractNum w:abstractNumId="22" w15:restartNumberingAfterBreak="0">
     <w:nsid w:val="79F278D0"/>
     <w:multiLevelType w:val="hybridMultilevel"/>
     <w:tmpl w:val="22081052"/>
@@ -4928,7 +6356,7 @@
       </w:pPr>
     </w:lvl>
   </w:abstractNum>
-  <w:abstractNum w:abstractNumId="18" w15:restartNumberingAfterBreak="0">
+  <w:abstractNum w:abstractNumId="23" w15:restartNumberingAfterBreak="0">
     <w:nsid w:val="7B7B6317"/>
     <w:multiLevelType w:val="hybridMultilevel"/>
     <w:tmpl w:val="7E92333A"/>
@@ -5042,67 +6470,82 @@
     </w:lvl>
   </w:abstractNum>
   <w:num w:numId="1" w16cid:durableId="2118522401">
+    <w:abstractNumId w:val="15"/>
+  </w:num>
+  <w:num w:numId="2" w16cid:durableId="1379629633">
+    <w:abstractNumId w:val="23"/>
+  </w:num>
+  <w:num w:numId="3" w16cid:durableId="1691760981">
+    <w:abstractNumId w:val="17"/>
+  </w:num>
+  <w:num w:numId="4" w16cid:durableId="213126376">
+    <w:abstractNumId w:val="5"/>
+  </w:num>
+  <w:num w:numId="5" w16cid:durableId="1619482834">
+    <w:abstractNumId w:val="19"/>
+  </w:num>
+  <w:num w:numId="6" w16cid:durableId="1852840587">
+    <w:abstractNumId w:val="14"/>
+  </w:num>
+  <w:num w:numId="7" w16cid:durableId="560756209">
+    <w:abstractNumId w:val="12"/>
+  </w:num>
+  <w:num w:numId="8" w16cid:durableId="1053844088">
+    <w:abstractNumId w:val="21"/>
+  </w:num>
+  <w:num w:numId="9" w16cid:durableId="1829511511">
+    <w:abstractNumId w:val="3"/>
+  </w:num>
+  <w:num w:numId="10" w16cid:durableId="2130591122">
+    <w:abstractNumId w:val="18"/>
+  </w:num>
+  <w:num w:numId="11" w16cid:durableId="934169835">
+    <w:abstractNumId w:val="7"/>
+  </w:num>
+  <w:num w:numId="12" w16cid:durableId="195973995">
     <w:abstractNumId w:val="11"/>
   </w:num>
-  <w:num w:numId="2" w16cid:durableId="1379629633">
-    <w:abstractNumId w:val="18"/>
+  <w:num w:numId="13" w16cid:durableId="846137174">
+    <w:abstractNumId w:val="6"/>
   </w:num>
-  <w:num w:numId="3" w16cid:durableId="1691760981">
+  <w:num w:numId="14" w16cid:durableId="696738379">
+    <w:abstractNumId w:val="10"/>
+  </w:num>
+  <w:num w:numId="15" w16cid:durableId="286082416">
+    <w:abstractNumId w:val="4"/>
+  </w:num>
+  <w:num w:numId="16" w16cid:durableId="779184673">
     <w:abstractNumId w:val="13"/>
   </w:num>
-  <w:num w:numId="4" w16cid:durableId="213126376">
-    <w:abstractNumId w:val="2"/>
-  </w:num>
-  <w:num w:numId="5" w16cid:durableId="1619482834">
-    <w:abstractNumId w:val="15"/>
-  </w:num>
-  <w:num w:numId="6" w16cid:durableId="1852840587">
-    <w:abstractNumId w:val="10"/>
-  </w:num>
-  <w:num w:numId="7" w16cid:durableId="560756209">
+  <w:num w:numId="17" w16cid:durableId="1476722895">
     <w:abstractNumId w:val="8"/>
   </w:num>
-  <w:num w:numId="8" w16cid:durableId="1053844088">
+  <w:num w:numId="18" w16cid:durableId="1956327809">
     <w:abstractNumId w:val="16"/>
   </w:num>
-  <w:num w:numId="9" w16cid:durableId="1829511511">
+  <w:num w:numId="19" w16cid:durableId="490296639">
+    <w:abstractNumId w:val="22"/>
+  </w:num>
+  <w:num w:numId="20" w16cid:durableId="1032002331">
+    <w:abstractNumId w:val="1"/>
+  </w:num>
+  <w:num w:numId="21" w16cid:durableId="1842423851">
+    <w:abstractNumId w:val="20"/>
+  </w:num>
+  <w:num w:numId="22" w16cid:durableId="727415535">
+    <w:abstractNumId w:val="9"/>
+  </w:num>
+  <w:num w:numId="23" w16cid:durableId="85424842">
     <w:abstractNumId w:val="0"/>
   </w:num>
-  <w:num w:numId="10" w16cid:durableId="2130591122">
-    <w:abstractNumId w:val="14"/>
-  </w:num>
-  <w:num w:numId="11" w16cid:durableId="934169835">
-    <w:abstractNumId w:val="4"/>
-  </w:num>
-  <w:num w:numId="12" w16cid:durableId="195973995">
-    <w:abstractNumId w:val="7"/>
-  </w:num>
-  <w:num w:numId="13" w16cid:durableId="846137174">
-    <w:abstractNumId w:val="3"/>
-  </w:num>
-  <w:num w:numId="14" w16cid:durableId="696738379">
-    <w:abstractNumId w:val="6"/>
-  </w:num>
-  <w:num w:numId="15" w16cid:durableId="286082416">
-    <w:abstractNumId w:val="1"/>
-  </w:num>
-  <w:num w:numId="16" w16cid:durableId="779184673">
-    <w:abstractNumId w:val="9"/>
-  </w:num>
-  <w:num w:numId="17" w16cid:durableId="1476722895">
-    <w:abstractNumId w:val="5"/>
-  </w:num>
-  <w:num w:numId="18" w16cid:durableId="1956327809">
-    <w:abstractNumId w:val="12"/>
-  </w:num>
-  <w:num w:numId="19" w16cid:durableId="490296639">
-    <w:abstractNumId w:val="17"/>
+  <w:num w:numId="24" w16cid:durableId="1746419704">
+    <w:abstractNumId w:val="2"/>
   </w:num>
 </w:numbering>
 </file>
 
 <file path=word/styles.xml><?xml version="1.0" encoding="utf-8"?>
-<w:styles xmlns:mc="http://schemas.openxmlformats.org/markup-compatibility/2006" xmlns:r="http://schemas.openxmlformats.org/officeDocument/2006/relationships" xmlns:w="http://schemas.openxmlformats.org/wordprocessingml/2006/main" xmlns:w14="http://schemas.microsoft.com/office/word/2010/wordml" xmlns:w15="http://schemas.microsoft.com/office/word/2012/wordml" xmlns:w16cex="http://schemas.microsoft.com/office/word/2018/wordml/cex" xmlns:w16cid="http://schemas.microsoft.com/office/word/2016/wordml/cid" xmlns:w16="http://schemas.microsoft.com/office/word/2018/wordml" xmlns:w16sdtdh="http://schemas.microsoft.com/office/word/2020/wordml/sdtdatahash" xmlns:w16se="http://schemas.microsoft.com/office/word/2015/wordml/symex" mc:Ignorable="w14 w15 w16se w16cid w16 w16cex w16sdtdh">
+<w:styles xmlns:mc="http://schemas.openxmlformats.org/markup-compatibility/2006" xmlns:r="http://schemas.openxmlformats.org/officeDocument/2006/relationships" xmlns:w="http://schemas.openxmlformats.org/wordprocessingml/2006/main" xmlns:w14="http://schemas.microsoft.com/office/word/2010/wordml" xmlns:w15="http://schemas.microsoft.com/office/word/2012/wordml" xmlns:w16cex="http://schemas.microsoft.com/office/word/2018/wordml/cex" xmlns:w16cid="http://schemas.microsoft.com/office/word/2016/wordml/cid" xmlns:w16="http://schemas.microsoft.com/office/word/2018/wordml" xmlns:w16du="http://schemas.microsoft.com/office/word/2023/wordml/word16du" xmlns:w16sdtdh="http://schemas.microsoft.com/office/word/2020/wordml/sdtdatahash" xmlns:w16se="http://schemas.microsoft.com/office/word/2015/wordml/symex" mc:Ignorable="w14 w15 w16se w16cid w16 w16cex w16sdtdh w16du">
   <w:docDefaults>
     <w:rPrDefault>
       <w:rPr>

</xml_diff>